<commit_message>
besoin fenct _ photochap-01
</commit_message>
<xml_diff>
--- a/chapitre 01 etat de l'art.docx
+++ b/chapitre 01 etat de l'art.docx
@@ -4,6 +4,7 @@
   <w:body>
     <w:p>
       <w:pPr>
+        <w:spacing w:line="276" w:lineRule="auto"/>
         <w:jc w:val="center"/>
         <w:rPr>
           <w:b/>
@@ -51,6 +52,7 @@
     </w:p>
     <w:p>
       <w:pPr>
+        <w:spacing w:line="276" w:lineRule="auto"/>
         <w:jc w:val="center"/>
         <w:rPr>
           <w:b/>
@@ -85,6 +87,7 @@
         <w:p>
           <w:pPr>
             <w:pStyle w:val="En-ttedetabledesmatires"/>
+            <w:spacing w:line="276" w:lineRule="auto"/>
             <w:rPr>
               <w:b/>
               <w:bCs/>
@@ -102,6 +105,7 @@
         </w:p>
         <w:p>
           <w:pPr>
+            <w:spacing w:line="276" w:lineRule="auto"/>
             <w:rPr>
               <w:lang w:eastAsia="fr-FR" w:bidi="ar-SA"/>
             </w:rPr>
@@ -110,6 +114,7 @@
         <w:p>
           <w:pPr>
             <w:pStyle w:val="TM1"/>
+            <w:spacing w:line="276" w:lineRule="auto"/>
             <w:rPr>
               <w:rFonts w:eastAsiaTheme="minorEastAsia"/>
               <w:b w:val="0"/>
@@ -219,6 +224,7 @@
         <w:p>
           <w:pPr>
             <w:pStyle w:val="TM1"/>
+            <w:spacing w:line="276" w:lineRule="auto"/>
             <w:rPr>
               <w:rFonts w:eastAsiaTheme="minorEastAsia"/>
               <w:b w:val="0"/>
@@ -318,6 +324,7 @@
         <w:p>
           <w:pPr>
             <w:pStyle w:val="TM1"/>
+            <w:spacing w:line="276" w:lineRule="auto"/>
             <w:rPr>
               <w:rFonts w:eastAsiaTheme="minorEastAsia"/>
               <w:b w:val="0"/>
@@ -417,11 +424,11 @@
         <w:p>
           <w:pPr>
             <w:pStyle w:val="TM1"/>
+            <w:spacing w:line="276" w:lineRule="auto"/>
             <w:rPr>
               <w:rFonts w:eastAsiaTheme="minorEastAsia"/>
               <w:b w:val="0"/>
               <w:bCs w:val="0"/>
-              <w:color w:val="auto"/>
               <w:sz w:val="24"/>
               <w:szCs w:val="24"/>
               <w:lang w:eastAsia="fr-FR" w:bidi="ar-SA"/>
@@ -431,7 +438,7 @@
             <w:r>
               <w:rPr>
                 <w:rStyle w:val="Lienhypertexte"/>
-                <w:color w:val="auto"/>
+                <w:color w:val="FF0000"/>
                 <w:sz w:val="24"/>
                 <w:szCs w:val="24"/>
               </w:rPr>
@@ -442,7 +449,6 @@
                 <w:rFonts w:eastAsiaTheme="minorEastAsia"/>
                 <w:b w:val="0"/>
                 <w:bCs w:val="0"/>
-                <w:color w:val="auto"/>
                 <w:sz w:val="24"/>
                 <w:szCs w:val="24"/>
                 <w:lang w:eastAsia="fr-FR" w:bidi="ar-SA"/>
@@ -452,7 +458,7 @@
             <w:r>
               <w:rPr>
                 <w:rStyle w:val="Lienhypertexte"/>
-                <w:color w:val="auto"/>
+                <w:color w:val="FF0000"/>
                 <w:sz w:val="24"/>
                 <w:szCs w:val="24"/>
               </w:rPr>
@@ -461,7 +467,6 @@
             <w:r>
               <w:rPr>
                 <w:webHidden/>
-                <w:color w:val="auto"/>
                 <w:sz w:val="24"/>
                 <w:szCs w:val="24"/>
               </w:rPr>
@@ -470,7 +475,6 @@
             <w:r>
               <w:rPr>
                 <w:webHidden/>
-                <w:color w:val="auto"/>
                 <w:sz w:val="24"/>
                 <w:szCs w:val="24"/>
               </w:rPr>
@@ -479,7 +483,6 @@
             <w:r>
               <w:rPr>
                 <w:webHidden/>
-                <w:color w:val="auto"/>
                 <w:sz w:val="24"/>
                 <w:szCs w:val="24"/>
               </w:rPr>
@@ -488,15 +491,13 @@
             <w:r>
               <w:rPr>
                 <w:webHidden/>
-                <w:color w:val="auto"/>
-                <w:sz w:val="24"/>
-                <w:szCs w:val="24"/>
-              </w:rPr>
-            </w:r>
-            <w:r>
-              <w:rPr>
-                <w:webHidden/>
-                <w:color w:val="auto"/>
+                <w:sz w:val="24"/>
+                <w:szCs w:val="24"/>
+              </w:rPr>
+            </w:r>
+            <w:r>
+              <w:rPr>
+                <w:webHidden/>
                 <w:sz w:val="24"/>
                 <w:szCs w:val="24"/>
               </w:rPr>
@@ -505,7 +506,6 @@
             <w:r>
               <w:rPr>
                 <w:webHidden/>
-                <w:color w:val="auto"/>
                 <w:sz w:val="24"/>
                 <w:szCs w:val="24"/>
               </w:rPr>
@@ -514,7 +514,6 @@
             <w:r>
               <w:rPr>
                 <w:webHidden/>
-                <w:color w:val="auto"/>
                 <w:sz w:val="24"/>
                 <w:szCs w:val="24"/>
               </w:rPr>
@@ -525,11 +524,11 @@
         <w:p>
           <w:pPr>
             <w:pStyle w:val="TM1"/>
+            <w:spacing w:line="276" w:lineRule="auto"/>
             <w:rPr>
               <w:rFonts w:eastAsiaTheme="minorEastAsia"/>
               <w:b w:val="0"/>
               <w:bCs w:val="0"/>
-              <w:color w:val="auto"/>
               <w:sz w:val="24"/>
               <w:szCs w:val="24"/>
               <w:lang w:eastAsia="fr-FR" w:bidi="ar-SA"/>
@@ -539,7 +538,7 @@
             <w:r>
               <w:rPr>
                 <w:rStyle w:val="Lienhypertexte"/>
-                <w:color w:val="auto"/>
+                <w:color w:val="FF0000"/>
                 <w:sz w:val="24"/>
                 <w:szCs w:val="24"/>
               </w:rPr>
@@ -550,7 +549,6 @@
                 <w:rFonts w:eastAsiaTheme="minorEastAsia"/>
                 <w:b w:val="0"/>
                 <w:bCs w:val="0"/>
-                <w:color w:val="auto"/>
                 <w:sz w:val="24"/>
                 <w:szCs w:val="24"/>
                 <w:lang w:eastAsia="fr-FR" w:bidi="ar-SA"/>
@@ -560,7 +558,7 @@
             <w:r>
               <w:rPr>
                 <w:rStyle w:val="Lienhypertexte"/>
-                <w:color w:val="auto"/>
+                <w:color w:val="FF0000"/>
                 <w:sz w:val="24"/>
                 <w:szCs w:val="24"/>
               </w:rPr>
@@ -569,7 +567,6 @@
             <w:r>
               <w:rPr>
                 <w:webHidden/>
-                <w:color w:val="auto"/>
                 <w:sz w:val="24"/>
                 <w:szCs w:val="24"/>
               </w:rPr>
@@ -578,7 +575,6 @@
             <w:r>
               <w:rPr>
                 <w:webHidden/>
-                <w:color w:val="auto"/>
                 <w:sz w:val="24"/>
                 <w:szCs w:val="24"/>
               </w:rPr>
@@ -587,7 +583,6 @@
             <w:r>
               <w:rPr>
                 <w:webHidden/>
-                <w:color w:val="auto"/>
                 <w:sz w:val="24"/>
                 <w:szCs w:val="24"/>
               </w:rPr>
@@ -596,15 +591,13 @@
             <w:r>
               <w:rPr>
                 <w:webHidden/>
-                <w:color w:val="auto"/>
-                <w:sz w:val="24"/>
-                <w:szCs w:val="24"/>
-              </w:rPr>
-            </w:r>
-            <w:r>
-              <w:rPr>
-                <w:webHidden/>
-                <w:color w:val="auto"/>
+                <w:sz w:val="24"/>
+                <w:szCs w:val="24"/>
+              </w:rPr>
+            </w:r>
+            <w:r>
+              <w:rPr>
+                <w:webHidden/>
                 <w:sz w:val="24"/>
                 <w:szCs w:val="24"/>
               </w:rPr>
@@ -613,7 +606,6 @@
             <w:r>
               <w:rPr>
                 <w:webHidden/>
-                <w:color w:val="auto"/>
                 <w:sz w:val="24"/>
                 <w:szCs w:val="24"/>
               </w:rPr>
@@ -622,7 +614,6 @@
             <w:r>
               <w:rPr>
                 <w:webHidden/>
-                <w:color w:val="auto"/>
                 <w:sz w:val="24"/>
                 <w:szCs w:val="24"/>
               </w:rPr>
@@ -633,6 +624,7 @@
         <w:p>
           <w:pPr>
             <w:pStyle w:val="TM1"/>
+            <w:spacing w:line="276" w:lineRule="auto"/>
             <w:rPr>
               <w:rFonts w:eastAsiaTheme="minorEastAsia"/>
               <w:b w:val="0"/>
@@ -741,6 +733,7 @@
         <w:p>
           <w:pPr>
             <w:pStyle w:val="TM1"/>
+            <w:spacing w:line="276" w:lineRule="auto"/>
             <w:rPr>
               <w:rFonts w:eastAsiaTheme="minorEastAsia"/>
               <w:b w:val="0"/>
@@ -849,6 +842,7 @@
         <w:p>
           <w:pPr>
             <w:pStyle w:val="TM1"/>
+            <w:spacing w:line="276" w:lineRule="auto"/>
             <w:rPr>
               <w:rFonts w:eastAsiaTheme="minorEastAsia"/>
               <w:b w:val="0"/>
@@ -948,6 +942,7 @@
         <w:p>
           <w:pPr>
             <w:pStyle w:val="TM2"/>
+            <w:spacing w:line="276" w:lineRule="auto"/>
             <w:rPr>
               <w:rFonts w:eastAsiaTheme="minorEastAsia"/>
               <w:b w:val="0"/>
@@ -1047,6 +1042,7 @@
         <w:p>
           <w:pPr>
             <w:pStyle w:val="TM2"/>
+            <w:spacing w:line="276" w:lineRule="auto"/>
             <w:rPr>
               <w:rFonts w:eastAsiaTheme="minorEastAsia"/>
               <w:b w:val="0"/>
@@ -1146,6 +1142,7 @@
         <w:p>
           <w:pPr>
             <w:pStyle w:val="TM1"/>
+            <w:spacing w:line="276" w:lineRule="auto"/>
             <w:rPr>
               <w:rFonts w:eastAsiaTheme="minorEastAsia"/>
               <w:b w:val="0"/>
@@ -1244,6 +1241,9 @@
           </w:hyperlink>
         </w:p>
         <w:p>
+          <w:pPr>
+            <w:spacing w:line="276" w:lineRule="auto"/>
+          </w:pPr>
           <w:r>
             <w:rPr>
               <w:b/>
@@ -1256,6 +1256,7 @@
     </w:sdt>
     <w:p>
       <w:pPr>
+        <w:spacing w:line="276" w:lineRule="auto"/>
         <w:rPr>
           <w:b/>
           <w:bCs/>
@@ -1266,7 +1267,7 @@
     </w:p>
     <w:p>
       <w:pPr>
-        <w:spacing w:line="360" w:lineRule="auto"/>
+        <w:spacing w:line="276" w:lineRule="auto"/>
         <w:jc w:val="both"/>
         <w:rPr>
           <w:b/>
@@ -1292,7 +1293,7 @@
           <w:ilvl w:val="0"/>
           <w:numId w:val="12"/>
         </w:numPr>
-        <w:spacing w:line="360" w:lineRule="auto"/>
+        <w:spacing w:line="276" w:lineRule="auto"/>
         <w:jc w:val="both"/>
         <w:rPr>
           <w:sz w:val="24"/>
@@ -1314,7 +1315,7 @@
           <w:ilvl w:val="0"/>
           <w:numId w:val="12"/>
         </w:numPr>
-        <w:spacing w:line="360" w:lineRule="auto"/>
+        <w:spacing w:line="276" w:lineRule="auto"/>
         <w:jc w:val="both"/>
         <w:rPr>
           <w:sz w:val="24"/>
@@ -1336,7 +1337,7 @@
           <w:ilvl w:val="0"/>
           <w:numId w:val="12"/>
         </w:numPr>
-        <w:spacing w:line="360" w:lineRule="auto"/>
+        <w:spacing w:line="276" w:lineRule="auto"/>
         <w:jc w:val="both"/>
         <w:rPr>
           <w:sz w:val="24"/>
@@ -1358,7 +1359,7 @@
           <w:ilvl w:val="0"/>
           <w:numId w:val="12"/>
         </w:numPr>
-        <w:spacing w:line="360" w:lineRule="auto"/>
+        <w:spacing w:line="276" w:lineRule="auto"/>
         <w:jc w:val="both"/>
         <w:rPr>
           <w:sz w:val="24"/>
@@ -1375,6 +1376,7 @@
     </w:p>
     <w:p>
       <w:pPr>
+        <w:spacing w:line="276" w:lineRule="auto"/>
         <w:rPr>
           <w:b/>
           <w:bCs/>
@@ -1399,7 +1401,7 @@
           <w:ilvl w:val="0"/>
           <w:numId w:val="1"/>
         </w:numPr>
-        <w:spacing w:line="360" w:lineRule="auto"/>
+        <w:spacing w:line="276" w:lineRule="auto"/>
         <w:jc w:val="both"/>
         <w:outlineLvl w:val="0"/>
         <w:rPr>
@@ -1433,7 +1435,7 @@
     </w:p>
     <w:p>
       <w:pPr>
-        <w:spacing w:line="360" w:lineRule="auto"/>
+        <w:spacing w:line="276" w:lineRule="auto"/>
         <w:ind w:firstLine="360"/>
         <w:jc w:val="both"/>
         <w:rPr>
@@ -1453,7 +1455,7 @@
     </w:p>
     <w:p>
       <w:pPr>
-        <w:spacing w:line="360" w:lineRule="auto"/>
+        <w:spacing w:line="276" w:lineRule="auto"/>
         <w:ind w:firstLine="360"/>
         <w:jc w:val="both"/>
         <w:rPr>
@@ -1470,7 +1472,7 @@
           <w:ilvl w:val="0"/>
           <w:numId w:val="1"/>
         </w:numPr>
-        <w:spacing w:line="360" w:lineRule="auto"/>
+        <w:spacing w:line="276" w:lineRule="auto"/>
         <w:jc w:val="both"/>
         <w:outlineLvl w:val="0"/>
         <w:rPr>
@@ -1494,7 +1496,7 @@
     </w:p>
     <w:p>
       <w:pPr>
-        <w:spacing w:line="360" w:lineRule="auto"/>
+        <w:spacing w:line="276" w:lineRule="auto"/>
         <w:ind w:firstLine="360"/>
         <w:jc w:val="both"/>
         <w:rPr>
@@ -1512,7 +1514,7 @@
     </w:p>
     <w:p>
       <w:pPr>
-        <w:spacing w:line="360" w:lineRule="auto"/>
+        <w:spacing w:line="276" w:lineRule="auto"/>
         <w:ind w:firstLine="360"/>
         <w:jc w:val="both"/>
         <w:rPr>
@@ -1528,7 +1530,7 @@
           <w:ilvl w:val="0"/>
           <w:numId w:val="1"/>
         </w:numPr>
-        <w:spacing w:line="360" w:lineRule="auto"/>
+        <w:spacing w:line="276" w:lineRule="auto"/>
         <w:jc w:val="both"/>
         <w:outlineLvl w:val="0"/>
         <w:rPr>
@@ -1566,7 +1568,7 @@
           <w:ilvl w:val="0"/>
           <w:numId w:val="10"/>
         </w:numPr>
-        <w:spacing w:line="360" w:lineRule="auto"/>
+        <w:spacing w:line="276" w:lineRule="auto"/>
         <w:jc w:val="both"/>
         <w:rPr>
           <w:sz w:val="24"/>
@@ -1597,7 +1599,7 @@
           <w:ilvl w:val="0"/>
           <w:numId w:val="10"/>
         </w:numPr>
-        <w:spacing w:line="360" w:lineRule="auto"/>
+        <w:spacing w:line="276" w:lineRule="auto"/>
         <w:jc w:val="both"/>
         <w:rPr>
           <w:sz w:val="24"/>
@@ -1628,7 +1630,7 @@
           <w:ilvl w:val="0"/>
           <w:numId w:val="10"/>
         </w:numPr>
-        <w:spacing w:line="360" w:lineRule="auto"/>
+        <w:spacing w:line="276" w:lineRule="auto"/>
         <w:jc w:val="both"/>
         <w:rPr>
           <w:sz w:val="24"/>
@@ -1659,7 +1661,7 @@
           <w:ilvl w:val="0"/>
           <w:numId w:val="10"/>
         </w:numPr>
-        <w:spacing w:line="360" w:lineRule="auto"/>
+        <w:spacing w:line="276" w:lineRule="auto"/>
         <w:jc w:val="both"/>
         <w:rPr>
           <w:sz w:val="24"/>
@@ -1690,7 +1692,7 @@
           <w:ilvl w:val="0"/>
           <w:numId w:val="10"/>
         </w:numPr>
-        <w:spacing w:line="360" w:lineRule="auto"/>
+        <w:spacing w:line="276" w:lineRule="auto"/>
         <w:jc w:val="both"/>
         <w:rPr>
           <w:sz w:val="24"/>
@@ -1711,15 +1713,7 @@
           <w:sz w:val="24"/>
           <w:szCs w:val="24"/>
         </w:rPr>
-        <w:t xml:space="preserve"> la e-santé connaît sa progression la plus notable du a la crise sanitaire qui a offert une poussée d’accélération au secteur face à des enjeux nécessitant plus que </w:t>
-      </w:r>
-      <w:r>
-        <w:rPr>
-          <w:sz w:val="24"/>
-          <w:szCs w:val="24"/>
-        </w:rPr>
-        <w:lastRenderedPageBreak/>
-        <w:t xml:space="preserve">jamais des solutions digitales pour répondre à la problématique de continuité des soins. </w:t>
+        <w:t xml:space="preserve"> la e-santé connaît sa progression la plus notable du a la crise sanitaire qui a offert une poussée d’accélération au secteur face à des enjeux nécessitant plus que jamais des solutions digitales pour répondre à la problématique de continuité des soins. </w:t>
       </w:r>
     </w:p>
     <w:p>
@@ -1729,7 +1723,7 @@
           <w:ilvl w:val="0"/>
           <w:numId w:val="10"/>
         </w:numPr>
-        <w:spacing w:line="360" w:lineRule="auto"/>
+        <w:spacing w:line="276" w:lineRule="auto"/>
         <w:jc w:val="both"/>
         <w:rPr>
           <w:sz w:val="24"/>
@@ -1755,7 +1749,60 @@
     </w:p>
     <w:p>
       <w:pPr>
-        <w:spacing w:line="360" w:lineRule="auto"/>
+        <w:pStyle w:val="Paragraphedeliste"/>
+        <w:spacing w:line="276" w:lineRule="auto"/>
+        <w:jc w:val="both"/>
+        <w:rPr>
+          <w:b/>
+          <w:bCs/>
+          <w:sz w:val="24"/>
+          <w:szCs w:val="24"/>
+        </w:rPr>
+      </w:pPr>
+    </w:p>
+    <w:p>
+      <w:pPr>
+        <w:pStyle w:val="Paragraphedeliste"/>
+        <w:spacing w:line="276" w:lineRule="auto"/>
+        <w:jc w:val="both"/>
+        <w:rPr>
+          <w:b/>
+          <w:bCs/>
+          <w:sz w:val="24"/>
+          <w:szCs w:val="24"/>
+        </w:rPr>
+      </w:pPr>
+    </w:p>
+    <w:p>
+      <w:pPr>
+        <w:pStyle w:val="Paragraphedeliste"/>
+        <w:spacing w:line="276" w:lineRule="auto"/>
+        <w:jc w:val="both"/>
+        <w:rPr>
+          <w:b/>
+          <w:bCs/>
+          <w:sz w:val="24"/>
+          <w:szCs w:val="24"/>
+        </w:rPr>
+      </w:pPr>
+    </w:p>
+    <w:p>
+      <w:pPr>
+        <w:pStyle w:val="Paragraphedeliste"/>
+        <w:spacing w:line="276" w:lineRule="auto"/>
+        <w:jc w:val="both"/>
+        <w:rPr>
+          <w:b/>
+          <w:bCs/>
+          <w:sz w:val="24"/>
+          <w:szCs w:val="24"/>
+        </w:rPr>
+      </w:pPr>
+    </w:p>
+    <w:p>
+      <w:pPr>
+        <w:pStyle w:val="Paragraphedeliste"/>
+        <w:spacing w:line="276" w:lineRule="auto"/>
         <w:jc w:val="both"/>
         <w:rPr>
           <w:sz w:val="24"/>
@@ -1770,6 +1817,7 @@
           <w:ilvl w:val="0"/>
           <w:numId w:val="1"/>
         </w:numPr>
+        <w:spacing w:line="276" w:lineRule="auto"/>
         <w:jc w:val="both"/>
         <w:outlineLvl w:val="0"/>
         <w:rPr>
@@ -1787,6 +1835,7 @@
           <w:sz w:val="28"/>
           <w:szCs w:val="28"/>
         </w:rPr>
+        <w:lastRenderedPageBreak/>
         <w:t>Les cause de l’apparition de l’</w:t>
       </w:r>
       <w:bookmarkEnd w:id="3"/>
@@ -1802,7 +1851,8 @@
     </w:p>
     <w:p>
       <w:pPr>
-        <w:ind w:firstLine="360"/>
+        <w:spacing w:line="276" w:lineRule="auto"/>
+        <w:ind w:firstLine="708"/>
         <w:jc w:val="both"/>
         <w:rPr>
           <w:sz w:val="24"/>
@@ -1819,26 +1869,18 @@
     </w:p>
     <w:p>
       <w:pPr>
-        <w:jc w:val="both"/>
-        <w:rPr>
-          <w:sz w:val="24"/>
-          <w:szCs w:val="24"/>
-        </w:rPr>
-      </w:pPr>
-      <w:r>
-        <w:rPr>
-          <w:sz w:val="24"/>
-          <w:szCs w:val="24"/>
-        </w:rPr>
-        <w:t>-</w:t>
-      </w:r>
-      <w:r>
-        <w:rPr>
-          <w:sz w:val="24"/>
-          <w:szCs w:val="24"/>
-        </w:rPr>
-        <w:t xml:space="preserve"> </w:t>
-      </w:r>
+        <w:pStyle w:val="Paragraphedeliste"/>
+        <w:numPr>
+          <w:ilvl w:val="0"/>
+          <w:numId w:val="13"/>
+        </w:numPr>
+        <w:spacing w:line="276" w:lineRule="auto"/>
+        <w:jc w:val="both"/>
+        <w:rPr>
+          <w:sz w:val="24"/>
+          <w:szCs w:val="24"/>
+        </w:rPr>
+      </w:pPr>
       <w:r>
         <w:rPr>
           <w:sz w:val="24"/>
@@ -1849,26 +1891,29 @@
     </w:p>
     <w:p>
       <w:pPr>
-        <w:jc w:val="both"/>
-        <w:rPr>
-          <w:sz w:val="24"/>
-          <w:szCs w:val="24"/>
-        </w:rPr>
-      </w:pPr>
-      <w:r>
-        <w:rPr>
-          <w:sz w:val="24"/>
-          <w:szCs w:val="24"/>
-        </w:rPr>
-        <w:t>-</w:t>
-      </w:r>
-      <w:r>
-        <w:rPr>
-          <w:sz w:val="24"/>
-          <w:szCs w:val="24"/>
-        </w:rPr>
-        <w:t xml:space="preserve"> </w:t>
-      </w:r>
+        <w:pStyle w:val="Paragraphedeliste"/>
+        <w:spacing w:line="276" w:lineRule="auto"/>
+        <w:jc w:val="both"/>
+        <w:rPr>
+          <w:sz w:val="24"/>
+          <w:szCs w:val="24"/>
+        </w:rPr>
+      </w:pPr>
+    </w:p>
+    <w:p>
+      <w:pPr>
+        <w:pStyle w:val="Paragraphedeliste"/>
+        <w:numPr>
+          <w:ilvl w:val="0"/>
+          <w:numId w:val="13"/>
+        </w:numPr>
+        <w:spacing w:line="276" w:lineRule="auto"/>
+        <w:jc w:val="both"/>
+        <w:rPr>
+          <w:sz w:val="24"/>
+          <w:szCs w:val="24"/>
+        </w:rPr>
+      </w:pPr>
       <w:r>
         <w:rPr>
           <w:sz w:val="24"/>
@@ -1879,26 +1924,29 @@
     </w:p>
     <w:p>
       <w:pPr>
-        <w:jc w:val="both"/>
-        <w:rPr>
-          <w:sz w:val="24"/>
-          <w:szCs w:val="24"/>
-        </w:rPr>
-      </w:pPr>
-      <w:r>
-        <w:rPr>
-          <w:sz w:val="24"/>
-          <w:szCs w:val="24"/>
-        </w:rPr>
-        <w:t>-</w:t>
-      </w:r>
-      <w:r>
-        <w:rPr>
-          <w:sz w:val="24"/>
-          <w:szCs w:val="24"/>
-        </w:rPr>
-        <w:t xml:space="preserve"> </w:t>
-      </w:r>
+        <w:pStyle w:val="Paragraphedeliste"/>
+        <w:spacing w:line="276" w:lineRule="auto"/>
+        <w:jc w:val="both"/>
+        <w:rPr>
+          <w:sz w:val="24"/>
+          <w:szCs w:val="24"/>
+        </w:rPr>
+      </w:pPr>
+    </w:p>
+    <w:p>
+      <w:pPr>
+        <w:pStyle w:val="Paragraphedeliste"/>
+        <w:numPr>
+          <w:ilvl w:val="0"/>
+          <w:numId w:val="13"/>
+        </w:numPr>
+        <w:spacing w:line="276" w:lineRule="auto"/>
+        <w:jc w:val="both"/>
+        <w:rPr>
+          <w:sz w:val="24"/>
+          <w:szCs w:val="24"/>
+        </w:rPr>
+      </w:pPr>
       <w:r>
         <w:rPr>
           <w:sz w:val="24"/>
@@ -1909,26 +1957,28 @@
     </w:p>
     <w:p>
       <w:pPr>
-        <w:jc w:val="both"/>
-        <w:rPr>
-          <w:sz w:val="24"/>
-          <w:szCs w:val="24"/>
-        </w:rPr>
-      </w:pPr>
-      <w:r>
-        <w:rPr>
-          <w:sz w:val="24"/>
-          <w:szCs w:val="24"/>
-        </w:rPr>
-        <w:t>-</w:t>
-      </w:r>
-      <w:r>
-        <w:rPr>
-          <w:sz w:val="24"/>
-          <w:szCs w:val="24"/>
-        </w:rPr>
-        <w:t xml:space="preserve"> </w:t>
-      </w:r>
+        <w:pStyle w:val="Paragraphedeliste"/>
+        <w:spacing w:line="276" w:lineRule="auto"/>
+        <w:rPr>
+          <w:sz w:val="24"/>
+          <w:szCs w:val="24"/>
+        </w:rPr>
+      </w:pPr>
+    </w:p>
+    <w:p>
+      <w:pPr>
+        <w:pStyle w:val="Paragraphedeliste"/>
+        <w:numPr>
+          <w:ilvl w:val="0"/>
+          <w:numId w:val="13"/>
+        </w:numPr>
+        <w:spacing w:line="276" w:lineRule="auto"/>
+        <w:jc w:val="both"/>
+        <w:rPr>
+          <w:sz w:val="24"/>
+          <w:szCs w:val="24"/>
+        </w:rPr>
+      </w:pPr>
       <w:r>
         <w:rPr>
           <w:sz w:val="24"/>
@@ -1939,36 +1989,53 @@
     </w:p>
     <w:p>
       <w:pPr>
-        <w:jc w:val="both"/>
-        <w:rPr>
-          <w:sz w:val="24"/>
-          <w:szCs w:val="24"/>
-        </w:rPr>
-      </w:pPr>
-      <w:r>
-        <w:rPr>
-          <w:sz w:val="24"/>
-          <w:szCs w:val="24"/>
-        </w:rPr>
-        <w:t>-</w:t>
-      </w:r>
-      <w:r>
-        <w:rPr>
-          <w:sz w:val="24"/>
-          <w:szCs w:val="24"/>
-        </w:rPr>
-        <w:t xml:space="preserve"> </w:t>
-      </w:r>
-      <w:r>
-        <w:rPr>
-          <w:sz w:val="24"/>
-          <w:szCs w:val="24"/>
-        </w:rPr>
-        <w:t>Le developpement des services innovants tels que l’intelligence artificielle.</w:t>
-      </w:r>
-    </w:p>
-    <w:p>
-      <w:pPr>
+        <w:pStyle w:val="Paragraphedeliste"/>
+        <w:spacing w:line="276" w:lineRule="auto"/>
+        <w:rPr>
+          <w:sz w:val="24"/>
+          <w:szCs w:val="24"/>
+        </w:rPr>
+      </w:pPr>
+    </w:p>
+    <w:p>
+      <w:pPr>
+        <w:pStyle w:val="Paragraphedeliste"/>
+        <w:numPr>
+          <w:ilvl w:val="0"/>
+          <w:numId w:val="13"/>
+        </w:numPr>
+        <w:spacing w:line="276" w:lineRule="auto"/>
+        <w:jc w:val="both"/>
+        <w:rPr>
+          <w:sz w:val="24"/>
+          <w:szCs w:val="24"/>
+        </w:rPr>
+      </w:pPr>
+      <w:r>
+        <w:rPr>
+          <w:sz w:val="24"/>
+          <w:szCs w:val="24"/>
+        </w:rPr>
+        <w:t xml:space="preserve">Le </w:t>
+      </w:r>
+      <w:r>
+        <w:rPr>
+          <w:sz w:val="24"/>
+          <w:szCs w:val="24"/>
+        </w:rPr>
+        <w:t>développement</w:t>
+      </w:r>
+      <w:r>
+        <w:rPr>
+          <w:sz w:val="24"/>
+          <w:szCs w:val="24"/>
+        </w:rPr>
+        <w:t xml:space="preserve"> des services innovants tels que l’intelligence artificielle.</w:t>
+      </w:r>
+    </w:p>
+    <w:p>
+      <w:pPr>
+        <w:spacing w:line="276" w:lineRule="auto"/>
         <w:jc w:val="both"/>
         <w:rPr>
           <w:sz w:val="24"/>
@@ -1983,6 +2050,7 @@
           <w:ilvl w:val="0"/>
           <w:numId w:val="1"/>
         </w:numPr>
+        <w:spacing w:line="276" w:lineRule="auto"/>
         <w:jc w:val="both"/>
         <w:outlineLvl w:val="0"/>
         <w:rPr>
@@ -2034,6 +2102,38 @@
     <w:p>
       <w:pPr>
         <w:pStyle w:val="Paragraphedeliste"/>
+        <w:spacing w:line="276" w:lineRule="auto"/>
+        <w:ind w:left="0"/>
+        <w:jc w:val="both"/>
+        <w:rPr>
+          <w:sz w:val="24"/>
+          <w:szCs w:val="24"/>
+        </w:rPr>
+      </w:pPr>
+      <w:r>
+        <w:rPr>
+          <w:sz w:val="24"/>
+          <w:szCs w:val="24"/>
+        </w:rPr>
+        <w:t>L’Organisation mondiale de la santé a défini le système de santé comme un ensemble d’organisations, d’institutions, des ressources et de personnes dont l’objectif principal est d’améliorer la santé. Et l’e-santé a gardé la même définition en intervenant d’autre nombre d’acteurs et de structures avec une certain complexité.</w:t>
+      </w:r>
+    </w:p>
+    <w:p>
+      <w:pPr>
+        <w:pStyle w:val="Paragraphedeliste"/>
+        <w:spacing w:line="276" w:lineRule="auto"/>
+        <w:ind w:left="0"/>
+        <w:jc w:val="both"/>
+        <w:rPr>
+          <w:sz w:val="24"/>
+          <w:szCs w:val="24"/>
+        </w:rPr>
+      </w:pPr>
+    </w:p>
+    <w:p>
+      <w:pPr>
+        <w:pStyle w:val="Paragraphedeliste"/>
+        <w:spacing w:line="276" w:lineRule="auto"/>
         <w:ind w:left="0" w:firstLine="360"/>
         <w:jc w:val="both"/>
         <w:rPr>
@@ -2041,26 +2141,189 @@
           <w:szCs w:val="24"/>
         </w:rPr>
       </w:pPr>
+    </w:p>
+    <w:p>
+      <w:pPr>
+        <w:pStyle w:val="Paragraphedeliste"/>
+        <w:spacing w:line="276" w:lineRule="auto"/>
+        <w:ind w:left="0" w:firstLine="360"/>
+        <w:jc w:val="both"/>
+        <w:rPr>
+          <w:sz w:val="24"/>
+          <w:szCs w:val="24"/>
+        </w:rPr>
+      </w:pPr>
+    </w:p>
+    <w:p>
+      <w:pPr>
+        <w:pStyle w:val="Paragraphedeliste"/>
+        <w:spacing w:line="276" w:lineRule="auto"/>
+        <w:ind w:left="0" w:firstLine="360"/>
+        <w:jc w:val="both"/>
+        <w:rPr>
+          <w:sz w:val="24"/>
+          <w:szCs w:val="24"/>
+        </w:rPr>
+      </w:pPr>
+    </w:p>
+    <w:p>
+      <w:pPr>
+        <w:pStyle w:val="Paragraphedeliste"/>
+        <w:spacing w:line="276" w:lineRule="auto"/>
+        <w:ind w:left="0" w:firstLine="360"/>
+        <w:jc w:val="both"/>
+        <w:rPr>
+          <w:sz w:val="24"/>
+          <w:szCs w:val="24"/>
+        </w:rPr>
+      </w:pPr>
+    </w:p>
+    <w:p>
+      <w:pPr>
+        <w:pStyle w:val="Paragraphedeliste"/>
+        <w:spacing w:line="276" w:lineRule="auto"/>
+        <w:ind w:left="0" w:firstLine="360"/>
+        <w:jc w:val="both"/>
+        <w:rPr>
+          <w:sz w:val="24"/>
+          <w:szCs w:val="24"/>
+        </w:rPr>
+      </w:pPr>
+    </w:p>
+    <w:p>
+      <w:pPr>
+        <w:pStyle w:val="Paragraphedeliste"/>
+        <w:spacing w:line="276" w:lineRule="auto"/>
+        <w:ind w:left="0" w:firstLine="360"/>
+        <w:jc w:val="both"/>
+        <w:rPr>
+          <w:sz w:val="24"/>
+          <w:szCs w:val="24"/>
+        </w:rPr>
+      </w:pPr>
+    </w:p>
+    <w:p>
+      <w:pPr>
+        <w:pStyle w:val="Paragraphedeliste"/>
+        <w:spacing w:line="276" w:lineRule="auto"/>
+        <w:ind w:left="0" w:firstLine="360"/>
+        <w:jc w:val="both"/>
+        <w:rPr>
+          <w:sz w:val="24"/>
+          <w:szCs w:val="24"/>
+        </w:rPr>
+      </w:pPr>
+    </w:p>
+    <w:p>
+      <w:pPr>
+        <w:pStyle w:val="Paragraphedeliste"/>
+        <w:spacing w:line="276" w:lineRule="auto"/>
+        <w:ind w:left="0" w:firstLine="360"/>
+        <w:jc w:val="both"/>
+        <w:rPr>
+          <w:sz w:val="24"/>
+          <w:szCs w:val="24"/>
+        </w:rPr>
+      </w:pPr>
+    </w:p>
+    <w:p>
+      <w:pPr>
+        <w:pStyle w:val="Paragraphedeliste"/>
+        <w:spacing w:line="276" w:lineRule="auto"/>
+        <w:ind w:left="0" w:firstLine="360"/>
+        <w:jc w:val="both"/>
+        <w:rPr>
+          <w:sz w:val="24"/>
+          <w:szCs w:val="24"/>
+        </w:rPr>
+      </w:pPr>
+    </w:p>
+    <w:p>
+      <w:pPr>
+        <w:pStyle w:val="Paragraphedeliste"/>
+        <w:spacing w:line="276" w:lineRule="auto"/>
+        <w:ind w:left="0" w:firstLine="360"/>
+        <w:jc w:val="both"/>
+        <w:rPr>
+          <w:sz w:val="24"/>
+          <w:szCs w:val="24"/>
+        </w:rPr>
+      </w:pPr>
+    </w:p>
+    <w:p>
+      <w:pPr>
+        <w:pStyle w:val="Paragraphedeliste"/>
+        <w:spacing w:line="276" w:lineRule="auto"/>
+        <w:ind w:left="0" w:firstLine="360"/>
+        <w:jc w:val="both"/>
+        <w:rPr>
+          <w:sz w:val="24"/>
+          <w:szCs w:val="24"/>
+        </w:rPr>
+      </w:pPr>
+    </w:p>
+    <w:p>
+      <w:pPr>
+        <w:pStyle w:val="Paragraphedeliste"/>
+        <w:spacing w:line="276" w:lineRule="auto"/>
+        <w:ind w:left="0" w:firstLine="360"/>
+        <w:jc w:val="both"/>
+        <w:rPr>
+          <w:sz w:val="24"/>
+          <w:szCs w:val="24"/>
+        </w:rPr>
+      </w:pPr>
+    </w:p>
+    <w:p>
+      <w:pPr>
+        <w:spacing w:line="276" w:lineRule="auto"/>
+        <w:jc w:val="both"/>
+        <w:rPr>
+          <w:sz w:val="24"/>
+          <w:szCs w:val="24"/>
+        </w:rPr>
+      </w:pPr>
+    </w:p>
+    <w:p>
+      <w:pPr>
+        <w:spacing w:line="276" w:lineRule="auto"/>
+        <w:jc w:val="both"/>
+        <w:rPr>
+          <w:sz w:val="24"/>
+          <w:szCs w:val="24"/>
+        </w:rPr>
+      </w:pPr>
+    </w:p>
+    <w:p>
+      <w:pPr>
+        <w:spacing w:line="276" w:lineRule="auto"/>
+        <w:jc w:val="both"/>
+        <w:rPr>
+          <w:sz w:val="24"/>
+          <w:szCs w:val="24"/>
+        </w:rPr>
+      </w:pPr>
       <w:r>
         <w:rPr>
           <w:noProof/>
           <w:sz w:val="24"/>
           <w:szCs w:val="24"/>
         </w:rPr>
+        <w:lastRenderedPageBreak/>
         <mc:AlternateContent>
           <mc:Choice Requires="wps">
             <w:drawing>
-              <wp:anchor distT="0" distB="0" distL="114300" distR="114300" simplePos="0" relativeHeight="251659264" behindDoc="0" locked="0" layoutInCell="1" allowOverlap="1" wp14:anchorId="1F1F6BF9" wp14:editId="1BA27677">
+              <wp:anchor distT="0" distB="0" distL="114300" distR="114300" simplePos="0" relativeHeight="251659264" behindDoc="0" locked="0" layoutInCell="1" allowOverlap="1" wp14:anchorId="1F1F6BF9" wp14:editId="680FAA11">
                 <wp:simplePos x="0" y="0"/>
                 <wp:positionH relativeFrom="margin">
-                  <wp:align>left</wp:align>
+                  <wp:posOffset>-371475</wp:posOffset>
                 </wp:positionH>
                 <wp:positionV relativeFrom="paragraph">
-                  <wp:posOffset>922020</wp:posOffset>
+                  <wp:posOffset>-119770</wp:posOffset>
                 </wp:positionV>
-                <wp:extent cx="5641975" cy="2314575"/>
-                <wp:effectExtent l="0" t="0" r="15875" b="28575"/>
-                <wp:wrapTopAndBottom/>
+                <wp:extent cx="6532685" cy="4273061"/>
+                <wp:effectExtent l="0" t="0" r="20955" b="13335"/>
+                <wp:wrapNone/>
                 <wp:docPr id="1" name="Rectangle 1"/>
                 <wp:cNvGraphicFramePr/>
                 <a:graphic xmlns:a="http://schemas.openxmlformats.org/drawingml/2006/main">
@@ -2070,7 +2333,7 @@
                       <wps:spPr>
                         <a:xfrm>
                           <a:off x="0" y="0"/>
-                          <a:ext cx="5641975" cy="2315183"/>
+                          <a:ext cx="6532685" cy="4273061"/>
                         </a:xfrm>
                         <a:prstGeom prst="rect">
                           <a:avLst/>
@@ -2119,6 +2382,9 @@
                     </wps:wsp>
                   </a:graphicData>
                 </a:graphic>
+                <wp14:sizeRelH relativeFrom="margin">
+                  <wp14:pctWidth>0</wp14:pctWidth>
+                </wp14:sizeRelH>
                 <wp14:sizeRelV relativeFrom="margin">
                   <wp14:pctHeight>0</wp14:pctHeight>
                 </wp14:sizeRelV>
@@ -2127,25 +2393,149 @@
           </mc:Choice>
           <mc:Fallback>
             <w:pict>
-              <v:rect w14:anchorId="3896CBD1" id="Rectangle 1" o:spid="_x0000_s1026" style="position:absolute;margin-left:0;margin-top:72.6pt;width:444.25pt;height:182.25pt;z-index:251659264;visibility:visible;mso-wrap-style:square;mso-height-percent:0;mso-wrap-distance-left:9pt;mso-wrap-distance-top:0;mso-wrap-distance-right:9pt;mso-wrap-distance-bottom:0;mso-position-horizontal:left;mso-position-horizontal-relative:margin;mso-position-vertical:absolute;mso-position-vertical-relative:text;mso-height-percent:0;mso-height-relative:margin;v-text-anchor:middle" o:gfxdata="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" strokecolor="white [3212]" strokeweight="1pt">
+              <v:rect w14:anchorId="64C01B4B" id="Rectangle 1" o:spid="_x0000_s1026" style="position:absolute;margin-left:-29.25pt;margin-top:-9.45pt;width:514.4pt;height:336.45pt;z-index:251659264;visibility:visible;mso-wrap-style:square;mso-width-percent:0;mso-height-percent:0;mso-wrap-distance-left:9pt;mso-wrap-distance-top:0;mso-wrap-distance-right:9pt;mso-wrap-distance-bottom:0;mso-position-horizontal:absolute;mso-position-horizontal-relative:margin;mso-position-vertical:absolute;mso-position-vertical-relative:text;mso-width-percent:0;mso-height-percent:0;mso-width-relative:margin;mso-height-relative:margin;v-text-anchor:middle" o:gfxdata="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" strokecolor="white [3212]" strokeweight="1pt">
                 <v:fill r:id="rId7" o:title="" recolor="t" rotate="t" type="frame"/>
-                <w10:wrap type="topAndBottom" anchorx="margin"/>
+                <w10:wrap anchorx="margin"/>
               </v:rect>
             </w:pict>
           </mc:Fallback>
         </mc:AlternateContent>
       </w:r>
-      <w:r>
-        <w:rPr>
-          <w:sz w:val="24"/>
-          <w:szCs w:val="24"/>
-        </w:rPr>
-        <w:t>L’Organisation mondiale de la santé a défini le système de santé comme un ensemble d’organisations, d’institutions, des ressources et de personnes dont l’objectif principal est d’améliorer la santé. Et l’e-santé a gardé la même définition en intervenant d’autre nombre d’acteurs et de structures avec une certain complexité.</w:t>
-      </w:r>
+    </w:p>
+    <w:p>
+      <w:pPr>
+        <w:spacing w:line="276" w:lineRule="auto"/>
+        <w:jc w:val="both"/>
+        <w:rPr>
+          <w:sz w:val="24"/>
+          <w:szCs w:val="24"/>
+        </w:rPr>
+      </w:pPr>
+    </w:p>
+    <w:p>
+      <w:pPr>
+        <w:spacing w:line="276" w:lineRule="auto"/>
+        <w:jc w:val="both"/>
+        <w:rPr>
+          <w:sz w:val="24"/>
+          <w:szCs w:val="24"/>
+        </w:rPr>
+      </w:pPr>
+    </w:p>
+    <w:p>
+      <w:pPr>
+        <w:spacing w:line="276" w:lineRule="auto"/>
+        <w:jc w:val="both"/>
+        <w:rPr>
+          <w:sz w:val="24"/>
+          <w:szCs w:val="24"/>
+        </w:rPr>
+      </w:pPr>
+    </w:p>
+    <w:p>
+      <w:pPr>
+        <w:spacing w:line="276" w:lineRule="auto"/>
+        <w:jc w:val="both"/>
+        <w:rPr>
+          <w:sz w:val="24"/>
+          <w:szCs w:val="24"/>
+        </w:rPr>
+      </w:pPr>
+    </w:p>
+    <w:p>
+      <w:pPr>
+        <w:spacing w:line="276" w:lineRule="auto"/>
+        <w:jc w:val="both"/>
+        <w:rPr>
+          <w:sz w:val="24"/>
+          <w:szCs w:val="24"/>
+        </w:rPr>
+      </w:pPr>
+    </w:p>
+    <w:p>
+      <w:pPr>
+        <w:spacing w:line="276" w:lineRule="auto"/>
+        <w:jc w:val="both"/>
+        <w:rPr>
+          <w:sz w:val="24"/>
+          <w:szCs w:val="24"/>
+        </w:rPr>
+      </w:pPr>
+    </w:p>
+    <w:p>
+      <w:pPr>
+        <w:spacing w:line="276" w:lineRule="auto"/>
+        <w:jc w:val="both"/>
+        <w:rPr>
+          <w:sz w:val="24"/>
+          <w:szCs w:val="24"/>
+        </w:rPr>
+      </w:pPr>
+    </w:p>
+    <w:p>
+      <w:pPr>
+        <w:spacing w:line="276" w:lineRule="auto"/>
+        <w:jc w:val="both"/>
+        <w:rPr>
+          <w:sz w:val="24"/>
+          <w:szCs w:val="24"/>
+        </w:rPr>
+      </w:pPr>
+    </w:p>
+    <w:p>
+      <w:pPr>
+        <w:spacing w:line="276" w:lineRule="auto"/>
+        <w:jc w:val="both"/>
+        <w:rPr>
+          <w:sz w:val="24"/>
+          <w:szCs w:val="24"/>
+        </w:rPr>
+      </w:pPr>
+    </w:p>
+    <w:p>
+      <w:pPr>
+        <w:spacing w:line="276" w:lineRule="auto"/>
+        <w:jc w:val="both"/>
+        <w:rPr>
+          <w:sz w:val="24"/>
+          <w:szCs w:val="24"/>
+        </w:rPr>
+      </w:pPr>
+    </w:p>
+    <w:p>
+      <w:pPr>
+        <w:spacing w:line="276" w:lineRule="auto"/>
+        <w:jc w:val="both"/>
+        <w:rPr>
+          <w:sz w:val="24"/>
+          <w:szCs w:val="24"/>
+        </w:rPr>
+      </w:pPr>
+    </w:p>
+    <w:p>
+      <w:pPr>
+        <w:spacing w:line="276" w:lineRule="auto"/>
+        <w:jc w:val="both"/>
+        <w:rPr>
+          <w:sz w:val="24"/>
+          <w:szCs w:val="24"/>
+        </w:rPr>
+      </w:pPr>
+    </w:p>
+    <w:p>
+      <w:pPr>
+        <w:spacing w:line="276" w:lineRule="auto"/>
+        <w:jc w:val="both"/>
+        <w:rPr>
+          <w:sz w:val="24"/>
+          <w:szCs w:val="24"/>
+        </w:rPr>
+      </w:pPr>
     </w:p>
     <w:p>
       <w:pPr>
         <w:pStyle w:val="Lgende"/>
+        <w:spacing w:line="276" w:lineRule="auto"/>
         <w:jc w:val="center"/>
         <w:rPr>
           <w:i w:val="0"/>
@@ -2241,7 +2631,7 @@
     </w:p>
     <w:p>
       <w:pPr>
-        <w:pStyle w:val="Paragraphedeliste"/>
+        <w:spacing w:line="276" w:lineRule="auto"/>
         <w:jc w:val="both"/>
         <w:rPr>
           <w:b/>
@@ -2258,6 +2648,7 @@
           <w:ilvl w:val="0"/>
           <w:numId w:val="1"/>
         </w:numPr>
+        <w:spacing w:line="276" w:lineRule="auto"/>
         <w:jc w:val="both"/>
         <w:outlineLvl w:val="0"/>
         <w:rPr>
@@ -2291,6 +2682,7 @@
     <w:p>
       <w:pPr>
         <w:pStyle w:val="Paragraphedeliste"/>
+        <w:spacing w:line="276" w:lineRule="auto"/>
         <w:jc w:val="both"/>
         <w:rPr>
           <w:b/>
@@ -2303,6 +2695,7 @@
     <w:p>
       <w:pPr>
         <w:pStyle w:val="Paragraphedeliste"/>
+        <w:spacing w:line="276" w:lineRule="auto"/>
         <w:jc w:val="both"/>
         <w:rPr>
           <w:b/>
@@ -2319,6 +2712,7 @@
           <w:ilvl w:val="0"/>
           <w:numId w:val="1"/>
         </w:numPr>
+        <w:spacing w:line="276" w:lineRule="auto"/>
         <w:outlineLvl w:val="0"/>
         <w:rPr>
           <w:b/>
@@ -2369,6 +2763,7 @@
     <w:p>
       <w:pPr>
         <w:pStyle w:val="Paragraphedeliste"/>
+        <w:spacing w:line="276" w:lineRule="auto"/>
         <w:rPr>
           <w:b/>
           <w:bCs/>
@@ -2380,6 +2775,7 @@
     <w:p>
       <w:pPr>
         <w:pStyle w:val="Paragraphedeliste"/>
+        <w:spacing w:line="276" w:lineRule="auto"/>
         <w:rPr>
           <w:b/>
           <w:bCs/>
@@ -2395,7 +2791,7 @@
           <w:ilvl w:val="0"/>
           <w:numId w:val="1"/>
         </w:numPr>
-        <w:spacing w:line="360" w:lineRule="auto"/>
+        <w:spacing w:line="276" w:lineRule="auto"/>
         <w:jc w:val="both"/>
         <w:outlineLvl w:val="0"/>
         <w:rPr>
@@ -2424,7 +2820,7 @@
           <w:ilvl w:val="1"/>
           <w:numId w:val="11"/>
         </w:numPr>
-        <w:spacing w:line="360" w:lineRule="auto"/>
+        <w:spacing w:line="276" w:lineRule="auto"/>
         <w:jc w:val="both"/>
         <w:outlineLvl w:val="1"/>
         <w:rPr>
@@ -2453,6 +2849,7 @@
           <w:ilvl w:val="0"/>
           <w:numId w:val="6"/>
         </w:numPr>
+        <w:spacing w:line="276" w:lineRule="auto"/>
         <w:jc w:val="both"/>
         <w:rPr>
           <w:sz w:val="24"/>
@@ -2474,6 +2871,7 @@
           <w:ilvl w:val="0"/>
           <w:numId w:val="6"/>
         </w:numPr>
+        <w:spacing w:line="276" w:lineRule="auto"/>
         <w:jc w:val="both"/>
         <w:rPr>
           <w:sz w:val="24"/>
@@ -2495,6 +2893,7 @@
           <w:ilvl w:val="0"/>
           <w:numId w:val="6"/>
         </w:numPr>
+        <w:spacing w:line="276" w:lineRule="auto"/>
         <w:jc w:val="both"/>
         <w:rPr>
           <w:sz w:val="24"/>
@@ -2516,6 +2915,7 @@
           <w:ilvl w:val="0"/>
           <w:numId w:val="6"/>
         </w:numPr>
+        <w:spacing w:line="276" w:lineRule="auto"/>
         <w:jc w:val="both"/>
         <w:rPr>
           <w:sz w:val="24"/>
@@ -2537,6 +2937,7 @@
           <w:ilvl w:val="0"/>
           <w:numId w:val="6"/>
         </w:numPr>
+        <w:spacing w:line="276" w:lineRule="auto"/>
         <w:jc w:val="both"/>
         <w:rPr>
           <w:sz w:val="24"/>
@@ -2558,6 +2959,7 @@
           <w:ilvl w:val="0"/>
           <w:numId w:val="6"/>
         </w:numPr>
+        <w:spacing w:line="276" w:lineRule="auto"/>
         <w:jc w:val="both"/>
         <w:rPr>
           <w:sz w:val="24"/>
@@ -2575,6 +2977,7 @@
     <w:p>
       <w:pPr>
         <w:pStyle w:val="Paragraphedeliste"/>
+        <w:spacing w:line="276" w:lineRule="auto"/>
         <w:ind w:left="1080"/>
         <w:jc w:val="both"/>
         <w:rPr>
@@ -2590,7 +2993,7 @@
           <w:ilvl w:val="1"/>
           <w:numId w:val="11"/>
         </w:numPr>
-        <w:spacing w:line="360" w:lineRule="auto"/>
+        <w:spacing w:line="276" w:lineRule="auto"/>
         <w:jc w:val="both"/>
         <w:outlineLvl w:val="1"/>
         <w:rPr>
@@ -2608,6 +3011,7 @@
           <w:sz w:val="28"/>
           <w:szCs w:val="28"/>
         </w:rPr>
+        <w:lastRenderedPageBreak/>
         <w:t>Inconvénients</w:t>
       </w:r>
       <w:bookmarkEnd w:id="9"/>
@@ -2619,6 +3023,7 @@
           <w:ilvl w:val="0"/>
           <w:numId w:val="6"/>
         </w:numPr>
+        <w:spacing w:line="276" w:lineRule="auto"/>
         <w:jc w:val="both"/>
         <w:rPr>
           <w:sz w:val="24"/>
@@ -2640,6 +3045,7 @@
           <w:ilvl w:val="0"/>
           <w:numId w:val="6"/>
         </w:numPr>
+        <w:spacing w:line="276" w:lineRule="auto"/>
         <w:jc w:val="both"/>
         <w:rPr>
           <w:sz w:val="24"/>
@@ -2661,6 +3067,7 @@
           <w:ilvl w:val="0"/>
           <w:numId w:val="6"/>
         </w:numPr>
+        <w:spacing w:line="276" w:lineRule="auto"/>
         <w:jc w:val="both"/>
         <w:rPr>
           <w:sz w:val="24"/>
@@ -2678,6 +3085,7 @@
     <w:p>
       <w:pPr>
         <w:pStyle w:val="Paragraphedeliste"/>
+        <w:spacing w:line="276" w:lineRule="auto"/>
         <w:ind w:left="1080"/>
         <w:jc w:val="both"/>
         <w:rPr>
@@ -2689,6 +3097,7 @@
     <w:p>
       <w:pPr>
         <w:pStyle w:val="Paragraphedeliste"/>
+        <w:spacing w:line="276" w:lineRule="auto"/>
         <w:ind w:left="1080"/>
         <w:jc w:val="both"/>
         <w:rPr>
@@ -2704,7 +3113,7 @@
           <w:ilvl w:val="0"/>
           <w:numId w:val="1"/>
         </w:numPr>
-        <w:spacing w:line="360" w:lineRule="auto"/>
+        <w:spacing w:line="276" w:lineRule="auto"/>
         <w:jc w:val="both"/>
         <w:outlineLvl w:val="0"/>
         <w:rPr>
@@ -2737,7 +3146,7 @@
     </w:p>
     <w:p>
       <w:pPr>
-        <w:spacing w:line="360" w:lineRule="auto"/>
+        <w:spacing w:line="276" w:lineRule="auto"/>
         <w:ind w:firstLine="360"/>
         <w:jc w:val="both"/>
         <w:rPr>
@@ -2753,7 +3162,7 @@
     </w:p>
     <w:p>
       <w:pPr>
-        <w:spacing w:line="360" w:lineRule="auto"/>
+        <w:spacing w:line="276" w:lineRule="auto"/>
         <w:jc w:val="both"/>
         <w:rPr>
           <w:color w:val="FF0000"/>
@@ -2769,7 +3178,7 @@
     <w:p>
       <w:pPr>
         <w:pStyle w:val="Paragraphedeliste"/>
-        <w:spacing w:line="360" w:lineRule="auto"/>
+        <w:spacing w:line="276" w:lineRule="auto"/>
         <w:jc w:val="both"/>
         <w:rPr>
           <w:b/>
@@ -2782,7 +3191,7 @@
     <w:p>
       <w:pPr>
         <w:pStyle w:val="Paragraphedeliste"/>
-        <w:spacing w:line="360" w:lineRule="auto"/>
+        <w:spacing w:line="276" w:lineRule="auto"/>
         <w:jc w:val="both"/>
         <w:rPr>
           <w:b/>
@@ -2795,7 +3204,7 @@
     <w:p>
       <w:pPr>
         <w:pStyle w:val="Paragraphedeliste"/>
-        <w:spacing w:line="360" w:lineRule="auto"/>
+        <w:spacing w:line="276" w:lineRule="auto"/>
         <w:jc w:val="both"/>
         <w:rPr>
           <w:b/>
@@ -2808,7 +3217,7 @@
     <w:p>
       <w:pPr>
         <w:pStyle w:val="Paragraphedeliste"/>
-        <w:spacing w:line="360" w:lineRule="auto"/>
+        <w:spacing w:line="276" w:lineRule="auto"/>
         <w:jc w:val="both"/>
         <w:rPr>
           <w:b/>
@@ -2820,111 +3229,7 @@
     </w:p>
     <w:p>
       <w:pPr>
-        <w:pStyle w:val="Paragraphedeliste"/>
-        <w:spacing w:line="360" w:lineRule="auto"/>
-        <w:jc w:val="both"/>
-        <w:rPr>
-          <w:b/>
-          <w:bCs/>
-          <w:sz w:val="28"/>
-          <w:szCs w:val="28"/>
-        </w:rPr>
-      </w:pPr>
-    </w:p>
-    <w:p>
-      <w:pPr>
-        <w:pStyle w:val="Paragraphedeliste"/>
-        <w:spacing w:line="360" w:lineRule="auto"/>
-        <w:jc w:val="both"/>
-        <w:rPr>
-          <w:b/>
-          <w:bCs/>
-          <w:sz w:val="28"/>
-          <w:szCs w:val="28"/>
-        </w:rPr>
-      </w:pPr>
-    </w:p>
-    <w:p>
-      <w:pPr>
-        <w:pStyle w:val="Paragraphedeliste"/>
-        <w:spacing w:line="360" w:lineRule="auto"/>
-        <w:jc w:val="both"/>
-        <w:rPr>
-          <w:b/>
-          <w:bCs/>
-          <w:sz w:val="28"/>
-          <w:szCs w:val="28"/>
-        </w:rPr>
-      </w:pPr>
-    </w:p>
-    <w:p>
-      <w:pPr>
-        <w:pStyle w:val="Paragraphedeliste"/>
-        <w:spacing w:line="360" w:lineRule="auto"/>
-        <w:jc w:val="both"/>
-        <w:rPr>
-          <w:b/>
-          <w:bCs/>
-          <w:sz w:val="28"/>
-          <w:szCs w:val="28"/>
-        </w:rPr>
-      </w:pPr>
-    </w:p>
-    <w:p>
-      <w:pPr>
-        <w:pStyle w:val="Paragraphedeliste"/>
-        <w:spacing w:line="360" w:lineRule="auto"/>
-        <w:jc w:val="both"/>
-        <w:rPr>
-          <w:b/>
-          <w:bCs/>
-          <w:sz w:val="28"/>
-          <w:szCs w:val="28"/>
-        </w:rPr>
-      </w:pPr>
-    </w:p>
-    <w:p>
-      <w:pPr>
-        <w:pStyle w:val="Paragraphedeliste"/>
-        <w:spacing w:line="360" w:lineRule="auto"/>
-        <w:jc w:val="both"/>
-        <w:rPr>
-          <w:b/>
-          <w:bCs/>
-          <w:sz w:val="28"/>
-          <w:szCs w:val="28"/>
-        </w:rPr>
-      </w:pPr>
-    </w:p>
-    <w:p>
-      <w:pPr>
-        <w:pStyle w:val="Paragraphedeliste"/>
-        <w:spacing w:line="360" w:lineRule="auto"/>
-        <w:jc w:val="both"/>
-        <w:rPr>
-          <w:b/>
-          <w:bCs/>
-          <w:sz w:val="28"/>
-          <w:szCs w:val="28"/>
-        </w:rPr>
-      </w:pPr>
-    </w:p>
-    <w:p>
-      <w:pPr>
-        <w:pStyle w:val="Paragraphedeliste"/>
-        <w:spacing w:line="360" w:lineRule="auto"/>
-        <w:jc w:val="both"/>
-        <w:rPr>
-          <w:b/>
-          <w:bCs/>
-          <w:sz w:val="28"/>
-          <w:szCs w:val="28"/>
-        </w:rPr>
-      </w:pPr>
-    </w:p>
-    <w:p>
-      <w:pPr>
-        <w:spacing w:line="360" w:lineRule="auto"/>
+        <w:spacing w:line="276" w:lineRule="auto"/>
         <w:jc w:val="both"/>
         <w:rPr>
           <w:b/>
@@ -3857,6 +4162,119 @@
     </w:lvl>
   </w:abstractNum>
   <w:abstractNum w:abstractNumId="8" w15:restartNumberingAfterBreak="0">
+    <w:nsid w:val="39B642AA"/>
+    <w:multiLevelType w:val="hybridMultilevel"/>
+    <w:tmpl w:val="90707C38"/>
+    <w:lvl w:ilvl="0" w:tplc="040C0001">
+      <w:start w:val="1"/>
+      <w:numFmt w:val="bullet"/>
+      <w:lvlText w:val=""/>
+      <w:lvlJc w:val="left"/>
+      <w:pPr>
+        <w:ind w:left="720" w:hanging="360"/>
+      </w:pPr>
+      <w:rPr>
+        <w:rFonts w:ascii="Symbol" w:hAnsi="Symbol" w:hint="default"/>
+      </w:rPr>
+    </w:lvl>
+    <w:lvl w:ilvl="1" w:tplc="040C0003" w:tentative="1">
+      <w:start w:val="1"/>
+      <w:numFmt w:val="bullet"/>
+      <w:lvlText w:val="o"/>
+      <w:lvlJc w:val="left"/>
+      <w:pPr>
+        <w:ind w:left="1440" w:hanging="360"/>
+      </w:pPr>
+      <w:rPr>
+        <w:rFonts w:ascii="Courier New" w:hAnsi="Courier New" w:cs="Courier New" w:hint="default"/>
+      </w:rPr>
+    </w:lvl>
+    <w:lvl w:ilvl="2" w:tplc="040C0005" w:tentative="1">
+      <w:start w:val="1"/>
+      <w:numFmt w:val="bullet"/>
+      <w:lvlText w:val=""/>
+      <w:lvlJc w:val="left"/>
+      <w:pPr>
+        <w:ind w:left="2160" w:hanging="360"/>
+      </w:pPr>
+      <w:rPr>
+        <w:rFonts w:ascii="Wingdings" w:hAnsi="Wingdings" w:hint="default"/>
+      </w:rPr>
+    </w:lvl>
+    <w:lvl w:ilvl="3" w:tplc="040C0001" w:tentative="1">
+      <w:start w:val="1"/>
+      <w:numFmt w:val="bullet"/>
+      <w:lvlText w:val=""/>
+      <w:lvlJc w:val="left"/>
+      <w:pPr>
+        <w:ind w:left="2880" w:hanging="360"/>
+      </w:pPr>
+      <w:rPr>
+        <w:rFonts w:ascii="Symbol" w:hAnsi="Symbol" w:hint="default"/>
+      </w:rPr>
+    </w:lvl>
+    <w:lvl w:ilvl="4" w:tplc="040C0003" w:tentative="1">
+      <w:start w:val="1"/>
+      <w:numFmt w:val="bullet"/>
+      <w:lvlText w:val="o"/>
+      <w:lvlJc w:val="left"/>
+      <w:pPr>
+        <w:ind w:left="3600" w:hanging="360"/>
+      </w:pPr>
+      <w:rPr>
+        <w:rFonts w:ascii="Courier New" w:hAnsi="Courier New" w:cs="Courier New" w:hint="default"/>
+      </w:rPr>
+    </w:lvl>
+    <w:lvl w:ilvl="5" w:tplc="040C0005" w:tentative="1">
+      <w:start w:val="1"/>
+      <w:numFmt w:val="bullet"/>
+      <w:lvlText w:val=""/>
+      <w:lvlJc w:val="left"/>
+      <w:pPr>
+        <w:ind w:left="4320" w:hanging="360"/>
+      </w:pPr>
+      <w:rPr>
+        <w:rFonts w:ascii="Wingdings" w:hAnsi="Wingdings" w:hint="default"/>
+      </w:rPr>
+    </w:lvl>
+    <w:lvl w:ilvl="6" w:tplc="040C0001" w:tentative="1">
+      <w:start w:val="1"/>
+      <w:numFmt w:val="bullet"/>
+      <w:lvlText w:val=""/>
+      <w:lvlJc w:val="left"/>
+      <w:pPr>
+        <w:ind w:left="5040" w:hanging="360"/>
+      </w:pPr>
+      <w:rPr>
+        <w:rFonts w:ascii="Symbol" w:hAnsi="Symbol" w:hint="default"/>
+      </w:rPr>
+    </w:lvl>
+    <w:lvl w:ilvl="7" w:tplc="040C0003" w:tentative="1">
+      <w:start w:val="1"/>
+      <w:numFmt w:val="bullet"/>
+      <w:lvlText w:val="o"/>
+      <w:lvlJc w:val="left"/>
+      <w:pPr>
+        <w:ind w:left="5760" w:hanging="360"/>
+      </w:pPr>
+      <w:rPr>
+        <w:rFonts w:ascii="Courier New" w:hAnsi="Courier New" w:cs="Courier New" w:hint="default"/>
+      </w:rPr>
+    </w:lvl>
+    <w:lvl w:ilvl="8" w:tplc="040C0005" w:tentative="1">
+      <w:start w:val="1"/>
+      <w:numFmt w:val="bullet"/>
+      <w:lvlText w:val=""/>
+      <w:lvlJc w:val="left"/>
+      <w:pPr>
+        <w:ind w:left="6480" w:hanging="360"/>
+      </w:pPr>
+      <w:rPr>
+        <w:rFonts w:ascii="Wingdings" w:hAnsi="Wingdings" w:hint="default"/>
+      </w:rPr>
+    </w:lvl>
+  </w:abstractNum>
+  <w:abstractNum w:abstractNumId="9" w15:restartNumberingAfterBreak="0">
     <w:nsid w:val="46667C14"/>
     <w:multiLevelType w:val="hybridMultilevel"/>
     <w:tmpl w:val="A120F322"/>
@@ -3971,7 +4389,7 @@
       </w:rPr>
     </w:lvl>
   </w:abstractNum>
-  <w:abstractNum w:abstractNumId="9" w15:restartNumberingAfterBreak="0">
+  <w:abstractNum w:abstractNumId="10" w15:restartNumberingAfterBreak="0">
     <w:nsid w:val="4C121908"/>
     <w:multiLevelType w:val="hybridMultilevel"/>
     <w:tmpl w:val="91A25904"/>
@@ -4060,7 +4478,7 @@
       </w:pPr>
     </w:lvl>
   </w:abstractNum>
-  <w:abstractNum w:abstractNumId="10" w15:restartNumberingAfterBreak="0">
+  <w:abstractNum w:abstractNumId="11" w15:restartNumberingAfterBreak="0">
     <w:nsid w:val="753E2CD5"/>
     <w:multiLevelType w:val="hybridMultilevel"/>
     <w:tmpl w:val="A8E01FDA"/>
@@ -4174,7 +4592,7 @@
       </w:rPr>
     </w:lvl>
   </w:abstractNum>
-  <w:abstractNum w:abstractNumId="11" w15:restartNumberingAfterBreak="0">
+  <w:abstractNum w:abstractNumId="12" w15:restartNumberingAfterBreak="0">
     <w:nsid w:val="7A560B4C"/>
     <w:multiLevelType w:val="multilevel"/>
     <w:tmpl w:val="0374EA60"/>
@@ -4288,7 +4706,7 @@
     </w:lvl>
   </w:abstractNum>
   <w:num w:numId="1" w16cid:durableId="1121846948">
-    <w:abstractNumId w:val="9"/>
+    <w:abstractNumId w:val="10"/>
   </w:num>
   <w:num w:numId="2" w16cid:durableId="1640189072">
     <w:abstractNumId w:val="2"/>
@@ -4300,13 +4718,13 @@
     <w:abstractNumId w:val="5"/>
   </w:num>
   <w:num w:numId="5" w16cid:durableId="287510359">
-    <w:abstractNumId w:val="11"/>
+    <w:abstractNumId w:val="12"/>
   </w:num>
   <w:num w:numId="6" w16cid:durableId="867986596">
     <w:abstractNumId w:val="3"/>
   </w:num>
   <w:num w:numId="7" w16cid:durableId="555628112">
-    <w:abstractNumId w:val="8"/>
+    <w:abstractNumId w:val="9"/>
   </w:num>
   <w:num w:numId="8" w16cid:durableId="1337804007">
     <w:abstractNumId w:val="4"/>
@@ -4315,13 +4733,16 @@
     <w:abstractNumId w:val="6"/>
   </w:num>
   <w:num w:numId="10" w16cid:durableId="1371298935">
-    <w:abstractNumId w:val="10"/>
+    <w:abstractNumId w:val="11"/>
   </w:num>
   <w:num w:numId="11" w16cid:durableId="50034900">
     <w:abstractNumId w:val="1"/>
   </w:num>
   <w:num w:numId="12" w16cid:durableId="729231252">
     <w:abstractNumId w:val="7"/>
+  </w:num>
+  <w:num w:numId="13" w16cid:durableId="1997412901">
+    <w:abstractNumId w:val="8"/>
   </w:num>
 </w:numbering>
 </file>

</xml_diff>

<commit_message>
introduction, conclusion. cahier des charge, sandage, definition app web et logiciel
</commit_message>
<xml_diff>
--- a/chapitre 01 etat de l'art.docx
+++ b/chapitre 01 etat de l'art.docx
@@ -160,7 +160,6 @@
                 <w:color w:val="FF0000"/>
                 <w:sz w:val="24"/>
                 <w:szCs w:val="24"/>
-                <w:highlight w:val="yellow"/>
               </w:rPr>
               <w:t>Introduction</w:t>
             </w:r>
@@ -1179,7 +1178,6 @@
                 <w:color w:val="FF0000"/>
                 <w:sz w:val="24"/>
                 <w:szCs w:val="24"/>
-                <w:highlight w:val="yellow"/>
               </w:rPr>
               <w:t>Conclusion</w:t>
             </w:r>
@@ -1436,21 +1434,166 @@
     <w:p>
       <w:pPr>
         <w:spacing w:line="276" w:lineRule="auto"/>
-        <w:ind w:firstLine="360"/>
-        <w:jc w:val="both"/>
+        <w:jc w:val="both"/>
+        <w:rPr>
+          <w:sz w:val="24"/>
+          <w:szCs w:val="24"/>
+        </w:rPr>
+      </w:pPr>
+      <w:r>
         <w:rPr>
           <w:color w:val="FF0000"/>
           <w:sz w:val="24"/>
           <w:szCs w:val="24"/>
         </w:rPr>
-      </w:pPr>
-      <w:r>
-        <w:rPr>
-          <w:color w:val="FF0000"/>
-          <w:sz w:val="24"/>
-          <w:szCs w:val="24"/>
-        </w:rPr>
-        <w:t xml:space="preserve">Dans cette phase de notre mémoire nous avons comme objectif de présenter le contexte général de notre projet, nous allons commencer par la problématique et les raisons pour l’lesquelles nous avons eu l’idée de se lancer dans ce projet. Puis, nous allons définir l’e-santé et son historique, nous allons citer quelque avantage et inconvénient de ce domaine. De plus, nous allons faire preuve de quelque sondage pour lancer dans l’étude de l’existent et des besoins. En fin, nous allons rédiger un cahier de charge qui contient toutes les informations nécessaires et les plannings. </w:t>
+        <w:tab/>
+      </w:r>
+      <w:r>
+        <w:rPr>
+          <w:sz w:val="24"/>
+          <w:szCs w:val="24"/>
+        </w:rPr>
+        <w:t xml:space="preserve">L’e-santé est un domaine innovant et la plupart d’entre nous n’a jamais déjà entendu parler de ce terme et pour cela </w:t>
+      </w:r>
+      <w:r>
+        <w:rPr>
+          <w:sz w:val="24"/>
+          <w:szCs w:val="24"/>
+        </w:rPr>
+        <w:t>nous</w:t>
+      </w:r>
+      <w:r>
+        <w:rPr>
+          <w:sz w:val="24"/>
+          <w:szCs w:val="24"/>
+        </w:rPr>
+        <w:t xml:space="preserve"> allons </w:t>
+      </w:r>
+      <w:r>
+        <w:rPr>
+          <w:sz w:val="24"/>
+          <w:szCs w:val="24"/>
+        </w:rPr>
+        <w:t>présenter</w:t>
+      </w:r>
+      <w:r>
+        <w:rPr>
+          <w:sz w:val="24"/>
+          <w:szCs w:val="24"/>
+        </w:rPr>
+        <w:t xml:space="preserve"> l’</w:t>
+      </w:r>
+      <w:r>
+        <w:rPr>
+          <w:sz w:val="24"/>
+          <w:szCs w:val="24"/>
+        </w:rPr>
+        <w:t>état</w:t>
+      </w:r>
+      <w:r>
+        <w:rPr>
+          <w:sz w:val="24"/>
+          <w:szCs w:val="24"/>
+        </w:rPr>
+        <w:t xml:space="preserve"> de l’art de l’</w:t>
+      </w:r>
+      <w:r>
+        <w:rPr>
+          <w:sz w:val="24"/>
+          <w:szCs w:val="24"/>
+        </w:rPr>
+        <w:t>e-santé</w:t>
+      </w:r>
+      <w:r>
+        <w:rPr>
+          <w:sz w:val="24"/>
+          <w:szCs w:val="24"/>
+        </w:rPr>
+        <w:t>.</w:t>
+      </w:r>
+      <w:r>
+        <w:rPr>
+          <w:sz w:val="24"/>
+          <w:szCs w:val="24"/>
+        </w:rPr>
+        <w:t xml:space="preserve"> </w:t>
+      </w:r>
+      <w:r>
+        <w:rPr>
+          <w:sz w:val="24"/>
+          <w:szCs w:val="24"/>
+        </w:rPr>
+        <w:t xml:space="preserve">Nous allons commencer par une </w:t>
+      </w:r>
+      <w:r>
+        <w:rPr>
+          <w:sz w:val="24"/>
+          <w:szCs w:val="24"/>
+        </w:rPr>
+        <w:t>définition</w:t>
+      </w:r>
+      <w:r>
+        <w:rPr>
+          <w:sz w:val="24"/>
+          <w:szCs w:val="24"/>
+        </w:rPr>
+        <w:t xml:space="preserve"> de l’</w:t>
+      </w:r>
+      <w:r>
+        <w:rPr>
+          <w:sz w:val="24"/>
+          <w:szCs w:val="24"/>
+        </w:rPr>
+        <w:t>e-santé</w:t>
+      </w:r>
+      <w:r>
+        <w:rPr>
+          <w:sz w:val="24"/>
+          <w:szCs w:val="24"/>
+        </w:rPr>
+        <w:t xml:space="preserve"> </w:t>
+      </w:r>
+      <w:r>
+        <w:rPr>
+          <w:sz w:val="24"/>
+          <w:szCs w:val="24"/>
+        </w:rPr>
+        <w:t>et son historique</w:t>
+      </w:r>
+      <w:r>
+        <w:rPr>
+          <w:sz w:val="24"/>
+          <w:szCs w:val="24"/>
+        </w:rPr>
+        <w:t xml:space="preserve">, puis nous allons </w:t>
+      </w:r>
+      <w:r>
+        <w:rPr>
+          <w:sz w:val="24"/>
+          <w:szCs w:val="24"/>
+        </w:rPr>
+        <w:t>citer</w:t>
+      </w:r>
+      <w:r>
+        <w:rPr>
+          <w:sz w:val="24"/>
+          <w:szCs w:val="24"/>
+        </w:rPr>
+        <w:t xml:space="preserve"> les principales causes de son apparition, ses acteurs</w:t>
+      </w:r>
+      <w:r>
+        <w:rPr>
+          <w:sz w:val="24"/>
+          <w:szCs w:val="24"/>
+        </w:rPr>
+        <w:t>, les domaines d’application de l’e-santé et nous allons finir par citer les avantages et les inconvénients. A la fin de ce chapitre on aura une vision claire sur ce domaine.</w:t>
+      </w:r>
+      <w:r>
+        <w:rPr>
+          <w:sz w:val="24"/>
+          <w:szCs w:val="24"/>
+        </w:rPr>
+        <w:t xml:space="preserve">   </w:t>
       </w:r>
     </w:p>
     <w:p>
@@ -1835,7 +1978,6 @@
           <w:sz w:val="28"/>
           <w:szCs w:val="28"/>
         </w:rPr>
-        <w:lastRenderedPageBreak/>
         <w:t>Les cause de l’apparition de l’</w:t>
       </w:r>
       <w:bookmarkEnd w:id="3"/>
@@ -1864,6 +2006,7 @@
           <w:sz w:val="24"/>
           <w:szCs w:val="24"/>
         </w:rPr>
+        <w:lastRenderedPageBreak/>
         <w:t>L’apparition de l’e-santé est dû à déférente cause plus ou moins importants parmi aux en cite :</w:t>
       </w:r>
     </w:p>
@@ -1892,17 +2035,6 @@
     <w:p>
       <w:pPr>
         <w:pStyle w:val="Paragraphedeliste"/>
-        <w:spacing w:line="276" w:lineRule="auto"/>
-        <w:jc w:val="both"/>
-        <w:rPr>
-          <w:sz w:val="24"/>
-          <w:szCs w:val="24"/>
-        </w:rPr>
-      </w:pPr>
-    </w:p>
-    <w:p>
-      <w:pPr>
-        <w:pStyle w:val="Paragraphedeliste"/>
         <w:numPr>
           <w:ilvl w:val="0"/>
           <w:numId w:val="13"/>
@@ -1925,17 +2057,6 @@
     <w:p>
       <w:pPr>
         <w:pStyle w:val="Paragraphedeliste"/>
-        <w:spacing w:line="276" w:lineRule="auto"/>
-        <w:jc w:val="both"/>
-        <w:rPr>
-          <w:sz w:val="24"/>
-          <w:szCs w:val="24"/>
-        </w:rPr>
-      </w:pPr>
-    </w:p>
-    <w:p>
-      <w:pPr>
-        <w:pStyle w:val="Paragraphedeliste"/>
         <w:numPr>
           <w:ilvl w:val="0"/>
           <w:numId w:val="13"/>
@@ -1958,16 +2079,6 @@
     <w:p>
       <w:pPr>
         <w:pStyle w:val="Paragraphedeliste"/>
-        <w:spacing w:line="276" w:lineRule="auto"/>
-        <w:rPr>
-          <w:sz w:val="24"/>
-          <w:szCs w:val="24"/>
-        </w:rPr>
-      </w:pPr>
-    </w:p>
-    <w:p>
-      <w:pPr>
-        <w:pStyle w:val="Paragraphedeliste"/>
         <w:numPr>
           <w:ilvl w:val="0"/>
           <w:numId w:val="13"/>
@@ -1990,16 +2101,6 @@
     <w:p>
       <w:pPr>
         <w:pStyle w:val="Paragraphedeliste"/>
-        <w:spacing w:line="276" w:lineRule="auto"/>
-        <w:rPr>
-          <w:sz w:val="24"/>
-          <w:szCs w:val="24"/>
-        </w:rPr>
-      </w:pPr>
-    </w:p>
-    <w:p>
-      <w:pPr>
-        <w:pStyle w:val="Paragraphedeliste"/>
         <w:numPr>
           <w:ilvl w:val="0"/>
           <w:numId w:val="13"/>
@@ -2035,6 +2136,7 @@
     </w:p>
     <w:p>
       <w:pPr>
+        <w:pStyle w:val="Paragraphedeliste"/>
         <w:spacing w:line="276" w:lineRule="auto"/>
         <w:jc w:val="both"/>
         <w:rPr>
@@ -2103,6 +2205,25 @@
       <w:pPr>
         <w:pStyle w:val="Paragraphedeliste"/>
         <w:spacing w:line="276" w:lineRule="auto"/>
+        <w:ind w:left="0" w:firstLine="360"/>
+        <w:jc w:val="both"/>
+        <w:rPr>
+          <w:sz w:val="24"/>
+          <w:szCs w:val="24"/>
+        </w:rPr>
+      </w:pPr>
+      <w:r>
+        <w:rPr>
+          <w:sz w:val="24"/>
+          <w:szCs w:val="24"/>
+        </w:rPr>
+        <w:t>L’Organisation mondiale de la santé a défini le système de santé comme un ensemble d’organisations, d’institutions, des ressources et de personnes dont l’objectif principal est d’améliorer la santé. Et l’e-santé a gardé la même définition en intervenant d’autre nombre d’acteurs et de structures avec une certain complexité.</w:t>
+      </w:r>
+    </w:p>
+    <w:p>
+      <w:pPr>
+        <w:pStyle w:val="Paragraphedeliste"/>
+        <w:spacing w:line="276" w:lineRule="auto"/>
         <w:ind w:left="0"/>
         <w:jc w:val="both"/>
         <w:rPr>
@@ -2112,214 +2233,20 @@
       </w:pPr>
       <w:r>
         <w:rPr>
-          <w:sz w:val="24"/>
-          <w:szCs w:val="24"/>
-        </w:rPr>
-        <w:t>L’Organisation mondiale de la santé a défini le système de santé comme un ensemble d’organisations, d’institutions, des ressources et de personnes dont l’objectif principal est d’améliorer la santé. Et l’e-santé a gardé la même définition en intervenant d’autre nombre d’acteurs et de structures avec une certain complexité.</w:t>
-      </w:r>
-    </w:p>
-    <w:p>
-      <w:pPr>
-        <w:pStyle w:val="Paragraphedeliste"/>
-        <w:spacing w:line="276" w:lineRule="auto"/>
-        <w:ind w:left="0"/>
-        <w:jc w:val="both"/>
-        <w:rPr>
-          <w:sz w:val="24"/>
-          <w:szCs w:val="24"/>
-        </w:rPr>
-      </w:pPr>
-    </w:p>
-    <w:p>
-      <w:pPr>
-        <w:pStyle w:val="Paragraphedeliste"/>
-        <w:spacing w:line="276" w:lineRule="auto"/>
-        <w:ind w:left="0" w:firstLine="360"/>
-        <w:jc w:val="both"/>
-        <w:rPr>
-          <w:sz w:val="24"/>
-          <w:szCs w:val="24"/>
-        </w:rPr>
-      </w:pPr>
-    </w:p>
-    <w:p>
-      <w:pPr>
-        <w:pStyle w:val="Paragraphedeliste"/>
-        <w:spacing w:line="276" w:lineRule="auto"/>
-        <w:ind w:left="0" w:firstLine="360"/>
-        <w:jc w:val="both"/>
-        <w:rPr>
-          <w:sz w:val="24"/>
-          <w:szCs w:val="24"/>
-        </w:rPr>
-      </w:pPr>
-    </w:p>
-    <w:p>
-      <w:pPr>
-        <w:pStyle w:val="Paragraphedeliste"/>
-        <w:spacing w:line="276" w:lineRule="auto"/>
-        <w:ind w:left="0" w:firstLine="360"/>
-        <w:jc w:val="both"/>
-        <w:rPr>
-          <w:sz w:val="24"/>
-          <w:szCs w:val="24"/>
-        </w:rPr>
-      </w:pPr>
-    </w:p>
-    <w:p>
-      <w:pPr>
-        <w:pStyle w:val="Paragraphedeliste"/>
-        <w:spacing w:line="276" w:lineRule="auto"/>
-        <w:ind w:left="0" w:firstLine="360"/>
-        <w:jc w:val="both"/>
-        <w:rPr>
-          <w:sz w:val="24"/>
-          <w:szCs w:val="24"/>
-        </w:rPr>
-      </w:pPr>
-    </w:p>
-    <w:p>
-      <w:pPr>
-        <w:pStyle w:val="Paragraphedeliste"/>
-        <w:spacing w:line="276" w:lineRule="auto"/>
-        <w:ind w:left="0" w:firstLine="360"/>
-        <w:jc w:val="both"/>
-        <w:rPr>
-          <w:sz w:val="24"/>
-          <w:szCs w:val="24"/>
-        </w:rPr>
-      </w:pPr>
-    </w:p>
-    <w:p>
-      <w:pPr>
-        <w:pStyle w:val="Paragraphedeliste"/>
-        <w:spacing w:line="276" w:lineRule="auto"/>
-        <w:ind w:left="0" w:firstLine="360"/>
-        <w:jc w:val="both"/>
-        <w:rPr>
-          <w:sz w:val="24"/>
-          <w:szCs w:val="24"/>
-        </w:rPr>
-      </w:pPr>
-    </w:p>
-    <w:p>
-      <w:pPr>
-        <w:pStyle w:val="Paragraphedeliste"/>
-        <w:spacing w:line="276" w:lineRule="auto"/>
-        <w:ind w:left="0" w:firstLine="360"/>
-        <w:jc w:val="both"/>
-        <w:rPr>
-          <w:sz w:val="24"/>
-          <w:szCs w:val="24"/>
-        </w:rPr>
-      </w:pPr>
-    </w:p>
-    <w:p>
-      <w:pPr>
-        <w:pStyle w:val="Paragraphedeliste"/>
-        <w:spacing w:line="276" w:lineRule="auto"/>
-        <w:ind w:left="0" w:firstLine="360"/>
-        <w:jc w:val="both"/>
-        <w:rPr>
-          <w:sz w:val="24"/>
-          <w:szCs w:val="24"/>
-        </w:rPr>
-      </w:pPr>
-    </w:p>
-    <w:p>
-      <w:pPr>
-        <w:pStyle w:val="Paragraphedeliste"/>
-        <w:spacing w:line="276" w:lineRule="auto"/>
-        <w:ind w:left="0" w:firstLine="360"/>
-        <w:jc w:val="both"/>
-        <w:rPr>
-          <w:sz w:val="24"/>
-          <w:szCs w:val="24"/>
-        </w:rPr>
-      </w:pPr>
-    </w:p>
-    <w:p>
-      <w:pPr>
-        <w:pStyle w:val="Paragraphedeliste"/>
-        <w:spacing w:line="276" w:lineRule="auto"/>
-        <w:ind w:left="0" w:firstLine="360"/>
-        <w:jc w:val="both"/>
-        <w:rPr>
-          <w:sz w:val="24"/>
-          <w:szCs w:val="24"/>
-        </w:rPr>
-      </w:pPr>
-    </w:p>
-    <w:p>
-      <w:pPr>
-        <w:pStyle w:val="Paragraphedeliste"/>
-        <w:spacing w:line="276" w:lineRule="auto"/>
-        <w:ind w:left="0" w:firstLine="360"/>
-        <w:jc w:val="both"/>
-        <w:rPr>
-          <w:sz w:val="24"/>
-          <w:szCs w:val="24"/>
-        </w:rPr>
-      </w:pPr>
-    </w:p>
-    <w:p>
-      <w:pPr>
-        <w:pStyle w:val="Paragraphedeliste"/>
-        <w:spacing w:line="276" w:lineRule="auto"/>
-        <w:ind w:left="0" w:firstLine="360"/>
-        <w:jc w:val="both"/>
-        <w:rPr>
-          <w:sz w:val="24"/>
-          <w:szCs w:val="24"/>
-        </w:rPr>
-      </w:pPr>
-    </w:p>
-    <w:p>
-      <w:pPr>
-        <w:spacing w:line="276" w:lineRule="auto"/>
-        <w:jc w:val="both"/>
-        <w:rPr>
-          <w:sz w:val="24"/>
-          <w:szCs w:val="24"/>
-        </w:rPr>
-      </w:pPr>
-    </w:p>
-    <w:p>
-      <w:pPr>
-        <w:spacing w:line="276" w:lineRule="auto"/>
-        <w:jc w:val="both"/>
-        <w:rPr>
-          <w:sz w:val="24"/>
-          <w:szCs w:val="24"/>
-        </w:rPr>
-      </w:pPr>
-    </w:p>
-    <w:p>
-      <w:pPr>
-        <w:spacing w:line="276" w:lineRule="auto"/>
-        <w:jc w:val="both"/>
-        <w:rPr>
-          <w:sz w:val="24"/>
-          <w:szCs w:val="24"/>
-        </w:rPr>
-      </w:pPr>
-      <w:r>
-        <w:rPr>
           <w:noProof/>
           <w:sz w:val="24"/>
           <w:szCs w:val="24"/>
         </w:rPr>
-        <w:lastRenderedPageBreak/>
         <mc:AlternateContent>
           <mc:Choice Requires="wps">
             <w:drawing>
-              <wp:anchor distT="0" distB="0" distL="114300" distR="114300" simplePos="0" relativeHeight="251659264" behindDoc="0" locked="0" layoutInCell="1" allowOverlap="1" wp14:anchorId="1F1F6BF9" wp14:editId="680FAA11">
+              <wp:anchor distT="0" distB="0" distL="114300" distR="114300" simplePos="0" relativeHeight="251659264" behindDoc="0" locked="0" layoutInCell="1" allowOverlap="1" wp14:anchorId="1F1F6BF9" wp14:editId="5A66167E">
                 <wp:simplePos x="0" y="0"/>
                 <wp:positionH relativeFrom="margin">
-                  <wp:posOffset>-371475</wp:posOffset>
+                  <wp:align>center</wp:align>
                 </wp:positionH>
                 <wp:positionV relativeFrom="paragraph">
-                  <wp:posOffset>-119770</wp:posOffset>
+                  <wp:posOffset>127000</wp:posOffset>
                 </wp:positionV>
                 <wp:extent cx="6532685" cy="4273061"/>
                 <wp:effectExtent l="0" t="0" r="20955" b="13335"/>
@@ -2393,7 +2320,7 @@
           </mc:Choice>
           <mc:Fallback>
             <w:pict>
-              <v:rect w14:anchorId="64C01B4B" id="Rectangle 1" o:spid="_x0000_s1026" style="position:absolute;margin-left:-29.25pt;margin-top:-9.45pt;width:514.4pt;height:336.45pt;z-index:251659264;visibility:visible;mso-wrap-style:square;mso-width-percent:0;mso-height-percent:0;mso-wrap-distance-left:9pt;mso-wrap-distance-top:0;mso-wrap-distance-right:9pt;mso-wrap-distance-bottom:0;mso-position-horizontal:absolute;mso-position-horizontal-relative:margin;mso-position-vertical:absolute;mso-position-vertical-relative:text;mso-width-percent:0;mso-height-percent:0;mso-width-relative:margin;mso-height-relative:margin;v-text-anchor:middle" o:gfxdata="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" strokecolor="white [3212]" strokeweight="1pt">
+              <v:rect w14:anchorId="59DF4D2F" id="Rectangle 1" o:spid="_x0000_s1026" style="position:absolute;margin-left:0;margin-top:10pt;width:514.4pt;height:336.45pt;z-index:251659264;visibility:visible;mso-wrap-style:square;mso-width-percent:0;mso-height-percent:0;mso-wrap-distance-left:9pt;mso-wrap-distance-top:0;mso-wrap-distance-right:9pt;mso-wrap-distance-bottom:0;mso-position-horizontal:center;mso-position-horizontal-relative:margin;mso-position-vertical:absolute;mso-position-vertical-relative:text;mso-width-percent:0;mso-height-percent:0;mso-width-relative:margin;mso-height-relative:margin;v-text-anchor:middle" o:gfxdata="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" strokecolor="white [3212]" strokeweight="1pt">
                 <v:fill r:id="rId7" o:title="" recolor="t" rotate="t" type="frame"/>
                 <w10:wrap anchorx="margin"/>
               </v:rect>
@@ -2404,77 +2331,141 @@
     </w:p>
     <w:p>
       <w:pPr>
-        <w:spacing w:line="276" w:lineRule="auto"/>
-        <w:jc w:val="both"/>
-        <w:rPr>
-          <w:sz w:val="24"/>
-          <w:szCs w:val="24"/>
-        </w:rPr>
-      </w:pPr>
-    </w:p>
-    <w:p>
-      <w:pPr>
-        <w:spacing w:line="276" w:lineRule="auto"/>
-        <w:jc w:val="both"/>
-        <w:rPr>
-          <w:sz w:val="24"/>
-          <w:szCs w:val="24"/>
-        </w:rPr>
-      </w:pPr>
-    </w:p>
-    <w:p>
-      <w:pPr>
-        <w:spacing w:line="276" w:lineRule="auto"/>
-        <w:jc w:val="both"/>
-        <w:rPr>
-          <w:sz w:val="24"/>
-          <w:szCs w:val="24"/>
-        </w:rPr>
-      </w:pPr>
-    </w:p>
-    <w:p>
-      <w:pPr>
-        <w:spacing w:line="276" w:lineRule="auto"/>
-        <w:jc w:val="both"/>
-        <w:rPr>
-          <w:sz w:val="24"/>
-          <w:szCs w:val="24"/>
-        </w:rPr>
-      </w:pPr>
-    </w:p>
-    <w:p>
-      <w:pPr>
-        <w:spacing w:line="276" w:lineRule="auto"/>
-        <w:jc w:val="both"/>
-        <w:rPr>
-          <w:sz w:val="24"/>
-          <w:szCs w:val="24"/>
-        </w:rPr>
-      </w:pPr>
-    </w:p>
-    <w:p>
-      <w:pPr>
-        <w:spacing w:line="276" w:lineRule="auto"/>
-        <w:jc w:val="both"/>
-        <w:rPr>
-          <w:sz w:val="24"/>
-          <w:szCs w:val="24"/>
-        </w:rPr>
-      </w:pPr>
-    </w:p>
-    <w:p>
-      <w:pPr>
-        <w:spacing w:line="276" w:lineRule="auto"/>
-        <w:jc w:val="both"/>
-        <w:rPr>
-          <w:sz w:val="24"/>
-          <w:szCs w:val="24"/>
-        </w:rPr>
-      </w:pPr>
-    </w:p>
-    <w:p>
-      <w:pPr>
-        <w:spacing w:line="276" w:lineRule="auto"/>
+        <w:pStyle w:val="Paragraphedeliste"/>
+        <w:spacing w:line="276" w:lineRule="auto"/>
+        <w:ind w:left="0" w:firstLine="360"/>
+        <w:jc w:val="both"/>
+        <w:rPr>
+          <w:sz w:val="24"/>
+          <w:szCs w:val="24"/>
+        </w:rPr>
+      </w:pPr>
+    </w:p>
+    <w:p>
+      <w:pPr>
+        <w:pStyle w:val="Paragraphedeliste"/>
+        <w:spacing w:line="276" w:lineRule="auto"/>
+        <w:ind w:left="0" w:firstLine="360"/>
+        <w:jc w:val="both"/>
+        <w:rPr>
+          <w:sz w:val="24"/>
+          <w:szCs w:val="24"/>
+        </w:rPr>
+      </w:pPr>
+    </w:p>
+    <w:p>
+      <w:pPr>
+        <w:pStyle w:val="Paragraphedeliste"/>
+        <w:spacing w:line="276" w:lineRule="auto"/>
+        <w:ind w:left="0" w:firstLine="360"/>
+        <w:jc w:val="both"/>
+        <w:rPr>
+          <w:sz w:val="24"/>
+          <w:szCs w:val="24"/>
+        </w:rPr>
+      </w:pPr>
+    </w:p>
+    <w:p>
+      <w:pPr>
+        <w:pStyle w:val="Paragraphedeliste"/>
+        <w:spacing w:line="276" w:lineRule="auto"/>
+        <w:ind w:left="0" w:firstLine="360"/>
+        <w:jc w:val="both"/>
+        <w:rPr>
+          <w:sz w:val="24"/>
+          <w:szCs w:val="24"/>
+        </w:rPr>
+      </w:pPr>
+    </w:p>
+    <w:p>
+      <w:pPr>
+        <w:pStyle w:val="Paragraphedeliste"/>
+        <w:spacing w:line="276" w:lineRule="auto"/>
+        <w:ind w:left="0" w:firstLine="360"/>
+        <w:jc w:val="both"/>
+        <w:rPr>
+          <w:sz w:val="24"/>
+          <w:szCs w:val="24"/>
+        </w:rPr>
+      </w:pPr>
+    </w:p>
+    <w:p>
+      <w:pPr>
+        <w:pStyle w:val="Paragraphedeliste"/>
+        <w:spacing w:line="276" w:lineRule="auto"/>
+        <w:ind w:left="0" w:firstLine="360"/>
+        <w:jc w:val="both"/>
+        <w:rPr>
+          <w:sz w:val="24"/>
+          <w:szCs w:val="24"/>
+        </w:rPr>
+      </w:pPr>
+    </w:p>
+    <w:p>
+      <w:pPr>
+        <w:pStyle w:val="Paragraphedeliste"/>
+        <w:spacing w:line="276" w:lineRule="auto"/>
+        <w:ind w:left="0" w:firstLine="360"/>
+        <w:jc w:val="both"/>
+        <w:rPr>
+          <w:sz w:val="24"/>
+          <w:szCs w:val="24"/>
+        </w:rPr>
+      </w:pPr>
+    </w:p>
+    <w:p>
+      <w:pPr>
+        <w:pStyle w:val="Paragraphedeliste"/>
+        <w:spacing w:line="276" w:lineRule="auto"/>
+        <w:ind w:left="0" w:firstLine="360"/>
+        <w:jc w:val="both"/>
+        <w:rPr>
+          <w:sz w:val="24"/>
+          <w:szCs w:val="24"/>
+        </w:rPr>
+      </w:pPr>
+    </w:p>
+    <w:p>
+      <w:pPr>
+        <w:pStyle w:val="Paragraphedeliste"/>
+        <w:spacing w:line="276" w:lineRule="auto"/>
+        <w:ind w:left="0" w:firstLine="360"/>
+        <w:jc w:val="both"/>
+        <w:rPr>
+          <w:sz w:val="24"/>
+          <w:szCs w:val="24"/>
+        </w:rPr>
+      </w:pPr>
+    </w:p>
+    <w:p>
+      <w:pPr>
+        <w:pStyle w:val="Paragraphedeliste"/>
+        <w:spacing w:line="276" w:lineRule="auto"/>
+        <w:ind w:left="0" w:firstLine="360"/>
+        <w:jc w:val="both"/>
+        <w:rPr>
+          <w:sz w:val="24"/>
+          <w:szCs w:val="24"/>
+        </w:rPr>
+      </w:pPr>
+    </w:p>
+    <w:p>
+      <w:pPr>
+        <w:pStyle w:val="Paragraphedeliste"/>
+        <w:spacing w:line="276" w:lineRule="auto"/>
+        <w:ind w:left="0" w:firstLine="360"/>
+        <w:jc w:val="both"/>
+        <w:rPr>
+          <w:sz w:val="24"/>
+          <w:szCs w:val="24"/>
+        </w:rPr>
+      </w:pPr>
+    </w:p>
+    <w:p>
+      <w:pPr>
+        <w:pStyle w:val="Paragraphedeliste"/>
+        <w:spacing w:line="276" w:lineRule="auto"/>
+        <w:ind w:left="0" w:firstLine="360"/>
         <w:jc w:val="both"/>
         <w:rPr>
           <w:sz w:val="24"/>
@@ -2631,18 +2622,6 @@
     </w:p>
     <w:p>
       <w:pPr>
-        <w:spacing w:line="276" w:lineRule="auto"/>
-        <w:jc w:val="both"/>
-        <w:rPr>
-          <w:b/>
-          <w:bCs/>
-          <w:sz w:val="28"/>
-          <w:szCs w:val="28"/>
-        </w:rPr>
-      </w:pPr>
-    </w:p>
-    <w:p>
-      <w:pPr>
         <w:pStyle w:val="Paragraphedeliste"/>
         <w:numPr>
           <w:ilvl w:val="0"/>
@@ -2666,6 +2645,7 @@
           <w:sz w:val="28"/>
           <w:szCs w:val="28"/>
         </w:rPr>
+        <w:lastRenderedPageBreak/>
         <w:t>Le champ d’application d l’</w:t>
       </w:r>
       <w:bookmarkEnd w:id="5"/>
@@ -3011,7 +2991,6 @@
           <w:sz w:val="28"/>
           <w:szCs w:val="28"/>
         </w:rPr>
-        <w:lastRenderedPageBreak/>
         <w:t>Inconvénients</w:t>
       </w:r>
       <w:bookmarkEnd w:id="9"/>
@@ -3147,32 +3126,120 @@
     <w:p>
       <w:pPr>
         <w:spacing w:line="276" w:lineRule="auto"/>
-        <w:ind w:firstLine="360"/>
-        <w:jc w:val="both"/>
-        <w:rPr>
-          <w:color w:val="FF0000"/>
-        </w:rPr>
-      </w:pPr>
-      <w:r>
-        <w:rPr>
-          <w:color w:val="FF0000"/>
-        </w:rPr>
-        <w:t>Durant ce chapitre nous avons exprimé les objectifs attendus du futur système, ainsi les besoins auxquels doit répondre. Nous avons établi aussi une étude des systèmes existants qui nous permettent de déduire des fonctionnalités primordiales. Ce qui nous a permis d’avoir une idée sur la manière de création d’une plateforme e-santé.</w:t>
-      </w:r>
-    </w:p>
-    <w:p>
-      <w:pPr>
-        <w:spacing w:line="276" w:lineRule="auto"/>
-        <w:jc w:val="both"/>
-        <w:rPr>
-          <w:color w:val="FF0000"/>
-        </w:rPr>
-      </w:pPr>
-      <w:r>
-        <w:rPr>
-          <w:color w:val="FF0000"/>
-        </w:rPr>
-        <w:t>Dans le chapitre suivant, nous allons étudie les outils de développement et l’environnement de travail.</w:t>
+        <w:ind w:firstLine="708"/>
+        <w:jc w:val="both"/>
+        <w:rPr>
+          <w:sz w:val="24"/>
+          <w:szCs w:val="24"/>
+        </w:rPr>
+      </w:pPr>
+      <w:r>
+        <w:rPr>
+          <w:sz w:val="24"/>
+          <w:szCs w:val="24"/>
+        </w:rPr>
+        <w:t>Dans ce chapitre nous avons explique tous qui est en relation avec l’</w:t>
+      </w:r>
+      <w:r>
+        <w:rPr>
+          <w:sz w:val="24"/>
+          <w:szCs w:val="24"/>
+        </w:rPr>
+        <w:t>e-santé,</w:t>
+      </w:r>
+      <w:r>
+        <w:rPr>
+          <w:sz w:val="24"/>
+          <w:szCs w:val="24"/>
+        </w:rPr>
+        <w:t xml:space="preserve"> </w:t>
+      </w:r>
+      <w:r>
+        <w:rPr>
+          <w:sz w:val="24"/>
+          <w:szCs w:val="24"/>
+        </w:rPr>
+        <w:t>commençons</w:t>
+      </w:r>
+      <w:r>
+        <w:rPr>
+          <w:sz w:val="24"/>
+          <w:szCs w:val="24"/>
+        </w:rPr>
+        <w:t xml:space="preserve"> par sa </w:t>
+      </w:r>
+      <w:r>
+        <w:rPr>
+          <w:sz w:val="24"/>
+          <w:szCs w:val="24"/>
+        </w:rPr>
+        <w:t>définition</w:t>
+      </w:r>
+      <w:r>
+        <w:rPr>
+          <w:sz w:val="24"/>
+          <w:szCs w:val="24"/>
+        </w:rPr>
+        <w:t xml:space="preserve">, son historique, ses acteurs qui construit un </w:t>
+      </w:r>
+      <w:r>
+        <w:rPr>
+          <w:sz w:val="24"/>
+          <w:szCs w:val="24"/>
+        </w:rPr>
+        <w:t>écosystème</w:t>
+      </w:r>
+      <w:r>
+        <w:rPr>
+          <w:sz w:val="24"/>
+          <w:szCs w:val="24"/>
+        </w:rPr>
+        <w:t xml:space="preserve"> complexe, les champs de son application </w:t>
+      </w:r>
+      <w:r>
+        <w:rPr>
+          <w:sz w:val="24"/>
+          <w:szCs w:val="24"/>
+        </w:rPr>
+        <w:t>et nous avons fini par cite ses avantages et ses inconvénients.</w:t>
+      </w:r>
+    </w:p>
+    <w:p>
+      <w:pPr>
+        <w:spacing w:line="276" w:lineRule="auto"/>
+        <w:jc w:val="both"/>
+        <w:rPr>
+          <w:sz w:val="24"/>
+          <w:szCs w:val="24"/>
+        </w:rPr>
+      </w:pPr>
+      <w:r>
+        <w:rPr>
+          <w:sz w:val="24"/>
+          <w:szCs w:val="24"/>
+        </w:rPr>
+        <w:t xml:space="preserve">Dans le chapitre suivant, nous allons définir le contexte de notre projet et </w:t>
+      </w:r>
+      <w:r>
+        <w:rPr>
+          <w:sz w:val="24"/>
+          <w:szCs w:val="24"/>
+        </w:rPr>
+        <w:t>étudi</w:t>
+      </w:r>
+      <w:r>
+        <w:rPr>
+          <w:sz w:val="24"/>
+          <w:szCs w:val="24"/>
+        </w:rPr>
+        <w:t>er</w:t>
+      </w:r>
+      <w:r>
+        <w:rPr>
+          <w:sz w:val="24"/>
+          <w:szCs w:val="24"/>
+        </w:rPr>
+        <w:t xml:space="preserve"> les outils de développement et l’environnement de travail.</w:t>
       </w:r>
     </w:p>
     <w:p>

</xml_diff>

<commit_message>
les champs d'application de l'e-sante
</commit_message>
<xml_diff>
--- a/chapitre 01 etat de l'art.docx
+++ b/chapitre 01 etat de l'art.docx
@@ -38,25 +38,7 @@
           <w:sz w:val="40"/>
           <w:szCs w:val="40"/>
         </w:rPr>
-        <w:t xml:space="preserve"> </w:t>
-      </w:r>
-      <w:r>
-        <w:rPr>
-          <w:b/>
-          <w:bCs/>
-          <w:sz w:val="40"/>
-          <w:szCs w:val="40"/>
-        </w:rPr>
-        <w:t>sur</w:t>
-      </w:r>
-      <w:r>
-        <w:rPr>
-          <w:b/>
-          <w:bCs/>
-          <w:sz w:val="40"/>
-          <w:szCs w:val="40"/>
-        </w:rPr>
-        <w:t xml:space="preserve"> l’e-santé </w:t>
+        <w:t xml:space="preserve"> de l’e-santé </w:t>
       </w:r>
       <w:r>
         <w:rPr>
@@ -136,7 +118,7 @@
               <w:rFonts w:eastAsiaTheme="minorEastAsia"/>
               <w:b w:val="0"/>
               <w:bCs w:val="0"/>
-              <w:color w:val="000000" w:themeColor="text1"/>
+              <w:color w:val="auto"/>
               <w:lang w:eastAsia="fr-FR" w:bidi="ar-SA"/>
             </w:rPr>
           </w:pPr>
@@ -149,11 +131,10 @@
           <w:r>
             <w:fldChar w:fldCharType="separate"/>
           </w:r>
-          <w:hyperlink w:anchor="_Toc119085901" w:history="1">
+          <w:hyperlink w:anchor="_Toc119141182" w:history="1">
             <w:r>
               <w:rPr>
                 <w:rStyle w:val="Lienhypertexte"/>
-                <w:color w:val="000000" w:themeColor="text1"/>
               </w:rPr>
               <w:t>1-</w:t>
             </w:r>
@@ -162,7 +143,7 @@
                 <w:rFonts w:eastAsiaTheme="minorEastAsia"/>
                 <w:b w:val="0"/>
                 <w:bCs w:val="0"/>
-                <w:color w:val="000000" w:themeColor="text1"/>
+                <w:color w:val="auto"/>
                 <w:lang w:eastAsia="fr-FR" w:bidi="ar-SA"/>
               </w:rPr>
               <w:tab/>
@@ -170,55 +151,47 @@
             <w:r>
               <w:rPr>
                 <w:rStyle w:val="Lienhypertexte"/>
-                <w:color w:val="000000" w:themeColor="text1"/>
               </w:rPr>
               <w:t>Introduction</w:t>
             </w:r>
             <w:r>
               <w:rPr>
                 <w:webHidden/>
-                <w:color w:val="000000" w:themeColor="text1"/>
               </w:rPr>
               <w:tab/>
             </w:r>
             <w:r>
               <w:rPr>
                 <w:webHidden/>
-                <w:color w:val="000000" w:themeColor="text1"/>
               </w:rPr>
               <w:fldChar w:fldCharType="begin"/>
             </w:r>
             <w:r>
               <w:rPr>
                 <w:webHidden/>
-                <w:color w:val="000000" w:themeColor="text1"/>
-              </w:rPr>
-              <w:instrText xml:space="preserve"> PAGEREF _Toc119085901 \h </w:instrText>
+              </w:rPr>
+              <w:instrText xml:space="preserve"> PAGEREF _Toc119141182 \h </w:instrText>
             </w:r>
             <w:r>
               <w:rPr>
                 <w:webHidden/>
-                <w:color w:val="000000" w:themeColor="text1"/>
               </w:rPr>
             </w:r>
             <w:r>
               <w:rPr>
                 <w:webHidden/>
-                <w:color w:val="000000" w:themeColor="text1"/>
               </w:rPr>
               <w:fldChar w:fldCharType="separate"/>
             </w:r>
             <w:r>
               <w:rPr>
                 <w:webHidden/>
-                <w:color w:val="000000" w:themeColor="text1"/>
               </w:rPr>
               <w:t>2</w:t>
             </w:r>
             <w:r>
               <w:rPr>
                 <w:webHidden/>
-                <w:color w:val="000000" w:themeColor="text1"/>
               </w:rPr>
               <w:fldChar w:fldCharType="end"/>
             </w:r>
@@ -231,17 +204,14 @@
               <w:rFonts w:eastAsiaTheme="minorEastAsia"/>
               <w:b w:val="0"/>
               <w:bCs w:val="0"/>
-              <w:color w:val="000000" w:themeColor="text1"/>
+              <w:color w:val="auto"/>
               <w:lang w:eastAsia="fr-FR" w:bidi="ar-SA"/>
             </w:rPr>
           </w:pPr>
-          <w:hyperlink w:anchor="_Toc119085902" w:history="1">
+          <w:hyperlink w:anchor="_Toc119141183" w:history="1">
             <w:r>
               <w:rPr>
                 <w:rStyle w:val="Lienhypertexte"/>
-                <w:rFonts w:cstheme="minorHAnsi"/>
-                <w:color w:val="000000" w:themeColor="text1"/>
-                <w:highlight w:val="yellow"/>
               </w:rPr>
               <w:t>2-</w:t>
             </w:r>
@@ -250,7 +220,7 @@
                 <w:rFonts w:eastAsiaTheme="minorEastAsia"/>
                 <w:b w:val="0"/>
                 <w:bCs w:val="0"/>
-                <w:color w:val="000000" w:themeColor="text1"/>
+                <w:color w:val="auto"/>
                 <w:lang w:eastAsia="fr-FR" w:bidi="ar-SA"/>
               </w:rPr>
               <w:tab/>
@@ -258,57 +228,47 @@
             <w:r>
               <w:rPr>
                 <w:rStyle w:val="Lienhypertexte"/>
-                <w:rFonts w:cstheme="minorHAnsi"/>
-                <w:color w:val="000000" w:themeColor="text1"/>
-                <w:highlight w:val="yellow"/>
-              </w:rPr>
-              <w:t>Système d'information médicale</w:t>
+              </w:rPr>
+              <w:t>Définition de l’e-santé</w:t>
             </w:r>
             <w:r>
               <w:rPr>
                 <w:webHidden/>
-                <w:color w:val="000000" w:themeColor="text1"/>
               </w:rPr>
               <w:tab/>
             </w:r>
             <w:r>
               <w:rPr>
                 <w:webHidden/>
-                <w:color w:val="000000" w:themeColor="text1"/>
               </w:rPr>
               <w:fldChar w:fldCharType="begin"/>
             </w:r>
             <w:r>
               <w:rPr>
                 <w:webHidden/>
-                <w:color w:val="000000" w:themeColor="text1"/>
-              </w:rPr>
-              <w:instrText xml:space="preserve"> PAGEREF _Toc119085902 \h </w:instrText>
+              </w:rPr>
+              <w:instrText xml:space="preserve"> PAGEREF _Toc119141183 \h </w:instrText>
             </w:r>
             <w:r>
               <w:rPr>
                 <w:webHidden/>
-                <w:color w:val="000000" w:themeColor="text1"/>
               </w:rPr>
             </w:r>
             <w:r>
               <w:rPr>
                 <w:webHidden/>
-                <w:color w:val="000000" w:themeColor="text1"/>
               </w:rPr>
               <w:fldChar w:fldCharType="separate"/>
             </w:r>
             <w:r>
               <w:rPr>
                 <w:webHidden/>
-                <w:color w:val="000000" w:themeColor="text1"/>
               </w:rPr>
               <w:t>2</w:t>
             </w:r>
             <w:r>
               <w:rPr>
                 <w:webHidden/>
-                <w:color w:val="000000" w:themeColor="text1"/>
               </w:rPr>
               <w:fldChar w:fldCharType="end"/>
             </w:r>
@@ -321,15 +281,14 @@
               <w:rFonts w:eastAsiaTheme="minorEastAsia"/>
               <w:b w:val="0"/>
               <w:bCs w:val="0"/>
-              <w:color w:val="000000" w:themeColor="text1"/>
+              <w:color w:val="auto"/>
               <w:lang w:eastAsia="fr-FR" w:bidi="ar-SA"/>
             </w:rPr>
           </w:pPr>
-          <w:hyperlink w:anchor="_Toc119085903" w:history="1">
+          <w:hyperlink w:anchor="_Toc119141184" w:history="1">
             <w:r>
               <w:rPr>
                 <w:rStyle w:val="Lienhypertexte"/>
-                <w:color w:val="000000" w:themeColor="text1"/>
               </w:rPr>
               <w:t>3-</w:t>
             </w:r>
@@ -338,7 +297,7 @@
                 <w:rFonts w:eastAsiaTheme="minorEastAsia"/>
                 <w:b w:val="0"/>
                 <w:bCs w:val="0"/>
-                <w:color w:val="000000" w:themeColor="text1"/>
+                <w:color w:val="auto"/>
                 <w:lang w:eastAsia="fr-FR" w:bidi="ar-SA"/>
               </w:rPr>
               <w:tab/>
@@ -346,55 +305,47 @@
             <w:r>
               <w:rPr>
                 <w:rStyle w:val="Lienhypertexte"/>
-                <w:color w:val="000000" w:themeColor="text1"/>
-              </w:rPr>
-              <w:t>Définition de l’e-santé</w:t>
+              </w:rPr>
+              <w:t>L’évolution de l’e-santé</w:t>
             </w:r>
             <w:r>
               <w:rPr>
                 <w:webHidden/>
-                <w:color w:val="000000" w:themeColor="text1"/>
               </w:rPr>
               <w:tab/>
             </w:r>
             <w:r>
               <w:rPr>
                 <w:webHidden/>
-                <w:color w:val="000000" w:themeColor="text1"/>
               </w:rPr>
               <w:fldChar w:fldCharType="begin"/>
             </w:r>
             <w:r>
               <w:rPr>
                 <w:webHidden/>
-                <w:color w:val="000000" w:themeColor="text1"/>
-              </w:rPr>
-              <w:instrText xml:space="preserve"> PAGEREF _Toc119085903 \h </w:instrText>
+              </w:rPr>
+              <w:instrText xml:space="preserve"> PAGEREF _Toc119141184 \h </w:instrText>
             </w:r>
             <w:r>
               <w:rPr>
                 <w:webHidden/>
-                <w:color w:val="000000" w:themeColor="text1"/>
               </w:rPr>
             </w:r>
             <w:r>
               <w:rPr>
                 <w:webHidden/>
-                <w:color w:val="000000" w:themeColor="text1"/>
               </w:rPr>
               <w:fldChar w:fldCharType="separate"/>
             </w:r>
             <w:r>
               <w:rPr>
                 <w:webHidden/>
-                <w:color w:val="000000" w:themeColor="text1"/>
               </w:rPr>
               <w:t>2</w:t>
             </w:r>
             <w:r>
               <w:rPr>
                 <w:webHidden/>
-                <w:color w:val="000000" w:themeColor="text1"/>
               </w:rPr>
               <w:fldChar w:fldCharType="end"/>
             </w:r>
@@ -407,15 +358,14 @@
               <w:rFonts w:eastAsiaTheme="minorEastAsia"/>
               <w:b w:val="0"/>
               <w:bCs w:val="0"/>
-              <w:color w:val="000000" w:themeColor="text1"/>
+              <w:color w:val="auto"/>
               <w:lang w:eastAsia="fr-FR" w:bidi="ar-SA"/>
             </w:rPr>
           </w:pPr>
-          <w:hyperlink w:anchor="_Toc119085904" w:history="1">
+          <w:hyperlink w:anchor="_Toc119141185" w:history="1">
             <w:r>
               <w:rPr>
                 <w:rStyle w:val="Lienhypertexte"/>
-                <w:color w:val="000000" w:themeColor="text1"/>
               </w:rPr>
               <w:t>4-</w:t>
             </w:r>
@@ -424,7 +374,7 @@
                 <w:rFonts w:eastAsiaTheme="minorEastAsia"/>
                 <w:b w:val="0"/>
                 <w:bCs w:val="0"/>
-                <w:color w:val="000000" w:themeColor="text1"/>
+                <w:color w:val="auto"/>
                 <w:lang w:eastAsia="fr-FR" w:bidi="ar-SA"/>
               </w:rPr>
               <w:tab/>
@@ -432,55 +382,47 @@
             <w:r>
               <w:rPr>
                 <w:rStyle w:val="Lienhypertexte"/>
-                <w:color w:val="000000" w:themeColor="text1"/>
-              </w:rPr>
-              <w:t>L’évolution de l’e-santé</w:t>
+              </w:rPr>
+              <w:t>Les cause de l’apparition de l’e-santé</w:t>
             </w:r>
             <w:r>
               <w:rPr>
                 <w:webHidden/>
-                <w:color w:val="000000" w:themeColor="text1"/>
               </w:rPr>
               <w:tab/>
             </w:r>
             <w:r>
               <w:rPr>
                 <w:webHidden/>
-                <w:color w:val="000000" w:themeColor="text1"/>
               </w:rPr>
               <w:fldChar w:fldCharType="begin"/>
             </w:r>
             <w:r>
               <w:rPr>
                 <w:webHidden/>
-                <w:color w:val="000000" w:themeColor="text1"/>
-              </w:rPr>
-              <w:instrText xml:space="preserve"> PAGEREF _Toc119085904 \h </w:instrText>
+              </w:rPr>
+              <w:instrText xml:space="preserve"> PAGEREF _Toc119141185 \h </w:instrText>
             </w:r>
             <w:r>
               <w:rPr>
                 <w:webHidden/>
-                <w:color w:val="000000" w:themeColor="text1"/>
               </w:rPr>
             </w:r>
             <w:r>
               <w:rPr>
                 <w:webHidden/>
-                <w:color w:val="000000" w:themeColor="text1"/>
               </w:rPr>
               <w:fldChar w:fldCharType="separate"/>
             </w:r>
             <w:r>
               <w:rPr>
                 <w:webHidden/>
-                <w:color w:val="000000" w:themeColor="text1"/>
-              </w:rPr>
-              <w:t>2</w:t>
+              </w:rPr>
+              <w:t>3</w:t>
             </w:r>
             <w:r>
               <w:rPr>
                 <w:webHidden/>
-                <w:color w:val="000000" w:themeColor="text1"/>
               </w:rPr>
               <w:fldChar w:fldCharType="end"/>
             </w:r>
@@ -493,14 +435,15 @@
               <w:rFonts w:eastAsiaTheme="minorEastAsia"/>
               <w:b w:val="0"/>
               <w:bCs w:val="0"/>
+              <w:color w:val="auto"/>
               <w:lang w:eastAsia="fr-FR" w:bidi="ar-SA"/>
             </w:rPr>
           </w:pPr>
-          <w:hyperlink w:anchor="_Toc119085905" w:history="1">
+          <w:hyperlink w:anchor="_Toc119141186" w:history="1">
             <w:r>
               <w:rPr>
                 <w:rStyle w:val="Lienhypertexte"/>
-                <w:color w:val="FF0000"/>
+                <w:rFonts w:cstheme="minorHAnsi"/>
               </w:rPr>
               <w:t>5-</w:t>
             </w:r>
@@ -509,6 +452,7 @@
                 <w:rFonts w:eastAsiaTheme="minorEastAsia"/>
                 <w:b w:val="0"/>
                 <w:bCs w:val="0"/>
+                <w:color w:val="auto"/>
                 <w:lang w:eastAsia="fr-FR" w:bidi="ar-SA"/>
               </w:rPr>
               <w:tab/>
@@ -516,9 +460,9 @@
             <w:r>
               <w:rPr>
                 <w:rStyle w:val="Lienhypertexte"/>
-                <w:color w:val="FF0000"/>
-              </w:rPr>
-              <w:t>Les cause de l’apparition de l’e-santé</w:t>
+                <w:rFonts w:cstheme="minorHAnsi"/>
+              </w:rPr>
+              <w:t>Système d'information médicale</w:t>
             </w:r>
             <w:r>
               <w:rPr>
@@ -536,7 +480,7 @@
               <w:rPr>
                 <w:webHidden/>
               </w:rPr>
-              <w:instrText xml:space="preserve"> PAGEREF _Toc119085905 \h </w:instrText>
+              <w:instrText xml:space="preserve"> PAGEREF _Toc119141186 \h </w:instrText>
             </w:r>
             <w:r>
               <w:rPr>
@@ -570,15 +514,14 @@
               <w:rFonts w:eastAsiaTheme="minorEastAsia"/>
               <w:b w:val="0"/>
               <w:bCs w:val="0"/>
-              <w:color w:val="000000" w:themeColor="text1"/>
+              <w:color w:val="auto"/>
               <w:lang w:eastAsia="fr-FR" w:bidi="ar-SA"/>
             </w:rPr>
           </w:pPr>
-          <w:hyperlink w:anchor="_Toc119085906" w:history="1">
+          <w:hyperlink w:anchor="_Toc119141187" w:history="1">
             <w:r>
               <w:rPr>
                 <w:rStyle w:val="Lienhypertexte"/>
-                <w:color w:val="000000" w:themeColor="text1"/>
               </w:rPr>
               <w:t>6-</w:t>
             </w:r>
@@ -587,7 +530,7 @@
                 <w:rFonts w:eastAsiaTheme="minorEastAsia"/>
                 <w:b w:val="0"/>
                 <w:bCs w:val="0"/>
-                <w:color w:val="000000" w:themeColor="text1"/>
+                <w:color w:val="auto"/>
                 <w:lang w:eastAsia="fr-FR" w:bidi="ar-SA"/>
               </w:rPr>
               <w:tab/>
@@ -595,55 +538,47 @@
             <w:r>
               <w:rPr>
                 <w:rStyle w:val="Lienhypertexte"/>
-                <w:color w:val="000000" w:themeColor="text1"/>
               </w:rPr>
               <w:t>Les acteurs de l’e-santé</w:t>
             </w:r>
             <w:r>
               <w:rPr>
                 <w:webHidden/>
-                <w:color w:val="000000" w:themeColor="text1"/>
               </w:rPr>
               <w:tab/>
             </w:r>
             <w:r>
               <w:rPr>
                 <w:webHidden/>
-                <w:color w:val="000000" w:themeColor="text1"/>
               </w:rPr>
               <w:fldChar w:fldCharType="begin"/>
             </w:r>
             <w:r>
               <w:rPr>
                 <w:webHidden/>
-                <w:color w:val="000000" w:themeColor="text1"/>
-              </w:rPr>
-              <w:instrText xml:space="preserve"> PAGEREF _Toc119085906 \h </w:instrText>
+              </w:rPr>
+              <w:instrText xml:space="preserve"> PAGEREF _Toc119141187 \h </w:instrText>
             </w:r>
             <w:r>
               <w:rPr>
                 <w:webHidden/>
-                <w:color w:val="000000" w:themeColor="text1"/>
               </w:rPr>
             </w:r>
             <w:r>
               <w:rPr>
                 <w:webHidden/>
-                <w:color w:val="000000" w:themeColor="text1"/>
               </w:rPr>
               <w:fldChar w:fldCharType="separate"/>
             </w:r>
             <w:r>
               <w:rPr>
                 <w:webHidden/>
-                <w:color w:val="000000" w:themeColor="text1"/>
-              </w:rPr>
-              <w:t>4</w:t>
+              </w:rPr>
+              <w:t>3</w:t>
             </w:r>
             <w:r>
               <w:rPr>
                 <w:webHidden/>
-                <w:color w:val="000000" w:themeColor="text1"/>
               </w:rPr>
               <w:fldChar w:fldCharType="end"/>
             </w:r>
@@ -656,15 +591,14 @@
               <w:rFonts w:eastAsiaTheme="minorEastAsia"/>
               <w:b w:val="0"/>
               <w:bCs w:val="0"/>
+              <w:color w:val="auto"/>
               <w:lang w:eastAsia="fr-FR" w:bidi="ar-SA"/>
             </w:rPr>
           </w:pPr>
-          <w:hyperlink w:anchor="_Toc119085907" w:history="1">
+          <w:hyperlink w:anchor="_Toc119141188" w:history="1">
             <w:r>
               <w:rPr>
                 <w:rStyle w:val="Lienhypertexte"/>
-                <w:color w:val="FF0000"/>
-                <w:highlight w:val="yellow"/>
               </w:rPr>
               <w:t>7-</w:t>
             </w:r>
@@ -673,6 +607,7 @@
                 <w:rFonts w:eastAsiaTheme="minorEastAsia"/>
                 <w:b w:val="0"/>
                 <w:bCs w:val="0"/>
+                <w:color w:val="auto"/>
                 <w:lang w:eastAsia="fr-FR" w:bidi="ar-SA"/>
               </w:rPr>
               <w:tab/>
@@ -680,10 +615,8 @@
             <w:r>
               <w:rPr>
                 <w:rStyle w:val="Lienhypertexte"/>
-                <w:color w:val="FF0000"/>
-                <w:highlight w:val="yellow"/>
-              </w:rPr>
-              <w:t>Les domaines qui ont mise en service la santé</w:t>
+              </w:rPr>
+              <w:t>Les champs d’application de l’e-santé :</w:t>
             </w:r>
             <w:r>
               <w:rPr>
@@ -701,7 +634,7 @@
               <w:rPr>
                 <w:webHidden/>
               </w:rPr>
-              <w:instrText xml:space="preserve"> PAGEREF _Toc119085907 \h </w:instrText>
+              <w:instrText xml:space="preserve"> PAGEREF _Toc119141188 \h </w:instrText>
             </w:r>
             <w:r>
               <w:rPr>
@@ -735,15 +668,14 @@
               <w:rFonts w:eastAsiaTheme="minorEastAsia"/>
               <w:b w:val="0"/>
               <w:bCs w:val="0"/>
-              <w:color w:val="000000" w:themeColor="text1"/>
+              <w:color w:val="auto"/>
               <w:lang w:eastAsia="fr-FR" w:bidi="ar-SA"/>
             </w:rPr>
           </w:pPr>
-          <w:hyperlink w:anchor="_Toc119085908" w:history="1">
+          <w:hyperlink w:anchor="_Toc119141189" w:history="1">
             <w:r>
               <w:rPr>
                 <w:rStyle w:val="Lienhypertexte"/>
-                <w:color w:val="000000" w:themeColor="text1"/>
               </w:rPr>
               <w:t>8-</w:t>
             </w:r>
@@ -752,7 +684,7 @@
                 <w:rFonts w:eastAsiaTheme="minorEastAsia"/>
                 <w:b w:val="0"/>
                 <w:bCs w:val="0"/>
-                <w:color w:val="000000" w:themeColor="text1"/>
+                <w:color w:val="auto"/>
                 <w:lang w:eastAsia="fr-FR" w:bidi="ar-SA"/>
               </w:rPr>
               <w:tab/>
@@ -760,55 +692,47 @@
             <w:r>
               <w:rPr>
                 <w:rStyle w:val="Lienhypertexte"/>
-                <w:color w:val="000000" w:themeColor="text1"/>
               </w:rPr>
               <w:t>Avantages et inconvénients de l’e-santé</w:t>
             </w:r>
             <w:r>
               <w:rPr>
                 <w:webHidden/>
-                <w:color w:val="000000" w:themeColor="text1"/>
               </w:rPr>
               <w:tab/>
             </w:r>
             <w:r>
               <w:rPr>
                 <w:webHidden/>
-                <w:color w:val="000000" w:themeColor="text1"/>
               </w:rPr>
               <w:fldChar w:fldCharType="begin"/>
             </w:r>
             <w:r>
               <w:rPr>
                 <w:webHidden/>
-                <w:color w:val="000000" w:themeColor="text1"/>
-              </w:rPr>
-              <w:instrText xml:space="preserve"> PAGEREF _Toc119085908 \h </w:instrText>
+              </w:rPr>
+              <w:instrText xml:space="preserve"> PAGEREF _Toc119141189 \h </w:instrText>
             </w:r>
             <w:r>
               <w:rPr>
                 <w:webHidden/>
-                <w:color w:val="000000" w:themeColor="text1"/>
               </w:rPr>
             </w:r>
             <w:r>
               <w:rPr>
                 <w:webHidden/>
-                <w:color w:val="000000" w:themeColor="text1"/>
               </w:rPr>
               <w:fldChar w:fldCharType="separate"/>
             </w:r>
             <w:r>
               <w:rPr>
                 <w:webHidden/>
-                <w:color w:val="000000" w:themeColor="text1"/>
               </w:rPr>
               <w:t>6</w:t>
             </w:r>
             <w:r>
               <w:rPr>
                 <w:webHidden/>
-                <w:color w:val="000000" w:themeColor="text1"/>
               </w:rPr>
               <w:fldChar w:fldCharType="end"/>
             </w:r>
@@ -821,15 +745,14 @@
               <w:rFonts w:eastAsiaTheme="minorEastAsia"/>
               <w:b w:val="0"/>
               <w:bCs w:val="0"/>
-              <w:color w:val="000000" w:themeColor="text1"/>
+              <w:color w:val="auto"/>
               <w:lang w:eastAsia="fr-FR" w:bidi="ar-SA"/>
             </w:rPr>
           </w:pPr>
-          <w:hyperlink w:anchor="_Toc119085909" w:history="1">
+          <w:hyperlink w:anchor="_Toc119141190" w:history="1">
             <w:r>
               <w:rPr>
                 <w:rStyle w:val="Lienhypertexte"/>
-                <w:color w:val="000000" w:themeColor="text1"/>
               </w:rPr>
               <w:t>8.1-</w:t>
             </w:r>
@@ -838,7 +761,7 @@
                 <w:rFonts w:eastAsiaTheme="minorEastAsia"/>
                 <w:b w:val="0"/>
                 <w:bCs w:val="0"/>
-                <w:color w:val="000000" w:themeColor="text1"/>
+                <w:color w:val="auto"/>
                 <w:lang w:eastAsia="fr-FR" w:bidi="ar-SA"/>
               </w:rPr>
               <w:tab/>
@@ -846,55 +769,47 @@
             <w:r>
               <w:rPr>
                 <w:rStyle w:val="Lienhypertexte"/>
-                <w:color w:val="000000" w:themeColor="text1"/>
               </w:rPr>
               <w:t>Avantages</w:t>
             </w:r>
             <w:r>
               <w:rPr>
                 <w:webHidden/>
-                <w:color w:val="000000" w:themeColor="text1"/>
               </w:rPr>
               <w:tab/>
             </w:r>
             <w:r>
               <w:rPr>
                 <w:webHidden/>
-                <w:color w:val="000000" w:themeColor="text1"/>
               </w:rPr>
               <w:fldChar w:fldCharType="begin"/>
             </w:r>
             <w:r>
               <w:rPr>
                 <w:webHidden/>
-                <w:color w:val="000000" w:themeColor="text1"/>
-              </w:rPr>
-              <w:instrText xml:space="preserve"> PAGEREF _Toc119085909 \h </w:instrText>
+              </w:rPr>
+              <w:instrText xml:space="preserve"> PAGEREF _Toc119141190 \h </w:instrText>
             </w:r>
             <w:r>
               <w:rPr>
                 <w:webHidden/>
-                <w:color w:val="000000" w:themeColor="text1"/>
               </w:rPr>
             </w:r>
             <w:r>
               <w:rPr>
                 <w:webHidden/>
-                <w:color w:val="000000" w:themeColor="text1"/>
               </w:rPr>
               <w:fldChar w:fldCharType="separate"/>
             </w:r>
             <w:r>
               <w:rPr>
                 <w:webHidden/>
-                <w:color w:val="000000" w:themeColor="text1"/>
               </w:rPr>
               <w:t>6</w:t>
             </w:r>
             <w:r>
               <w:rPr>
                 <w:webHidden/>
-                <w:color w:val="000000" w:themeColor="text1"/>
               </w:rPr>
               <w:fldChar w:fldCharType="end"/>
             </w:r>
@@ -907,15 +822,14 @@
               <w:rFonts w:eastAsiaTheme="minorEastAsia"/>
               <w:b w:val="0"/>
               <w:bCs w:val="0"/>
-              <w:color w:val="000000" w:themeColor="text1"/>
+              <w:color w:val="auto"/>
               <w:lang w:eastAsia="fr-FR" w:bidi="ar-SA"/>
             </w:rPr>
           </w:pPr>
-          <w:hyperlink w:anchor="_Toc119085910" w:history="1">
+          <w:hyperlink w:anchor="_Toc119141191" w:history="1">
             <w:r>
               <w:rPr>
                 <w:rStyle w:val="Lienhypertexte"/>
-                <w:color w:val="000000" w:themeColor="text1"/>
               </w:rPr>
               <w:t>8.2-</w:t>
             </w:r>
@@ -924,7 +838,7 @@
                 <w:rFonts w:eastAsiaTheme="minorEastAsia"/>
                 <w:b w:val="0"/>
                 <w:bCs w:val="0"/>
-                <w:color w:val="000000" w:themeColor="text1"/>
+                <w:color w:val="auto"/>
                 <w:lang w:eastAsia="fr-FR" w:bidi="ar-SA"/>
               </w:rPr>
               <w:tab/>
@@ -932,55 +846,47 @@
             <w:r>
               <w:rPr>
                 <w:rStyle w:val="Lienhypertexte"/>
-                <w:color w:val="000000" w:themeColor="text1"/>
               </w:rPr>
               <w:t>Inconvénients</w:t>
             </w:r>
             <w:r>
               <w:rPr>
                 <w:webHidden/>
-                <w:color w:val="000000" w:themeColor="text1"/>
               </w:rPr>
               <w:tab/>
             </w:r>
             <w:r>
               <w:rPr>
                 <w:webHidden/>
-                <w:color w:val="000000" w:themeColor="text1"/>
               </w:rPr>
               <w:fldChar w:fldCharType="begin"/>
             </w:r>
             <w:r>
               <w:rPr>
                 <w:webHidden/>
-                <w:color w:val="000000" w:themeColor="text1"/>
-              </w:rPr>
-              <w:instrText xml:space="preserve"> PAGEREF _Toc119085910 \h </w:instrText>
+              </w:rPr>
+              <w:instrText xml:space="preserve"> PAGEREF _Toc119141191 \h </w:instrText>
             </w:r>
             <w:r>
               <w:rPr>
                 <w:webHidden/>
-                <w:color w:val="000000" w:themeColor="text1"/>
               </w:rPr>
             </w:r>
             <w:r>
               <w:rPr>
                 <w:webHidden/>
-                <w:color w:val="000000" w:themeColor="text1"/>
               </w:rPr>
               <w:fldChar w:fldCharType="separate"/>
             </w:r>
             <w:r>
               <w:rPr>
                 <w:webHidden/>
-                <w:color w:val="000000" w:themeColor="text1"/>
-              </w:rPr>
-              <w:t>6</w:t>
+              </w:rPr>
+              <w:t>7</w:t>
             </w:r>
             <w:r>
               <w:rPr>
                 <w:webHidden/>
-                <w:color w:val="000000" w:themeColor="text1"/>
               </w:rPr>
               <w:fldChar w:fldCharType="end"/>
             </w:r>
@@ -993,15 +899,14 @@
               <w:rFonts w:eastAsiaTheme="minorEastAsia"/>
               <w:b w:val="0"/>
               <w:bCs w:val="0"/>
-              <w:color w:val="000000" w:themeColor="text1"/>
+              <w:color w:val="auto"/>
               <w:lang w:eastAsia="fr-FR" w:bidi="ar-SA"/>
             </w:rPr>
           </w:pPr>
-          <w:hyperlink w:anchor="_Toc119085911" w:history="1">
+          <w:hyperlink w:anchor="_Toc119141192" w:history="1">
             <w:r>
               <w:rPr>
                 <w:rStyle w:val="Lienhypertexte"/>
-                <w:color w:val="000000" w:themeColor="text1"/>
               </w:rPr>
               <w:t>9-</w:t>
             </w:r>
@@ -1010,7 +915,7 @@
                 <w:rFonts w:eastAsiaTheme="minorEastAsia"/>
                 <w:b w:val="0"/>
                 <w:bCs w:val="0"/>
-                <w:color w:val="000000" w:themeColor="text1"/>
+                <w:color w:val="auto"/>
                 <w:lang w:eastAsia="fr-FR" w:bidi="ar-SA"/>
               </w:rPr>
               <w:tab/>
@@ -1018,55 +923,47 @@
             <w:r>
               <w:rPr>
                 <w:rStyle w:val="Lienhypertexte"/>
-                <w:color w:val="000000" w:themeColor="text1"/>
               </w:rPr>
               <w:t>Conclusion</w:t>
             </w:r>
             <w:r>
               <w:rPr>
                 <w:webHidden/>
-                <w:color w:val="000000" w:themeColor="text1"/>
               </w:rPr>
               <w:tab/>
             </w:r>
             <w:r>
               <w:rPr>
                 <w:webHidden/>
-                <w:color w:val="000000" w:themeColor="text1"/>
               </w:rPr>
               <w:fldChar w:fldCharType="begin"/>
             </w:r>
             <w:r>
               <w:rPr>
                 <w:webHidden/>
-                <w:color w:val="000000" w:themeColor="text1"/>
-              </w:rPr>
-              <w:instrText xml:space="preserve"> PAGEREF _Toc119085911 \h </w:instrText>
+              </w:rPr>
+              <w:instrText xml:space="preserve"> PAGEREF _Toc119141192 \h </w:instrText>
             </w:r>
             <w:r>
               <w:rPr>
                 <w:webHidden/>
-                <w:color w:val="000000" w:themeColor="text1"/>
               </w:rPr>
             </w:r>
             <w:r>
               <w:rPr>
                 <w:webHidden/>
-                <w:color w:val="000000" w:themeColor="text1"/>
               </w:rPr>
               <w:fldChar w:fldCharType="separate"/>
             </w:r>
             <w:r>
               <w:rPr>
                 <w:webHidden/>
-                <w:color w:val="000000" w:themeColor="text1"/>
-              </w:rPr>
-              <w:t>6</w:t>
+              </w:rPr>
+              <w:t>7</w:t>
             </w:r>
             <w:r>
               <w:rPr>
                 <w:webHidden/>
-                <w:color w:val="000000" w:themeColor="text1"/>
               </w:rPr>
               <w:fldChar w:fldCharType="end"/>
             </w:r>
@@ -1220,6 +1117,7 @@
           <w:szCs w:val="24"/>
         </w:rPr>
       </w:pPr>
+      <w:proofErr w:type="gramStart"/>
       <w:r>
         <w:rPr>
           <w:rFonts w:cstheme="minorHAnsi"/>
@@ -1234,8 +1132,17 @@
           <w:sz w:val="24"/>
           <w:szCs w:val="24"/>
         </w:rPr>
+        <w:t xml:space="preserve"> </w:t>
+      </w:r>
+      <w:r>
+        <w:rPr>
+          <w:rFonts w:cstheme="minorHAnsi"/>
+          <w:sz w:val="24"/>
+          <w:szCs w:val="24"/>
+        </w:rPr>
         <w:t>des</w:t>
       </w:r>
+      <w:proofErr w:type="gramEnd"/>
       <w:r>
         <w:rPr>
           <w:rFonts w:cstheme="minorHAnsi"/>
@@ -1282,7 +1189,7 @@
           <w:szCs w:val="28"/>
         </w:rPr>
       </w:pPr>
-      <w:bookmarkStart w:id="0" w:name="_Toc119085901"/>
+      <w:bookmarkStart w:id="0" w:name="_Toc119141182"/>
       <w:r>
         <w:rPr>
           <w:b/>
@@ -1431,7 +1338,21 @@
           <w:sz w:val="24"/>
           <w:szCs w:val="24"/>
         </w:rPr>
-        <w:t xml:space="preserve"> les principales causes de son apparition, ses acteurs</w:t>
+        <w:t xml:space="preserve"> les principales causes de son apparition, </w:t>
+      </w:r>
+      <w:r>
+        <w:rPr>
+          <w:sz w:val="24"/>
+          <w:szCs w:val="24"/>
+        </w:rPr>
+        <w:t xml:space="preserve">son système d’information, </w:t>
+      </w:r>
+      <w:r>
+        <w:rPr>
+          <w:sz w:val="24"/>
+          <w:szCs w:val="24"/>
+        </w:rPr>
+        <w:t>ses acteurs</w:t>
       </w:r>
       <w:r>
         <w:rPr>
@@ -1453,164 +1374,8 @@
         <w:spacing w:line="276" w:lineRule="auto"/>
         <w:jc w:val="both"/>
         <w:rPr>
-          <w:color w:val="FF0000"/>
-          <w:sz w:val="24"/>
-          <w:szCs w:val="24"/>
-        </w:rPr>
-      </w:pPr>
-    </w:p>
-    <w:p>
-      <w:pPr>
-        <w:pStyle w:val="Titre1"/>
-        <w:numPr>
-          <w:ilvl w:val="0"/>
-          <w:numId w:val="1"/>
-        </w:numPr>
-        <w:rPr>
-          <w:rFonts w:asciiTheme="minorHAnsi" w:hAnsiTheme="minorHAnsi" w:cstheme="minorHAnsi"/>
-          <w:b/>
-          <w:bCs/>
-          <w:color w:val="auto"/>
-          <w:sz w:val="28"/>
-          <w:szCs w:val="28"/>
-          <w:highlight w:val="yellow"/>
-        </w:rPr>
-      </w:pPr>
-      <w:bookmarkStart w:id="1" w:name="_Toc119085902"/>
-      <w:r>
-        <w:rPr>
-          <w:rFonts w:asciiTheme="minorHAnsi" w:hAnsiTheme="minorHAnsi" w:cstheme="minorHAnsi"/>
-          <w:b/>
-          <w:bCs/>
-          <w:color w:val="auto"/>
-          <w:sz w:val="28"/>
-          <w:szCs w:val="28"/>
-          <w:highlight w:val="yellow"/>
-        </w:rPr>
-        <w:t>Système d'information médicale</w:t>
-      </w:r>
-      <w:bookmarkEnd w:id="1"/>
-    </w:p>
-    <w:p>
-      <w:pPr>
-        <w:pStyle w:val="Paragraphedeliste"/>
-        <w:spacing w:line="276" w:lineRule="auto"/>
-        <w:jc w:val="both"/>
-        <w:rPr>
-          <w:color w:val="FF0000"/>
-          <w:sz w:val="24"/>
-          <w:szCs w:val="24"/>
-          <w:highlight w:val="yellow"/>
-        </w:rPr>
-      </w:pPr>
-    </w:p>
-    <w:p>
-      <w:pPr>
-        <w:spacing w:line="276" w:lineRule="auto"/>
-        <w:ind w:firstLine="360"/>
-        <w:jc w:val="both"/>
-        <w:rPr>
-          <w:sz w:val="24"/>
-          <w:szCs w:val="24"/>
-          <w:highlight w:val="yellow"/>
-        </w:rPr>
-      </w:pPr>
-      <w:r>
-        <w:rPr>
-          <w:sz w:val="24"/>
-          <w:szCs w:val="24"/>
-          <w:highlight w:val="yellow"/>
-        </w:rPr>
-        <w:t xml:space="preserve">Un système d'information médical est un système conçu pour gérer les données relatives aux informations médicales et administratives au sein d'une cabinet médicale ou dans un hôpital. </w:t>
-      </w:r>
-    </w:p>
-    <w:p>
-      <w:pPr>
-        <w:spacing w:line="276" w:lineRule="auto"/>
-        <w:jc w:val="both"/>
-        <w:rPr>
-          <w:sz w:val="24"/>
-          <w:szCs w:val="24"/>
-          <w:highlight w:val="yellow"/>
-        </w:rPr>
-      </w:pPr>
-      <w:r>
-        <w:rPr>
-          <w:sz w:val="24"/>
-          <w:szCs w:val="24"/>
-          <w:highlight w:val="yellow"/>
-        </w:rPr>
-        <w:t xml:space="preserve">Il permet de collecter, stocker, traiter et gérer le dossier médical électronique d'un patient et la gestion opérationnelle d'un hôpital. Il peut être utilisé pour améliorer les résultats des patients, informer la recherche et influencer à la prise de décision. </w:t>
-      </w:r>
-    </w:p>
-    <w:p>
-      <w:pPr>
-        <w:spacing w:line="276" w:lineRule="auto"/>
-        <w:jc w:val="both"/>
-        <w:rPr>
-          <w:color w:val="FF0000"/>
-          <w:sz w:val="28"/>
-          <w:szCs w:val="28"/>
-        </w:rPr>
-      </w:pPr>
-      <w:r>
-        <w:rPr>
-          <w:sz w:val="24"/>
-          <w:szCs w:val="24"/>
-          <w:highlight w:val="yellow"/>
-        </w:rPr>
-        <w:t>En effet, l'objectif majeur d'un système d'information médical consiste à optimiser la prise en charge de l'activité de soins en améliorant la gestion de l'information ainsi que la coordination des tâches médicales, administratives et logistiques effectuées au sein de l'établissement médical</w:t>
-      </w:r>
-      <w:r>
-        <w:rPr>
-          <w:sz w:val="24"/>
-          <w:szCs w:val="24"/>
-        </w:rPr>
-        <w:t xml:space="preserve"> </w:t>
-      </w:r>
-    </w:p>
-    <w:p>
-      <w:pPr>
-        <w:spacing w:line="276" w:lineRule="auto"/>
-        <w:jc w:val="both"/>
-        <w:rPr>
-          <w:color w:val="FF0000"/>
-          <w:lang w:val="en-US"/>
-        </w:rPr>
-      </w:pPr>
-      <w:r>
-        <w:rPr>
-          <w:color w:val="FF0000"/>
-          <w:lang w:val="en-US"/>
-        </w:rPr>
-        <w:t>Abdo, "Lecturer of Systems and information", Faculty of computers and information Man-</w:t>
-      </w:r>
-      <w:proofErr w:type="spellStart"/>
-      <w:r>
-        <w:rPr>
-          <w:color w:val="FF0000"/>
-          <w:lang w:val="en-US"/>
-        </w:rPr>
-        <w:t>soura</w:t>
-      </w:r>
-      <w:proofErr w:type="spellEnd"/>
-      <w:r>
-        <w:rPr>
-          <w:color w:val="FF0000"/>
-          <w:lang w:val="en-US"/>
-        </w:rPr>
-        <w:t xml:space="preserve"> University, (2019)</w:t>
-      </w:r>
-    </w:p>
-    <w:p>
-      <w:pPr>
-        <w:spacing w:line="276" w:lineRule="auto"/>
-        <w:jc w:val="both"/>
-        <w:rPr>
-          <w:color w:val="FF0000"/>
-          <w:sz w:val="24"/>
-          <w:szCs w:val="24"/>
-          <w:lang w:val="en-US"/>
+          <w:sz w:val="24"/>
+          <w:szCs w:val="24"/>
         </w:rPr>
       </w:pPr>
     </w:p>
@@ -1631,7 +1396,7 @@
           <w:szCs w:val="28"/>
         </w:rPr>
       </w:pPr>
-      <w:bookmarkStart w:id="2" w:name="_Toc119085903"/>
+      <w:bookmarkStart w:id="1" w:name="_Toc119141183"/>
       <w:r>
         <w:rPr>
           <w:b/>
@@ -1650,7 +1415,7 @@
         </w:rPr>
         <w:t xml:space="preserve"> de l’e-santé</w:t>
       </w:r>
-      <w:bookmarkEnd w:id="2"/>
+      <w:bookmarkEnd w:id="1"/>
       <w:r>
         <w:rPr>
           <w:b/>
@@ -1676,7 +1441,30 @@
           <w:sz w:val="24"/>
           <w:szCs w:val="24"/>
         </w:rPr>
-        <w:t>L’e-santé est le Domain qui regroupe plusieurs termes à la fois comme les technologies numériques, les entreprises, la santé publique et la médecine. C’est le secteur qui a porté de réelles solutions par apport aux patients et aux professionnels de secteur médical dans le but d’évoluer la qualité de service. En plus, il représente un marché avantageux pour les entreprises.</w:t>
+        <w:t xml:space="preserve">L’e-santé est le </w:t>
+      </w:r>
+      <w:proofErr w:type="spellStart"/>
+      <w:r>
+        <w:rPr>
+          <w:sz w:val="24"/>
+          <w:szCs w:val="24"/>
+        </w:rPr>
+        <w:t>d</w:t>
+      </w:r>
+      <w:r>
+        <w:rPr>
+          <w:sz w:val="24"/>
+          <w:szCs w:val="24"/>
+        </w:rPr>
+        <w:t>omain</w:t>
+      </w:r>
+      <w:proofErr w:type="spellEnd"/>
+      <w:r>
+        <w:rPr>
+          <w:sz w:val="24"/>
+          <w:szCs w:val="24"/>
+        </w:rPr>
+        <w:t xml:space="preserve"> qui regroupe plusieurs termes à la fois comme les technologies numériques, les entreprises, la santé publique et la médecine. C’est le secteur qui a porté de réelles solutions par apport aux patients et aux professionnels de secteur médical dans le but d’évoluer la qualité de service. En plus, il représente un marché avantageux pour les entreprises.</w:t>
       </w:r>
     </w:p>
     <w:p>
@@ -1724,8 +1512,8 @@
           <w:szCs w:val="28"/>
         </w:rPr>
       </w:pPr>
-      <w:bookmarkStart w:id="3" w:name="_Toc119070181"/>
-      <w:bookmarkStart w:id="4" w:name="_Toc119085904"/>
+      <w:bookmarkStart w:id="2" w:name="_Toc119070181"/>
+      <w:bookmarkStart w:id="3" w:name="_Toc119141184"/>
       <w:r>
         <w:rPr>
           <w:b/>
@@ -1735,8 +1523,8 @@
         </w:rPr>
         <w:t>L’évolution de l’e-santé</w:t>
       </w:r>
+      <w:bookmarkEnd w:id="2"/>
       <w:bookmarkEnd w:id="3"/>
-      <w:bookmarkEnd w:id="4"/>
       <w:r>
         <w:rPr>
           <w:b/>
@@ -1799,7 +1587,6 @@
           <w:sz w:val="24"/>
           <w:szCs w:val="24"/>
         </w:rPr>
-        <w:lastRenderedPageBreak/>
         <w:t>Dans les années 2000,</w:t>
       </w:r>
       <w:r>
@@ -1995,7 +1782,7 @@
           <w:szCs w:val="28"/>
         </w:rPr>
       </w:pPr>
-      <w:bookmarkStart w:id="5" w:name="_Toc119085905"/>
+      <w:bookmarkStart w:id="4" w:name="_Toc119141185"/>
       <w:r>
         <w:rPr>
           <w:b/>
@@ -2003,6 +1790,7 @@
           <w:sz w:val="28"/>
           <w:szCs w:val="28"/>
         </w:rPr>
+        <w:lastRenderedPageBreak/>
         <w:t>Les cause de l’apparition de l’</w:t>
       </w:r>
       <w:r>
@@ -2014,7 +1802,7 @@
         </w:rPr>
         <w:t>e-santé</w:t>
       </w:r>
-      <w:bookmarkEnd w:id="5"/>
+      <w:bookmarkEnd w:id="4"/>
     </w:p>
     <w:p>
       <w:pPr>
@@ -2046,16 +1834,35 @@
         <w:rPr>
           <w:sz w:val="24"/>
           <w:szCs w:val="24"/>
-          <w:highlight w:val="yellow"/>
-        </w:rPr>
-      </w:pPr>
-      <w:r>
-        <w:rPr>
-          <w:sz w:val="24"/>
-          <w:szCs w:val="24"/>
-          <w:highlight w:val="yellow"/>
-        </w:rPr>
-        <w:t>La première vague de l’informatisation qui est accompagnée par la conception de nouveaux outils et techniques a eu son impact sur la pratique de la médecine traditionnelle.</w:t>
+        </w:rPr>
+      </w:pPr>
+      <w:r>
+        <w:rPr>
+          <w:sz w:val="24"/>
+          <w:szCs w:val="24"/>
+        </w:rPr>
+        <w:t xml:space="preserve">L’impact de </w:t>
+      </w:r>
+      <w:r>
+        <w:rPr>
+          <w:sz w:val="24"/>
+          <w:szCs w:val="24"/>
+        </w:rPr>
+        <w:t>La première vague d’informatisation qui est accompagnée par la conception de nouveaux outils et techniques</w:t>
+      </w:r>
+      <w:r>
+        <w:rPr>
+          <w:sz w:val="24"/>
+          <w:szCs w:val="24"/>
+        </w:rPr>
+        <w:t xml:space="preserve"> </w:t>
+      </w:r>
+      <w:r>
+        <w:rPr>
+          <w:sz w:val="24"/>
+          <w:szCs w:val="24"/>
+        </w:rPr>
+        <w:t>sur la pratique de la médecine traditionnelle.</w:t>
       </w:r>
     </w:p>
     <w:p>
@@ -2229,14 +2036,138 @@
     </w:p>
     <w:p>
       <w:pPr>
+        <w:pStyle w:val="Titre1"/>
+        <w:numPr>
+          <w:ilvl w:val="0"/>
+          <w:numId w:val="1"/>
+        </w:numPr>
+        <w:rPr>
+          <w:rFonts w:asciiTheme="minorHAnsi" w:hAnsiTheme="minorHAnsi" w:cstheme="minorHAnsi"/>
+          <w:b/>
+          <w:bCs/>
+          <w:color w:val="auto"/>
+          <w:sz w:val="28"/>
+          <w:szCs w:val="28"/>
+        </w:rPr>
+      </w:pPr>
+      <w:bookmarkStart w:id="5" w:name="_Toc119141186"/>
+      <w:r>
+        <w:rPr>
+          <w:rFonts w:asciiTheme="minorHAnsi" w:hAnsiTheme="minorHAnsi" w:cstheme="minorHAnsi"/>
+          <w:b/>
+          <w:bCs/>
+          <w:color w:val="auto"/>
+          <w:sz w:val="28"/>
+          <w:szCs w:val="28"/>
+        </w:rPr>
+        <w:t>Système d'information médicale</w:t>
+      </w:r>
+      <w:bookmarkEnd w:id="5"/>
+    </w:p>
+    <w:p>
+      <w:pPr>
         <w:pStyle w:val="Paragraphedeliste"/>
         <w:spacing w:line="276" w:lineRule="auto"/>
         <w:jc w:val="both"/>
         <w:rPr>
-          <w:sz w:val="24"/>
-          <w:szCs w:val="24"/>
-        </w:rPr>
-      </w:pPr>
+          <w:color w:val="FF0000"/>
+          <w:sz w:val="24"/>
+          <w:szCs w:val="24"/>
+        </w:rPr>
+      </w:pPr>
+    </w:p>
+    <w:p>
+      <w:pPr>
+        <w:spacing w:line="276" w:lineRule="auto"/>
+        <w:ind w:firstLine="360"/>
+        <w:jc w:val="both"/>
+        <w:rPr>
+          <w:sz w:val="24"/>
+          <w:szCs w:val="24"/>
+        </w:rPr>
+      </w:pPr>
+      <w:r>
+        <w:rPr>
+          <w:sz w:val="24"/>
+          <w:szCs w:val="24"/>
+        </w:rPr>
+        <w:t xml:space="preserve">Un système d'information médical est un système conçu pour gérer les données relatives aux informations médicales et administratives au sein d'une cabinet médicale ou dans un hôpital. </w:t>
+      </w:r>
+    </w:p>
+    <w:p>
+      <w:pPr>
+        <w:spacing w:line="276" w:lineRule="auto"/>
+        <w:jc w:val="both"/>
+        <w:rPr>
+          <w:sz w:val="24"/>
+          <w:szCs w:val="24"/>
+        </w:rPr>
+      </w:pPr>
+      <w:r>
+        <w:rPr>
+          <w:sz w:val="24"/>
+          <w:szCs w:val="24"/>
+        </w:rPr>
+        <w:t xml:space="preserve">Il permet de collecter, stocker, traiter et gérer le dossier médical électronique d'un patient et la gestion opérationnelle d'un hôpital. Il peut être utilisé pour améliorer les résultats des patients, informer la recherche et influencer à la prise de décision. </w:t>
+      </w:r>
+    </w:p>
+    <w:p>
+      <w:pPr>
+        <w:spacing w:line="276" w:lineRule="auto"/>
+        <w:jc w:val="both"/>
+        <w:rPr>
+          <w:color w:val="FF0000"/>
+          <w:sz w:val="28"/>
+          <w:szCs w:val="28"/>
+        </w:rPr>
+      </w:pPr>
+      <w:r>
+        <w:rPr>
+          <w:sz w:val="24"/>
+          <w:szCs w:val="24"/>
+        </w:rPr>
+        <w:t>En effet, l'objectif majeur d'un système d'information médical consiste à optimiser la prise en charge de l'activité de soins en améliorant la gestion de l'information ainsi que la coordination des tâches médicales, administratives et logistiques effectuées au sein de l'établissement médical.</w:t>
+      </w:r>
+      <w:r>
+        <w:rPr>
+          <w:sz w:val="24"/>
+          <w:szCs w:val="24"/>
+        </w:rPr>
+        <w:t xml:space="preserve"> </w:t>
+      </w:r>
+    </w:p>
+    <w:p>
+      <w:pPr>
+        <w:spacing w:line="276" w:lineRule="auto"/>
+        <w:jc w:val="both"/>
+        <w:rPr>
+          <w:color w:val="FF0000"/>
+          <w:lang w:val="en-US"/>
+        </w:rPr>
+      </w:pPr>
+      <w:r>
+        <w:rPr>
+          <w:color w:val="FF0000"/>
+          <w:lang w:val="en-US"/>
+        </w:rPr>
+        <w:t>Abdo, "Lecturer of Systems and information", Faculty of computers and information Man-</w:t>
+      </w:r>
+      <w:proofErr w:type="spellStart"/>
+      <w:r>
+        <w:rPr>
+          <w:color w:val="FF0000"/>
+          <w:lang w:val="en-US"/>
+        </w:rPr>
+        <w:t>soura</w:t>
+      </w:r>
+      <w:proofErr w:type="spellEnd"/>
+      <w:r>
+        <w:rPr>
+          <w:color w:val="FF0000"/>
+          <w:lang w:val="en-US"/>
+        </w:rPr>
+        <w:t xml:space="preserve"> University, (2019)</w:t>
+      </w:r>
     </w:p>
     <w:p>
       <w:pPr>
@@ -2246,6 +2177,19 @@
         <w:rPr>
           <w:sz w:val="24"/>
           <w:szCs w:val="24"/>
+          <w:lang w:val="en-US"/>
+        </w:rPr>
+      </w:pPr>
+    </w:p>
+    <w:p>
+      <w:pPr>
+        <w:pStyle w:val="Paragraphedeliste"/>
+        <w:spacing w:line="276" w:lineRule="auto"/>
+        <w:jc w:val="both"/>
+        <w:rPr>
+          <w:sz w:val="24"/>
+          <w:szCs w:val="24"/>
+          <w:lang w:val="en-US"/>
         </w:rPr>
       </w:pPr>
     </w:p>
@@ -2266,7 +2210,7 @@
           <w:szCs w:val="28"/>
         </w:rPr>
       </w:pPr>
-      <w:bookmarkStart w:id="6" w:name="_Toc119085906"/>
+      <w:bookmarkStart w:id="6" w:name="_Toc119141187"/>
       <w:r>
         <w:rPr>
           <w:b/>
@@ -2274,7 +2218,6 @@
           <w:sz w:val="28"/>
           <w:szCs w:val="28"/>
         </w:rPr>
-        <w:lastRenderedPageBreak/>
         <w:t>Les acteur</w:t>
       </w:r>
       <w:r>
@@ -2331,6 +2274,7 @@
           <w:sz w:val="24"/>
           <w:szCs w:val="24"/>
         </w:rPr>
+        <w:lastRenderedPageBreak/>
         <w:t>L’Organisation mondiale de la santé a défini le système de santé comme un ensemble d’organisations, d’institutions, des ressources et de personnes dont l’objectif principal est d’améliorer la santé. Et l’e-santé a gardé la même définition en intervenant d’autre nombre d’acteurs et de structures avec une certain complexité.</w:t>
       </w:r>
     </w:p>
@@ -2354,13 +2298,13 @@
         <mc:AlternateContent>
           <mc:Choice Requires="wpg">
             <w:drawing>
-              <wp:anchor distT="0" distB="0" distL="114300" distR="114300" simplePos="0" relativeHeight="251659264" behindDoc="0" locked="0" layoutInCell="1" allowOverlap="1" wp14:anchorId="0F3A9A3A" wp14:editId="28ED1882">
+              <wp:anchor distT="0" distB="0" distL="114300" distR="114300" simplePos="0" relativeHeight="251659264" behindDoc="0" locked="0" layoutInCell="1" allowOverlap="1" wp14:anchorId="0F3A9A3A" wp14:editId="6C1BA7C9">
                 <wp:simplePos x="0" y="0"/>
                 <wp:positionH relativeFrom="column">
-                  <wp:posOffset>-864870</wp:posOffset>
+                  <wp:posOffset>-861695</wp:posOffset>
                 </wp:positionH>
                 <wp:positionV relativeFrom="paragraph">
-                  <wp:posOffset>334790</wp:posOffset>
+                  <wp:posOffset>337820</wp:posOffset>
                 </wp:positionV>
                 <wp:extent cx="7467359" cy="4619023"/>
                 <wp:effectExtent l="0" t="0" r="0" b="0"/>
@@ -2635,7 +2579,6 @@
                                     <w:bCs/>
                                     <w:sz w:val="32"/>
                                     <w:szCs w:val="32"/>
-                                    <w:lang w:val="kab-Latn-DZ"/>
                                   </w:rPr>
                                   <w:t>l’</w:t>
                                 </w:r>
@@ -3009,9 +2952,9 @@
                         <wpg:grpSpPr>
                           <a:xfrm>
                             <a:off x="2627453" y="0"/>
-                            <a:ext cx="2305050" cy="714375"/>
+                            <a:ext cx="3049276" cy="714375"/>
                             <a:chOff x="0" y="0"/>
-                            <a:chExt cx="2305050" cy="714375"/>
+                            <a:chExt cx="3049276" cy="714375"/>
                           </a:xfrm>
                         </wpg:grpSpPr>
                         <wps:wsp>
@@ -3019,8 +2962,8 @@
                           <wps:cNvSpPr/>
                           <wps:spPr>
                             <a:xfrm>
-                              <a:off x="600075" y="66675"/>
-                              <a:ext cx="1704975" cy="647700"/>
+                              <a:off x="599223" y="85725"/>
+                              <a:ext cx="2450053" cy="504825"/>
                             </a:xfrm>
                             <a:prstGeom prst="rect">
                               <a:avLst/>
@@ -3084,26 +3027,7 @@
                                     <w:sz w:val="22"/>
                                     <w:szCs w:val="22"/>
                                   </w:rPr>
-                                  <w:t xml:space="preserve">Exemple : Ministère de la santé, </w:t>
-                                </w:r>
-                              </w:p>
-                              <w:p>
-                                <w:pPr>
-                                  <w:pStyle w:val="NormalWeb"/>
-                                  <w:spacing w:before="0" w:beforeAutospacing="0" w:after="0" w:afterAutospacing="0"/>
-                                  <w:rPr>
-                                    <w:rFonts w:ascii="Calibri" w:hAnsi="Calibri" w:cs="Calibri"/>
-                                    <w:sz w:val="22"/>
-                                    <w:szCs w:val="22"/>
-                                  </w:rPr>
-                                </w:pPr>
-                                <w:r>
-                                  <w:rPr>
-                                    <w:rFonts w:ascii="Calibri" w:hAnsi="Calibri" w:cs="Calibri"/>
-                                    <w:sz w:val="22"/>
-                                    <w:szCs w:val="22"/>
-                                  </w:rPr>
-                                  <w:t xml:space="preserve"> </w:t>
+                                  <w:t>Exemple : Ministère de la santé</w:t>
                                 </w:r>
                               </w:p>
                               <w:p>
@@ -3761,7 +3685,7 @@
                                     <w:sz w:val="22"/>
                                     <w:szCs w:val="22"/>
                                   </w:rPr>
-                                  <w:t>Médicaux,</w:t>
+                                  <w:t>Médicaux, …</w:t>
                                 </w:r>
                               </w:p>
                               <w:p>
@@ -4521,7 +4445,7 @@
           </mc:Choice>
           <mc:Fallback>
             <w:pict>
-              <v:group w14:anchorId="0F3A9A3A" id="Groupe 69" o:spid="_x0000_s1026" style="position:absolute;left:0;text-align:left;margin-left:-68.1pt;margin-top:26.35pt;width:588pt;height:363.7pt;z-index:251659264" coordsize="74673,46190" o:gfxdata="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">
+              <v:group w14:anchorId="0F3A9A3A" id="Groupe 69" o:spid="_x0000_s1026" style="position:absolute;left:0;text-align:left;margin-left:-67.85pt;margin-top:26.6pt;width:588pt;height:363.7pt;z-index:251659264" coordsize="74673,46190" o:gfxdata="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">
                 <v:group id="Groupe 22" o:spid="_x0000_s1027" style="position:absolute;left:47571;top:5903;width:23051;height:8369" coordsize="23050,7143" o:gfxdata="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">
                   <v:rect id="Rectangle 23" o:spid="_x0000_s1028" style="position:absolute;left:6000;top:666;width:17050;height:6477;visibility:visible;mso-wrap-style:square;v-text-anchor:middle" o:gfxdata="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" fillcolor="white [3201]" stroked="f" strokeweight="1pt">
                     <v:textbox>
@@ -4660,7 +4584,6 @@
                               <w:bCs/>
                               <w:sz w:val="32"/>
                               <w:szCs w:val="32"/>
-                              <w:lang w:val="kab-Latn-DZ"/>
                             </w:rPr>
                             <w:t>l’</w:t>
                           </w:r>
@@ -4698,8 +4621,8 @@
                   <v:shape id="Flèche : chevron 30" o:spid="_x0000_s1038" type="#_x0000_t55" style="position:absolute;left:3905;top:2666;width:4382;height:6477;rotation:-8670505fd;visibility:visible;mso-wrap-style:square;v-text-anchor:middle" o:gfxdata="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" adj="10800" fillcolor="black [3213]" strokecolor="black [3213]" strokeweight="1pt"/>
                   <v:shape id="Flèche : chevron 31" o:spid="_x0000_s1039" type="#_x0000_t55" style="position:absolute;left:13430;top:-1048;width:4381;height:6477;rotation:-90;visibility:visible;mso-wrap-style:square;v-text-anchor:middle" o:gfxdata="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" adj="10800" fillcolor="black [3213]" strokecolor="black [3213]" strokeweight="1pt"/>
                 </v:group>
-                <v:group id="Groupe 33" o:spid="_x0000_s1040" style="position:absolute;left:26274;width:23051;height:7143" coordsize="23050,7143" o:gfxdata="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">
-                  <v:rect id="Rectangle 34" o:spid="_x0000_s1041" style="position:absolute;left:6000;top:666;width:17050;height:6477;visibility:visible;mso-wrap-style:square;v-text-anchor:middle" o:gfxdata="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" fillcolor="white [3201]" stroked="f" strokeweight="1pt">
+                <v:group id="Groupe 33" o:spid="_x0000_s1040" style="position:absolute;left:26274;width:30493;height:7143" coordsize="30492,7143" o:gfxdata="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">
+                  <v:rect id="Rectangle 34" o:spid="_x0000_s1041" style="position:absolute;left:5992;top:857;width:24500;height:5048;visibility:visible;mso-wrap-style:square;v-text-anchor:middle" o:gfxdata="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" fillcolor="white [3201]" stroked="f" strokeweight="1pt">
                     <v:textbox>
                       <w:txbxContent>
                         <w:p>
@@ -4741,26 +4664,7 @@
                               <w:sz w:val="22"/>
                               <w:szCs w:val="22"/>
                             </w:rPr>
-                            <w:t xml:space="preserve">Exemple : Ministère de la santé, </w:t>
-                          </w:r>
-                        </w:p>
-                        <w:p>
-                          <w:pPr>
-                            <w:pStyle w:val="NormalWeb"/>
-                            <w:spacing w:before="0" w:beforeAutospacing="0" w:after="0" w:afterAutospacing="0"/>
-                            <w:rPr>
-                              <w:rFonts w:ascii="Calibri" w:hAnsi="Calibri" w:cs="Calibri"/>
-                              <w:sz w:val="22"/>
-                              <w:szCs w:val="22"/>
-                            </w:rPr>
-                          </w:pPr>
-                          <w:r>
-                            <w:rPr>
-                              <w:rFonts w:ascii="Calibri" w:hAnsi="Calibri" w:cs="Calibri"/>
-                              <w:sz w:val="22"/>
-                              <w:szCs w:val="22"/>
-                            </w:rPr>
-                            <w:t xml:space="preserve"> </w:t>
+                            <w:t>Exemple : Ministère de la santé</w:t>
                           </w:r>
                         </w:p>
                         <w:p>
@@ -5178,7 +5082,7 @@
                               <w:sz w:val="22"/>
                               <w:szCs w:val="22"/>
                             </w:rPr>
-                            <w:t>Médicaux,</w:t>
+                            <w:t>Médicaux, …</w:t>
                           </w:r>
                         </w:p>
                         <w:p>
@@ -6010,17 +5914,15 @@
           <w:bCs/>
           <w:sz w:val="28"/>
           <w:szCs w:val="28"/>
-          <w:highlight w:val="yellow"/>
-        </w:rPr>
-      </w:pPr>
-      <w:bookmarkStart w:id="7" w:name="_Toc119085907"/>
+        </w:rPr>
+      </w:pPr>
+      <w:bookmarkStart w:id="7" w:name="_Toc119141188"/>
       <w:r>
         <w:rPr>
           <w:b/>
           <w:bCs/>
           <w:sz w:val="28"/>
           <w:szCs w:val="28"/>
-          <w:highlight w:val="yellow"/>
         </w:rPr>
         <w:t>Le</w:t>
       </w:r>
@@ -6030,18 +5932,25 @@
           <w:bCs/>
           <w:sz w:val="28"/>
           <w:szCs w:val="28"/>
-          <w:highlight w:val="yellow"/>
-        </w:rPr>
-        <w:t>s domaines qui ont mise en service la santé</w:t>
-      </w:r>
-      <w:bookmarkEnd w:id="7"/>
+        </w:rPr>
+        <w:t>s</w:t>
+      </w:r>
       <w:r>
         <w:rPr>
           <w:b/>
           <w:bCs/>
           <w:sz w:val="28"/>
           <w:szCs w:val="28"/>
-          <w:highlight w:val="yellow"/>
+        </w:rPr>
+        <w:t xml:space="preserve"> champs d’application de l’e-santé :</w:t>
+      </w:r>
+      <w:bookmarkEnd w:id="7"/>
+      <w:r>
+        <w:rPr>
+          <w:b/>
+          <w:bCs/>
+          <w:sz w:val="28"/>
+          <w:szCs w:val="28"/>
         </w:rPr>
         <w:t xml:space="preserve"> </w:t>
       </w:r>
@@ -6070,7 +5979,6 @@
           <w:bCs/>
           <w:sz w:val="24"/>
           <w:szCs w:val="24"/>
-          <w:highlight w:val="yellow"/>
         </w:rPr>
       </w:pPr>
       <w:r>
@@ -6080,7 +5988,6 @@
           <w:bCs/>
           <w:sz w:val="24"/>
           <w:szCs w:val="24"/>
-          <w:highlight w:val="yellow"/>
         </w:rPr>
         <w:t xml:space="preserve">Robotique : </w:t>
       </w:r>
@@ -6092,15 +5999,13 @@
           <w:rFonts w:cstheme="minorHAnsi"/>
           <w:sz w:val="24"/>
           <w:szCs w:val="24"/>
-          <w:highlight w:val="yellow"/>
-        </w:rPr>
-      </w:pPr>
-      <w:r>
-        <w:rPr>
-          <w:rFonts w:cstheme="minorHAnsi"/>
-          <w:sz w:val="24"/>
-          <w:szCs w:val="24"/>
-          <w:highlight w:val="yellow"/>
+        </w:rPr>
+      </w:pPr>
+      <w:r>
+        <w:rPr>
+          <w:rFonts w:cstheme="minorHAnsi"/>
+          <w:sz w:val="24"/>
+          <w:szCs w:val="24"/>
         </w:rPr>
         <w:t>La robotique dans le domaine médical permet d'offrir un niveau élevé de soins aux patients. Per exemple :</w:t>
       </w:r>
@@ -6118,15 +6023,13 @@
           <w:rFonts w:cstheme="minorHAnsi"/>
           <w:sz w:val="24"/>
           <w:szCs w:val="24"/>
-          <w:highlight w:val="yellow"/>
-        </w:rPr>
-      </w:pPr>
-      <w:r>
-        <w:rPr>
-          <w:rFonts w:cstheme="minorHAnsi"/>
-          <w:sz w:val="24"/>
-          <w:szCs w:val="24"/>
-          <w:highlight w:val="yellow"/>
+        </w:rPr>
+      </w:pPr>
+      <w:r>
+        <w:rPr>
+          <w:rFonts w:cstheme="minorHAnsi"/>
+          <w:sz w:val="24"/>
+          <w:szCs w:val="24"/>
         </w:rPr>
         <w:lastRenderedPageBreak/>
         <w:t>Il existe des robots peuvent nettoyer et préparer les chambres des patients de manière autonome, ce qui permet de limiter les contacts de personne à personne dans les services des maladies infectieuses.</w:t>
@@ -6145,15 +6048,13 @@
           <w:rFonts w:cstheme="minorHAnsi"/>
           <w:sz w:val="24"/>
           <w:szCs w:val="24"/>
-          <w:highlight w:val="yellow"/>
-        </w:rPr>
-      </w:pPr>
-      <w:r>
-        <w:rPr>
-          <w:rFonts w:cstheme="minorHAnsi"/>
-          <w:sz w:val="24"/>
-          <w:szCs w:val="24"/>
-          <w:highlight w:val="yellow"/>
+        </w:rPr>
+      </w:pPr>
+      <w:r>
+        <w:rPr>
+          <w:rFonts w:cstheme="minorHAnsi"/>
+          <w:sz w:val="24"/>
+          <w:szCs w:val="24"/>
         </w:rPr>
         <w:t>Il existe des robots peuvent faire un suivi personnalisé et fréquent pour les patients atteints de maladies chroniques.</w:t>
       </w:r>
@@ -6171,17 +6072,31 @@
           <w:rFonts w:cstheme="minorHAnsi"/>
           <w:sz w:val="24"/>
           <w:szCs w:val="24"/>
-          <w:highlight w:val="yellow"/>
-        </w:rPr>
-      </w:pPr>
-      <w:r>
-        <w:rPr>
-          <w:rFonts w:cstheme="minorHAnsi"/>
-          <w:sz w:val="24"/>
-          <w:szCs w:val="24"/>
-          <w:highlight w:val="yellow"/>
-        </w:rPr>
-        <w:t xml:space="preserve">Il existe des robots mobiles autonomes (AMR) peuvent simplifient les tâches de routine </w:t>
+        </w:rPr>
+      </w:pPr>
+      <w:r>
+        <w:rPr>
+          <w:rFonts w:cstheme="minorHAnsi"/>
+          <w:sz w:val="24"/>
+          <w:szCs w:val="24"/>
+        </w:rPr>
+        <w:t>Il existe des robots mobiles autonomes (AMR) peuvent simplifient les tâches de routine</w:t>
+      </w:r>
+      <w:r>
+        <w:rPr>
+          <w:rFonts w:cstheme="minorHAnsi"/>
+          <w:sz w:val="24"/>
+          <w:szCs w:val="24"/>
+        </w:rPr>
+        <w:t>.</w:t>
+      </w:r>
+      <w:r>
+        <w:rPr>
+          <w:rFonts w:cstheme="minorHAnsi"/>
+          <w:sz w:val="24"/>
+          <w:szCs w:val="24"/>
+        </w:rPr>
+        <w:t xml:space="preserve"> </w:t>
       </w:r>
     </w:p>
     <w:p>
@@ -6197,15 +6112,13 @@
           <w:rFonts w:cstheme="minorHAnsi"/>
           <w:sz w:val="24"/>
           <w:szCs w:val="24"/>
-          <w:highlight w:val="yellow"/>
-        </w:rPr>
-      </w:pPr>
-      <w:r>
-        <w:rPr>
-          <w:rFonts w:cstheme="minorHAnsi"/>
-          <w:sz w:val="24"/>
-          <w:szCs w:val="24"/>
-          <w:highlight w:val="yellow"/>
+        </w:rPr>
+      </w:pPr>
+      <w:r>
+        <w:rPr>
+          <w:rFonts w:cstheme="minorHAnsi"/>
+          <w:sz w:val="24"/>
+          <w:szCs w:val="24"/>
         </w:rPr>
         <w:t>Il existe des Robots d'assistance chirurgicale aident les chirurgiens à agir plus rapidement et de façon plus précise tout en effectuant des opérations complexes. Certains robots chirurgicaux peuvent même être capables d'accomplir des tâches de manière autonome.</w:t>
       </w:r>
@@ -6259,7 +6172,6 @@
           <w:bCs/>
           <w:sz w:val="24"/>
           <w:szCs w:val="24"/>
-          <w:highlight w:val="yellow"/>
         </w:rPr>
       </w:pPr>
       <w:r>
@@ -6269,7 +6181,6 @@
           <w:bCs/>
           <w:sz w:val="24"/>
           <w:szCs w:val="24"/>
-          <w:highlight w:val="yellow"/>
         </w:rPr>
         <w:t>Télémédecine</w:t>
       </w:r>
@@ -6277,20 +6188,100 @@
     <w:p>
       <w:pPr>
         <w:spacing w:line="276" w:lineRule="auto"/>
-        <w:rPr>
-          <w:rFonts w:cstheme="minorHAnsi"/>
-          <w:sz w:val="24"/>
-          <w:szCs w:val="24"/>
-        </w:rPr>
-      </w:pPr>
-      <w:r>
-        <w:rPr>
-          <w:rFonts w:cstheme="minorHAnsi"/>
-          <w:sz w:val="24"/>
-          <w:szCs w:val="24"/>
-          <w:highlight w:val="yellow"/>
-        </w:rPr>
-        <w:t>La télémédecine est l'échange d'informations médicales d'un endroit à un autre par communication électronique, qui améliore l'état de santé des patients. Elle s'est rapidement développée et est devenue une partie intégrante des départements spécialisés, des hôpitaux, des cabinets médicaux privés, des soins de santé à domicile.</w:t>
+        <w:jc w:val="both"/>
+        <w:rPr>
+          <w:rFonts w:cstheme="minorHAnsi"/>
+          <w:sz w:val="24"/>
+          <w:szCs w:val="24"/>
+        </w:rPr>
+      </w:pPr>
+      <w:r>
+        <w:rPr>
+          <w:rFonts w:cstheme="minorHAnsi"/>
+          <w:sz w:val="24"/>
+          <w:szCs w:val="24"/>
+        </w:rPr>
+        <w:t>La télémédecine est l'échange d'informations médicales d'un endroit à un autre par communication électronique, qui</w:t>
+      </w:r>
+      <w:r>
+        <w:rPr>
+          <w:rFonts w:cstheme="minorHAnsi"/>
+          <w:sz w:val="24"/>
+          <w:szCs w:val="24"/>
+        </w:rPr>
+        <w:t xml:space="preserve"> vise à</w:t>
+      </w:r>
+      <w:r>
+        <w:rPr>
+          <w:rFonts w:cstheme="minorHAnsi"/>
+          <w:sz w:val="24"/>
+          <w:szCs w:val="24"/>
+        </w:rPr>
+        <w:t xml:space="preserve"> amélior</w:t>
+      </w:r>
+      <w:r>
+        <w:rPr>
+          <w:rFonts w:cstheme="minorHAnsi"/>
+          <w:sz w:val="24"/>
+          <w:szCs w:val="24"/>
+        </w:rPr>
+        <w:t>er</w:t>
+      </w:r>
+      <w:r>
+        <w:rPr>
+          <w:rFonts w:cstheme="minorHAnsi"/>
+          <w:sz w:val="24"/>
+          <w:szCs w:val="24"/>
+        </w:rPr>
+        <w:t xml:space="preserve"> l'état de santé des patients. Elle s'est rapidement développée et est devenue une partie intégrante des départements spécialisés, des hôpitaux, des cabinets médicaux privés, des soins de santé à domicile.</w:t>
+      </w:r>
+    </w:p>
+    <w:p>
+      <w:pPr>
+        <w:spacing w:line="276" w:lineRule="auto"/>
+        <w:jc w:val="both"/>
+        <w:rPr>
+          <w:color w:val="FF0000"/>
+          <w:sz w:val="24"/>
+          <w:szCs w:val="24"/>
+        </w:rPr>
+      </w:pPr>
+      <w:proofErr w:type="gramStart"/>
+      <w:r>
+        <w:rPr>
+          <w:color w:val="FF0000"/>
+          <w:sz w:val="24"/>
+          <w:szCs w:val="24"/>
+        </w:rPr>
+        <w:t>A.ABENYAHI</w:t>
+      </w:r>
+      <w:proofErr w:type="gramEnd"/>
+      <w:r>
+        <w:rPr>
+          <w:color w:val="FF0000"/>
+          <w:sz w:val="24"/>
+          <w:szCs w:val="24"/>
+        </w:rPr>
+        <w:t>, Etude d'une méthodologie pour la construction d'un système de télésurveillance médicale, thèse de doctorat, Université de Technologie de Belfort Montbéliard, (2015).</w:t>
+      </w:r>
+    </w:p>
+    <w:p>
+      <w:pPr>
+        <w:spacing w:line="276" w:lineRule="auto"/>
+        <w:jc w:val="both"/>
+        <w:rPr>
+          <w:rFonts w:cstheme="minorHAnsi"/>
+          <w:sz w:val="24"/>
+          <w:szCs w:val="24"/>
+        </w:rPr>
+      </w:pPr>
+      <w:r>
+        <w:rPr>
+          <w:rFonts w:cstheme="minorHAnsi"/>
+          <w:sz w:val="24"/>
+          <w:szCs w:val="24"/>
+        </w:rPr>
+        <w:t>La télémédecine regroupe quatre catégories :</w:t>
       </w:r>
       <w:r>
         <w:rPr>
@@ -6304,50 +6295,14 @@
     <w:p>
       <w:pPr>
         <w:spacing w:line="276" w:lineRule="auto"/>
-        <w:rPr>
-          <w:color w:val="FF0000"/>
-          <w:sz w:val="24"/>
-          <w:szCs w:val="24"/>
-        </w:rPr>
-      </w:pPr>
-      <w:proofErr w:type="gramStart"/>
-      <w:r>
-        <w:rPr>
-          <w:color w:val="FF0000"/>
-          <w:sz w:val="24"/>
-          <w:szCs w:val="24"/>
-        </w:rPr>
-        <w:t>A.ABENYAHI</w:t>
-      </w:r>
-      <w:proofErr w:type="gramEnd"/>
-      <w:r>
-        <w:rPr>
-          <w:color w:val="FF0000"/>
-          <w:sz w:val="24"/>
-          <w:szCs w:val="24"/>
-        </w:rPr>
-        <w:t>, Etude d'une méthodologie pour la construction d'un système de télésurveillance médicale, thèse de doctorat, Université de Technologie de Belfort Montbéliard, (2015).</w:t>
-      </w:r>
-    </w:p>
-    <w:p>
-      <w:pPr>
-        <w:spacing w:line="276" w:lineRule="auto"/>
-        <w:rPr>
-          <w:color w:val="FF0000"/>
-          <w:sz w:val="24"/>
-          <w:szCs w:val="24"/>
-        </w:rPr>
-      </w:pPr>
-    </w:p>
-    <w:p>
-      <w:pPr>
-        <w:pStyle w:val="Paragraphedeliste"/>
-        <w:numPr>
-          <w:ilvl w:val="1"/>
-          <w:numId w:val="14"/>
-        </w:numPr>
-        <w:spacing w:line="276" w:lineRule="auto"/>
-        <w:jc w:val="both"/>
+        <w:jc w:val="both"/>
+        <w:rPr>
+          <w:rFonts w:cstheme="minorHAnsi"/>
+          <w:sz w:val="24"/>
+          <w:szCs w:val="24"/>
+        </w:rPr>
+      </w:pPr>
+      <w:r>
         <w:rPr>
           <w:rFonts w:cstheme="minorHAnsi"/>
           <w:b/>
@@ -6355,7 +6310,8 @@
           <w:sz w:val="24"/>
           <w:szCs w:val="24"/>
         </w:rPr>
-      </w:pPr>
+        <w:t>Téléconsultation</w:t>
+      </w:r>
       <w:r>
         <w:rPr>
           <w:rFonts w:cstheme="minorHAnsi"/>
@@ -6363,77 +6319,478 @@
           <w:bCs/>
           <w:sz w:val="24"/>
           <w:szCs w:val="24"/>
-          <w:highlight w:val="yellow"/>
+        </w:rPr>
+        <w:t> </w:t>
+      </w:r>
+      <w:r>
+        <w:rPr>
+          <w:rFonts w:cstheme="minorHAnsi"/>
+          <w:sz w:val="24"/>
+          <w:szCs w:val="24"/>
+        </w:rPr>
+        <w:t>:</w:t>
+      </w:r>
+      <w:r>
+        <w:rPr>
+          <w:rFonts w:cstheme="minorHAnsi"/>
+          <w:sz w:val="24"/>
+          <w:szCs w:val="24"/>
+        </w:rPr>
+        <w:t xml:space="preserve"> permet à un professionnel médical de consulter un patient à distance : Consultation médecine générale, </w:t>
+      </w:r>
+      <w:proofErr w:type="spellStart"/>
+      <w:r>
+        <w:rPr>
+          <w:rFonts w:cstheme="minorHAnsi"/>
+          <w:sz w:val="24"/>
+          <w:szCs w:val="24"/>
+        </w:rPr>
+        <w:t>Télé-dermatologie</w:t>
+      </w:r>
+      <w:proofErr w:type="spellEnd"/>
+      <w:r>
+        <w:rPr>
+          <w:rFonts w:cstheme="minorHAnsi"/>
+          <w:sz w:val="24"/>
+          <w:szCs w:val="24"/>
+        </w:rPr>
+        <w:t>, Télé-radiologie</w:t>
+      </w:r>
+      <w:r>
+        <w:rPr>
+          <w:rFonts w:cstheme="minorHAnsi"/>
+          <w:sz w:val="24"/>
+          <w:szCs w:val="24"/>
+        </w:rPr>
+        <w:t>. Elle permit aussi au patient d’</w:t>
+      </w:r>
+      <w:r>
+        <w:rPr>
+          <w:rFonts w:cstheme="minorHAnsi"/>
+          <w:sz w:val="24"/>
+          <w:szCs w:val="24"/>
+        </w:rPr>
+        <w:t>effectue</w:t>
+      </w:r>
+      <w:r>
+        <w:rPr>
+          <w:rFonts w:cstheme="minorHAnsi"/>
+          <w:sz w:val="24"/>
+          <w:szCs w:val="24"/>
+        </w:rPr>
+        <w:t xml:space="preserve"> d</w:t>
+      </w:r>
+      <w:r>
+        <w:rPr>
+          <w:rFonts w:cstheme="minorHAnsi"/>
+          <w:sz w:val="24"/>
+          <w:szCs w:val="24"/>
+        </w:rPr>
+        <w:t>es gestes indispensables à un diagnostic médical : prise de température, pouls</w:t>
+      </w:r>
+      <w:r>
+        <w:rPr>
+          <w:rFonts w:cstheme="minorHAnsi"/>
+          <w:sz w:val="24"/>
+          <w:szCs w:val="24"/>
+        </w:rPr>
+        <w:t>…</w:t>
+      </w:r>
+    </w:p>
+    <w:p>
+      <w:pPr>
+        <w:spacing w:line="276" w:lineRule="auto"/>
+        <w:jc w:val="both"/>
+        <w:rPr>
+          <w:rFonts w:cstheme="minorHAnsi"/>
+          <w:sz w:val="24"/>
+          <w:szCs w:val="24"/>
+        </w:rPr>
+      </w:pPr>
+      <w:r>
+        <w:rPr>
+          <w:rFonts w:cstheme="minorHAnsi"/>
+          <w:b/>
+          <w:bCs/>
+          <w:sz w:val="24"/>
+          <w:szCs w:val="24"/>
+        </w:rPr>
+        <w:t>Télé-expertise</w:t>
+      </w:r>
+      <w:r>
+        <w:rPr>
+          <w:rFonts w:cstheme="minorHAnsi"/>
+          <w:b/>
+          <w:bCs/>
+          <w:sz w:val="24"/>
+          <w:szCs w:val="24"/>
+        </w:rPr>
+        <w:t> :</w:t>
+      </w:r>
+      <w:r>
+        <w:rPr>
+          <w:rFonts w:cstheme="minorHAnsi"/>
+          <w:sz w:val="24"/>
+          <w:szCs w:val="24"/>
+        </w:rPr>
+        <w:t xml:space="preserve"> </w:t>
+      </w:r>
+      <w:r>
+        <w:rPr>
+          <w:rFonts w:cstheme="minorHAnsi"/>
+          <w:sz w:val="24"/>
+          <w:szCs w:val="24"/>
+        </w:rPr>
+        <w:t xml:space="preserve">peut-être réaliser à partir </w:t>
+      </w:r>
+      <w:r>
+        <w:rPr>
+          <w:rFonts w:cstheme="minorHAnsi"/>
+          <w:sz w:val="24"/>
+          <w:szCs w:val="24"/>
+        </w:rPr>
+        <w:t>d’une messagerie sécurisée</w:t>
+      </w:r>
+      <w:r>
+        <w:rPr>
+          <w:rFonts w:cstheme="minorHAnsi"/>
+          <w:sz w:val="24"/>
+          <w:szCs w:val="24"/>
+        </w:rPr>
+        <w:t xml:space="preserve"> pour permettre </w:t>
+      </w:r>
+      <w:r>
+        <w:rPr>
+          <w:rFonts w:cstheme="minorHAnsi"/>
+          <w:sz w:val="24"/>
+          <w:szCs w:val="24"/>
+        </w:rPr>
+        <w:t>à un médecin</w:t>
+      </w:r>
+      <w:r>
+        <w:rPr>
+          <w:rFonts w:cstheme="minorHAnsi"/>
+          <w:sz w:val="24"/>
+          <w:szCs w:val="24"/>
+        </w:rPr>
+        <w:t xml:space="preserve"> de </w:t>
+      </w:r>
+      <w:r>
+        <w:rPr>
+          <w:rFonts w:cstheme="minorHAnsi"/>
+          <w:sz w:val="24"/>
+          <w:szCs w:val="24"/>
+        </w:rPr>
+        <w:t xml:space="preserve">solliciter l’avis ou l’expertise d’un </w:t>
+      </w:r>
+      <w:r>
+        <w:rPr>
+          <w:rFonts w:cstheme="minorHAnsi"/>
+          <w:sz w:val="24"/>
+          <w:szCs w:val="24"/>
+        </w:rPr>
+        <w:t xml:space="preserve">ou plusieurs </w:t>
+      </w:r>
+      <w:r>
+        <w:rPr>
+          <w:rFonts w:cstheme="minorHAnsi"/>
+          <w:sz w:val="24"/>
+          <w:szCs w:val="24"/>
+        </w:rPr>
+        <w:t>professionnels médicaux</w:t>
+      </w:r>
+      <w:r>
+        <w:rPr>
+          <w:rFonts w:cstheme="minorHAnsi"/>
+          <w:sz w:val="24"/>
+          <w:szCs w:val="24"/>
+        </w:rPr>
+        <w:t xml:space="preserve">, et </w:t>
+      </w:r>
+      <w:r>
+        <w:rPr>
+          <w:rFonts w:cstheme="minorHAnsi"/>
+          <w:sz w:val="24"/>
+          <w:szCs w:val="24"/>
+        </w:rPr>
+        <w:t>leur</w:t>
+      </w:r>
+      <w:r>
+        <w:rPr>
+          <w:rFonts w:cstheme="minorHAnsi"/>
+          <w:sz w:val="24"/>
+          <w:szCs w:val="24"/>
+        </w:rPr>
+        <w:t xml:space="preserve"> transmettre les données médicales nécessaires</w:t>
+      </w:r>
+      <w:r>
+        <w:rPr>
+          <w:rFonts w:cstheme="minorHAnsi"/>
+          <w:sz w:val="24"/>
+          <w:szCs w:val="24"/>
+        </w:rPr>
+        <w:t xml:space="preserve"> d’un patient</w:t>
+      </w:r>
+      <w:r>
+        <w:rPr>
+          <w:rFonts w:cstheme="minorHAnsi"/>
+          <w:sz w:val="24"/>
+          <w:szCs w:val="24"/>
+        </w:rPr>
+        <w:t xml:space="preserve"> :</w:t>
+      </w:r>
+      <w:r>
+        <w:rPr>
+          <w:rFonts w:cstheme="minorHAnsi"/>
+          <w:sz w:val="24"/>
+          <w:szCs w:val="24"/>
+        </w:rPr>
+        <w:t xml:space="preserve"> une photographie d’une lésion cutanée envoyée à un dermatologue, une mammographie envoyée à un gynécologue, données cardiaques transmises à un cardiologue, …</w:t>
+      </w:r>
+    </w:p>
+    <w:p>
+      <w:pPr>
+        <w:spacing w:line="276" w:lineRule="auto"/>
+        <w:jc w:val="both"/>
+        <w:rPr>
+          <w:rFonts w:cstheme="minorHAnsi"/>
+          <w:sz w:val="24"/>
+          <w:szCs w:val="24"/>
+        </w:rPr>
+      </w:pPr>
+      <w:r>
+        <w:rPr>
+          <w:rFonts w:cstheme="minorHAnsi"/>
+          <w:b/>
+          <w:bCs/>
+          <w:sz w:val="24"/>
+          <w:szCs w:val="24"/>
+        </w:rPr>
+        <w:t>Téléassistance</w:t>
+      </w:r>
+      <w:r>
+        <w:rPr>
+          <w:rFonts w:cstheme="minorHAnsi"/>
+          <w:sz w:val="24"/>
+          <w:szCs w:val="24"/>
+        </w:rPr>
+        <w:t xml:space="preserve"> </w:t>
+      </w:r>
+      <w:r>
+        <w:rPr>
+          <w:rFonts w:cstheme="minorHAnsi"/>
+          <w:b/>
+          <w:bCs/>
+          <w:sz w:val="24"/>
+          <w:szCs w:val="24"/>
+        </w:rPr>
+        <w:t>médicale</w:t>
+      </w:r>
+      <w:r>
+        <w:rPr>
+          <w:rFonts w:cstheme="minorHAnsi"/>
+          <w:b/>
+          <w:bCs/>
+          <w:sz w:val="24"/>
+          <w:szCs w:val="24"/>
+        </w:rPr>
+        <w:t> :</w:t>
+      </w:r>
+      <w:r>
+        <w:rPr>
+          <w:rFonts w:cstheme="minorHAnsi"/>
+          <w:sz w:val="24"/>
+          <w:szCs w:val="24"/>
+        </w:rPr>
+        <w:t xml:space="preserve"> permet à un professionnel médical d’assister à distance un autre professionnel au cours de la réalisation d’un acte paramédical, chirurgical ou encore d’imagerie médicale.</w:t>
+      </w:r>
+    </w:p>
+    <w:p>
+      <w:pPr>
+        <w:spacing w:line="276" w:lineRule="auto"/>
+        <w:jc w:val="both"/>
+        <w:rPr>
+          <w:rFonts w:cstheme="minorHAnsi"/>
+          <w:sz w:val="24"/>
+          <w:szCs w:val="24"/>
+        </w:rPr>
+      </w:pPr>
+      <w:r>
+        <w:rPr>
+          <w:rFonts w:cstheme="minorHAnsi"/>
+          <w:b/>
+          <w:bCs/>
+          <w:sz w:val="24"/>
+          <w:szCs w:val="24"/>
         </w:rPr>
         <w:t>Télésurveillance</w:t>
       </w:r>
-    </w:p>
-    <w:p>
-      <w:pPr>
-        <w:spacing w:line="276" w:lineRule="auto"/>
+      <w:r>
+        <w:rPr>
+          <w:rFonts w:cstheme="minorHAnsi"/>
+          <w:sz w:val="24"/>
+          <w:szCs w:val="24"/>
+        </w:rPr>
+        <w:t xml:space="preserve"> </w:t>
+      </w:r>
+      <w:r>
+        <w:rPr>
+          <w:rFonts w:cstheme="minorHAnsi"/>
+          <w:b/>
+          <w:bCs/>
+          <w:sz w:val="24"/>
+          <w:szCs w:val="24"/>
+        </w:rPr>
+        <w:t>médicale</w:t>
+      </w:r>
+      <w:r>
+        <w:rPr>
+          <w:rFonts w:cstheme="minorHAnsi"/>
+          <w:sz w:val="24"/>
+          <w:szCs w:val="24"/>
+        </w:rPr>
+        <w:t> :</w:t>
+      </w:r>
+      <w:r>
+        <w:rPr>
+          <w:rFonts w:cstheme="minorHAnsi"/>
+          <w:sz w:val="24"/>
+          <w:szCs w:val="24"/>
+        </w:rPr>
+        <w:t xml:space="preserve"> </w:t>
+      </w:r>
+      <w:r>
         <w:rPr>
           <w:color w:val="000000" w:themeColor="text1"/>
           <w:sz w:val="24"/>
           <w:szCs w:val="24"/>
         </w:rPr>
-      </w:pPr>
+        <w:t xml:space="preserve">permet </w:t>
+      </w:r>
+      <w:proofErr w:type="spellStart"/>
       <w:r>
         <w:rPr>
           <w:color w:val="000000" w:themeColor="text1"/>
           <w:sz w:val="24"/>
           <w:szCs w:val="24"/>
-          <w:highlight w:val="yellow"/>
-        </w:rPr>
-        <w:t xml:space="preserve">La télésurveillance permet </w:t>
-      </w:r>
-      <w:proofErr w:type="spellStart"/>
+        </w:rPr>
+        <w:t>a</w:t>
+      </w:r>
+      <w:proofErr w:type="spellEnd"/>
       <w:r>
         <w:rPr>
           <w:color w:val="000000" w:themeColor="text1"/>
           <w:sz w:val="24"/>
           <w:szCs w:val="24"/>
-          <w:highlight w:val="yellow"/>
-        </w:rPr>
-        <w:t>a</w:t>
-      </w:r>
-      <w:proofErr w:type="spellEnd"/>
+        </w:rPr>
+        <w:t xml:space="preserve">̀ un professionnel médical d’interpréter à distance, grâce à l’utilisation d’un dispositif médical numérique (exemple : tensiomètre, électrocardiogramme…) qui sont reliés entre eux et vont permettre de collecter et enregistrer des données sur la santé du patient. Puis, les stocker et de les transférer au professionnel de santé concerné </w:t>
+      </w:r>
       <w:r>
         <w:rPr>
           <w:color w:val="000000" w:themeColor="text1"/>
           <w:sz w:val="24"/>
           <w:szCs w:val="24"/>
-          <w:highlight w:val="yellow"/>
-        </w:rPr>
-        <w:t>̀ un professionnel médical d’interpréter à distance, grâce à l’utilisation d’un dispositif médical numérique (exemple : tensiomètre, électrocardiogramme…) qui sont reliés entre eux et vont permettre de collecter, d'enregistrer des données sur la santé du patient, de les stocker et de les transférer au professionnel de santé concerné. Enfin il va prendre des décisions relatives à sa prise en charge.</w:t>
-      </w:r>
-    </w:p>
-    <w:p>
-      <w:pPr>
-        <w:spacing w:line="276" w:lineRule="auto"/>
-        <w:rPr>
-          <w:color w:val="FF0000"/>
-          <w:sz w:val="24"/>
-          <w:szCs w:val="24"/>
-        </w:rPr>
-      </w:pPr>
+        </w:rPr>
+        <w:t>[</w:t>
+      </w:r>
       <w:hyperlink r:id="rId17" w:history="1">
         <w:r>
           <w:rPr>
             <w:rStyle w:val="Lienhypertexte"/>
             <w:color w:val="FF0000"/>
           </w:rPr>
-          <w:t>La télésurveillance - Ministère de la Santé et de la Prévention (solidarites-sante.gouv.fr)</w:t>
+          <w:t>La télésurveillance - Ministère de la Santé et de la Prévention (solidarites-</w:t>
+        </w:r>
+        <w:r>
+          <w:rPr>
+            <w:rStyle w:val="Lienhypertexte"/>
+            <w:color w:val="FF0000"/>
+          </w:rPr>
+          <w:lastRenderedPageBreak/>
+          <w:t>sante.gouv.fr)</w:t>
         </w:r>
       </w:hyperlink>
-    </w:p>
-    <w:p>
-      <w:pPr>
-        <w:spacing w:line="276" w:lineRule="auto"/>
+      <w:r>
         <w:rPr>
           <w:color w:val="000000" w:themeColor="text1"/>
           <w:sz w:val="24"/>
           <w:szCs w:val="24"/>
-          <w:highlight w:val="yellow"/>
+        </w:rPr>
+        <w:t>]</w:t>
+      </w:r>
+      <w:r>
+        <w:rPr>
+          <w:color w:val="000000" w:themeColor="text1"/>
+          <w:sz w:val="24"/>
+          <w:szCs w:val="24"/>
+        </w:rPr>
+        <w:t xml:space="preserve">pour </w:t>
+      </w:r>
+      <w:r>
+        <w:rPr>
+          <w:rFonts w:cstheme="minorHAnsi"/>
+          <w:sz w:val="24"/>
+          <w:szCs w:val="24"/>
+        </w:rPr>
+        <w:t xml:space="preserve">prendre des décisions sur </w:t>
+      </w:r>
+      <w:r>
+        <w:rPr>
+          <w:rFonts w:cstheme="minorHAnsi"/>
+          <w:sz w:val="24"/>
+          <w:szCs w:val="24"/>
+        </w:rPr>
+        <w:t>la</w:t>
+      </w:r>
+      <w:r>
+        <w:rPr>
+          <w:rFonts w:cstheme="minorHAnsi"/>
+          <w:sz w:val="24"/>
+          <w:szCs w:val="24"/>
+        </w:rPr>
+        <w:t xml:space="preserve"> prise en charge</w:t>
+      </w:r>
+      <w:r>
+        <w:rPr>
+          <w:rFonts w:cstheme="minorHAnsi"/>
+          <w:sz w:val="24"/>
+          <w:szCs w:val="24"/>
+        </w:rPr>
+        <w:t xml:space="preserve"> de patient</w:t>
+      </w:r>
+      <w:r>
+        <w:rPr>
+          <w:rFonts w:cstheme="minorHAnsi"/>
+          <w:sz w:val="24"/>
+          <w:szCs w:val="24"/>
+        </w:rPr>
+        <w:t xml:space="preserve"> </w:t>
+      </w:r>
+      <w:r>
+        <w:rPr>
+          <w:rFonts w:cstheme="minorHAnsi"/>
+          <w:sz w:val="24"/>
+          <w:szCs w:val="24"/>
+        </w:rPr>
+        <w:t>: suivi de maternité, Silver Economy (maisons de retraite ou personnes âgées habitant seules)</w:t>
+      </w:r>
+      <w:r>
+        <w:rPr>
+          <w:rFonts w:cstheme="minorHAnsi"/>
+          <w:sz w:val="24"/>
+          <w:szCs w:val="24"/>
+        </w:rPr>
+        <w:t>.</w:t>
+      </w:r>
+    </w:p>
+    <w:p>
+      <w:pPr>
+        <w:spacing w:line="276" w:lineRule="auto"/>
+        <w:jc w:val="both"/>
+        <w:rPr>
+          <w:rFonts w:cstheme="minorHAnsi"/>
+          <w:sz w:val="24"/>
+          <w:szCs w:val="24"/>
         </w:rPr>
       </w:pPr>
     </w:p>
@@ -6446,41 +6803,213 @@
         </w:numPr>
         <w:spacing w:line="276" w:lineRule="auto"/>
         <w:rPr>
-          <w:color w:val="000000" w:themeColor="text1"/>
-          <w:sz w:val="24"/>
-          <w:szCs w:val="24"/>
-          <w:highlight w:val="yellow"/>
-        </w:rPr>
-      </w:pPr>
-      <w:r>
-        <w:rPr>
-          <w:highlight w:val="yellow"/>
-        </w:rPr>
-        <w:t>La téléexpertise</w:t>
-      </w:r>
-    </w:p>
-    <w:p>
-      <w:pPr>
-        <w:pStyle w:val="Paragraphedeliste"/>
-        <w:rPr>
-          <w:color w:val="000000" w:themeColor="text1"/>
-          <w:sz w:val="24"/>
-          <w:szCs w:val="24"/>
-          <w:highlight w:val="yellow"/>
-        </w:rPr>
-      </w:pPr>
-    </w:p>
-    <w:p>
-      <w:pPr>
-        <w:pStyle w:val="Paragraphedeliste"/>
-        <w:spacing w:line="276" w:lineRule="auto"/>
-        <w:rPr>
-          <w:color w:val="000000" w:themeColor="text1"/>
-          <w:sz w:val="24"/>
-          <w:szCs w:val="24"/>
-          <w:highlight w:val="yellow"/>
-        </w:rPr>
-      </w:pPr>
+          <w:rFonts w:cstheme="minorHAnsi"/>
+          <w:b/>
+          <w:bCs/>
+          <w:sz w:val="24"/>
+          <w:szCs w:val="24"/>
+        </w:rPr>
+      </w:pPr>
+      <w:r>
+        <w:rPr>
+          <w:rFonts w:cstheme="minorHAnsi"/>
+          <w:b/>
+          <w:bCs/>
+          <w:sz w:val="24"/>
+          <w:szCs w:val="24"/>
+        </w:rPr>
+        <w:t xml:space="preserve"> </w:t>
+      </w:r>
+      <w:proofErr w:type="spellStart"/>
+      <w:r>
+        <w:rPr>
+          <w:rFonts w:cstheme="minorHAnsi"/>
+          <w:b/>
+          <w:bCs/>
+          <w:sz w:val="24"/>
+          <w:szCs w:val="24"/>
+        </w:rPr>
+        <w:t>Quantified</w:t>
+      </w:r>
+      <w:proofErr w:type="spellEnd"/>
+      <w:r>
+        <w:rPr>
+          <w:rFonts w:cstheme="minorHAnsi"/>
+          <w:b/>
+          <w:bCs/>
+          <w:sz w:val="24"/>
+          <w:szCs w:val="24"/>
+        </w:rPr>
+        <w:t>-self</w:t>
+      </w:r>
+    </w:p>
+    <w:p>
+      <w:pPr>
+        <w:spacing w:line="276" w:lineRule="auto"/>
+        <w:jc w:val="both"/>
+        <w:rPr>
+          <w:rFonts w:cstheme="minorHAnsi"/>
+          <w:sz w:val="24"/>
+          <w:szCs w:val="24"/>
+        </w:rPr>
+      </w:pPr>
+      <w:r>
+        <w:rPr>
+          <w:rFonts w:cstheme="minorHAnsi"/>
+          <w:sz w:val="24"/>
+          <w:szCs w:val="24"/>
+        </w:rPr>
+        <w:t>Désigne les appareils et pratiques permettant de mesurer des variables relatives à son corps et à ses activités</w:t>
+      </w:r>
+      <w:r>
+        <w:rPr>
+          <w:rFonts w:cstheme="minorHAnsi"/>
+          <w:sz w:val="24"/>
+          <w:szCs w:val="24"/>
+        </w:rPr>
+        <w:t xml:space="preserve"> </w:t>
+      </w:r>
+      <w:r>
+        <w:rPr>
+          <w:rFonts w:cstheme="minorHAnsi"/>
+          <w:sz w:val="24"/>
+          <w:szCs w:val="24"/>
+        </w:rPr>
+        <w:t>: activité physique, sommeil, poids, habitudes alimentaires, mesure de glycémie, etc…</w:t>
+      </w:r>
+    </w:p>
+    <w:p>
+      <w:pPr>
+        <w:spacing w:line="276" w:lineRule="auto"/>
+        <w:jc w:val="both"/>
+        <w:rPr>
+          <w:rFonts w:cstheme="minorHAnsi"/>
+          <w:sz w:val="24"/>
+          <w:szCs w:val="24"/>
+        </w:rPr>
+      </w:pPr>
+      <w:r>
+        <w:rPr>
+          <w:rFonts w:cstheme="minorHAnsi"/>
+          <w:sz w:val="24"/>
+          <w:szCs w:val="24"/>
+        </w:rPr>
+        <w:t xml:space="preserve">Les applications de </w:t>
+      </w:r>
+      <w:proofErr w:type="spellStart"/>
+      <w:r>
+        <w:rPr>
+          <w:rFonts w:cstheme="minorHAnsi"/>
+          <w:sz w:val="24"/>
+          <w:szCs w:val="24"/>
+        </w:rPr>
+        <w:t>Quantified</w:t>
+      </w:r>
+      <w:proofErr w:type="spellEnd"/>
+      <w:r>
+        <w:rPr>
+          <w:rFonts w:cstheme="minorHAnsi"/>
+          <w:sz w:val="24"/>
+          <w:szCs w:val="24"/>
+        </w:rPr>
+        <w:t>-self se basent sur deux types d’objets connectés :</w:t>
+      </w:r>
+    </w:p>
+    <w:p>
+      <w:pPr>
+        <w:spacing w:line="276" w:lineRule="auto"/>
+        <w:jc w:val="both"/>
+        <w:rPr>
+          <w:rFonts w:cstheme="minorHAnsi"/>
+          <w:sz w:val="24"/>
+          <w:szCs w:val="24"/>
+        </w:rPr>
+      </w:pPr>
+      <w:r>
+        <w:rPr>
+          <w:rFonts w:cstheme="minorHAnsi"/>
+          <w:b/>
+          <w:bCs/>
+          <w:sz w:val="24"/>
+          <w:szCs w:val="24"/>
+        </w:rPr>
+        <w:t xml:space="preserve">Les </w:t>
+      </w:r>
+      <w:proofErr w:type="spellStart"/>
+      <w:r>
+        <w:rPr>
+          <w:rFonts w:cstheme="minorHAnsi"/>
+          <w:b/>
+          <w:bCs/>
+          <w:sz w:val="24"/>
+          <w:szCs w:val="24"/>
+        </w:rPr>
+        <w:t>Wearables</w:t>
+      </w:r>
+      <w:proofErr w:type="spellEnd"/>
+      <w:r>
+        <w:rPr>
+          <w:rFonts w:cstheme="minorHAnsi"/>
+          <w:b/>
+          <w:bCs/>
+          <w:sz w:val="24"/>
+          <w:szCs w:val="24"/>
+        </w:rPr>
+        <w:t xml:space="preserve"> :</w:t>
+      </w:r>
+      <w:r>
+        <w:rPr>
+          <w:rFonts w:cstheme="minorHAnsi"/>
+          <w:sz w:val="24"/>
+          <w:szCs w:val="24"/>
+        </w:rPr>
+        <w:t xml:space="preserve"> Montre connectée, Bracelet mesurant l’activité physique, Chaussure évaluant la déambulation, Patch de suivi de grossesse, Montre mesurant le taux de glucose,</w:t>
+      </w:r>
+      <w:r>
+        <w:rPr>
+          <w:rFonts w:cstheme="minorHAnsi"/>
+          <w:sz w:val="24"/>
+          <w:szCs w:val="24"/>
+        </w:rPr>
+        <w:t xml:space="preserve"> </w:t>
+      </w:r>
+      <w:r>
+        <w:rPr>
+          <w:rFonts w:cstheme="minorHAnsi"/>
+          <w:sz w:val="24"/>
+          <w:szCs w:val="24"/>
+        </w:rPr>
+        <w:t>…</w:t>
+      </w:r>
+    </w:p>
+    <w:p>
+      <w:pPr>
+        <w:spacing w:line="276" w:lineRule="auto"/>
+        <w:jc w:val="both"/>
+        <w:rPr>
+          <w:rFonts w:cstheme="minorHAnsi"/>
+          <w:sz w:val="24"/>
+          <w:szCs w:val="24"/>
+        </w:rPr>
+      </w:pPr>
+      <w:r>
+        <w:rPr>
+          <w:rFonts w:cstheme="minorHAnsi"/>
+          <w:b/>
+          <w:bCs/>
+          <w:sz w:val="24"/>
+          <w:szCs w:val="24"/>
+        </w:rPr>
+        <w:t>Applications et autres objets connectés :</w:t>
+      </w:r>
+      <w:r>
+        <w:rPr>
+          <w:rFonts w:cstheme="minorHAnsi"/>
+          <w:sz w:val="24"/>
+          <w:szCs w:val="24"/>
+        </w:rPr>
+        <w:t xml:space="preserve"> balance connectée, application pour smartphone de mesure de la qualité du sommeil, T-shirt connecté avec cardiofréquencemètre, tensiomètre, pulsomètre ou capteur de température, …</w:t>
+      </w:r>
     </w:p>
     <w:p>
       <w:pPr>
@@ -6491,37 +7020,122 @@
         </w:numPr>
         <w:spacing w:line="276" w:lineRule="auto"/>
         <w:rPr>
-          <w:color w:val="000000" w:themeColor="text1"/>
-          <w:sz w:val="24"/>
-          <w:szCs w:val="24"/>
-          <w:highlight w:val="yellow"/>
-        </w:rPr>
-      </w:pPr>
-      <w:r>
-        <w:rPr>
-          <w:highlight w:val="yellow"/>
-        </w:rPr>
-        <w:t xml:space="preserve">La </w:t>
-      </w:r>
-      <w:proofErr w:type="spellStart"/>
-      <w:r>
-        <w:rPr>
-          <w:highlight w:val="yellow"/>
-        </w:rPr>
-        <w:t>téléimagerie</w:t>
-      </w:r>
-      <w:proofErr w:type="spellEnd"/>
-    </w:p>
-    <w:p>
-      <w:pPr>
-        <w:spacing w:line="276" w:lineRule="auto"/>
-        <w:rPr>
-          <w:color w:val="000000" w:themeColor="text1"/>
-          <w:sz w:val="24"/>
-          <w:szCs w:val="24"/>
-          <w:highlight w:val="yellow"/>
-        </w:rPr>
-      </w:pPr>
+          <w:rFonts w:cstheme="minorHAnsi"/>
+          <w:b/>
+          <w:bCs/>
+          <w:sz w:val="24"/>
+          <w:szCs w:val="24"/>
+        </w:rPr>
+      </w:pPr>
+      <w:r>
+        <w:rPr>
+          <w:rFonts w:cstheme="minorHAnsi"/>
+          <w:b/>
+          <w:bCs/>
+          <w:sz w:val="24"/>
+          <w:szCs w:val="24"/>
+        </w:rPr>
+        <w:t>Santé numérique</w:t>
+      </w:r>
+    </w:p>
+    <w:p>
+      <w:pPr>
+        <w:spacing w:line="276" w:lineRule="auto"/>
+        <w:jc w:val="both"/>
+        <w:rPr>
+          <w:rFonts w:cstheme="minorHAnsi"/>
+          <w:sz w:val="24"/>
+          <w:szCs w:val="24"/>
+        </w:rPr>
+      </w:pPr>
+      <w:r>
+        <w:rPr>
+          <w:rFonts w:cstheme="minorHAnsi"/>
+          <w:sz w:val="24"/>
+          <w:szCs w:val="24"/>
+        </w:rPr>
+        <w:t>S’appuie</w:t>
+      </w:r>
+      <w:r>
+        <w:rPr>
+          <w:rFonts w:cstheme="minorHAnsi"/>
+          <w:sz w:val="24"/>
+          <w:szCs w:val="24"/>
+        </w:rPr>
+        <w:t xml:space="preserve"> sur les systèmes d’informations de santé (SIS) ou les systèmes d’informations hospitaliers (SIH)</w:t>
+      </w:r>
+      <w:r>
+        <w:rPr>
+          <w:rFonts w:cstheme="minorHAnsi"/>
+          <w:sz w:val="24"/>
+          <w:szCs w:val="24"/>
+        </w:rPr>
+        <w:t xml:space="preserve">, elle vise à </w:t>
+      </w:r>
+      <w:r>
+        <w:rPr>
+          <w:rFonts w:cstheme="minorHAnsi"/>
+          <w:sz w:val="24"/>
+          <w:szCs w:val="24"/>
+        </w:rPr>
+        <w:t>Améliore</w:t>
+      </w:r>
+      <w:r>
+        <w:rPr>
+          <w:rFonts w:cstheme="minorHAnsi"/>
+          <w:sz w:val="24"/>
+          <w:szCs w:val="24"/>
+        </w:rPr>
+        <w:t>r</w:t>
+      </w:r>
+      <w:r>
+        <w:rPr>
+          <w:rFonts w:cstheme="minorHAnsi"/>
+          <w:sz w:val="24"/>
+          <w:szCs w:val="24"/>
+        </w:rPr>
+        <w:t xml:space="preserve"> la collecte et le traitement des données de santé</w:t>
+      </w:r>
+      <w:r>
+        <w:rPr>
+          <w:rFonts w:cstheme="minorHAnsi"/>
+          <w:sz w:val="24"/>
+          <w:szCs w:val="24"/>
+        </w:rPr>
+        <w:t xml:space="preserve"> et </w:t>
+      </w:r>
+      <w:r>
+        <w:rPr>
+          <w:rFonts w:cstheme="minorHAnsi"/>
+          <w:sz w:val="24"/>
+          <w:szCs w:val="24"/>
+        </w:rPr>
+        <w:t>Favoriser les échanges pour et entre les professionnels de santé</w:t>
+      </w:r>
+      <w:r>
+        <w:rPr>
+          <w:rFonts w:cstheme="minorHAnsi"/>
+          <w:sz w:val="24"/>
+          <w:szCs w:val="24"/>
+        </w:rPr>
+        <w:t xml:space="preserve"> et même entre les </w:t>
+      </w:r>
+      <w:r>
+        <w:rPr>
+          <w:rFonts w:cstheme="minorHAnsi"/>
+          <w:sz w:val="24"/>
+          <w:szCs w:val="24"/>
+        </w:rPr>
+        <w:t xml:space="preserve">professions médicales et sociales, grâce à des plateformes sécurisées de communication entre </w:t>
+      </w:r>
+      <w:r>
+        <w:rPr>
+          <w:rFonts w:cstheme="minorHAnsi"/>
+          <w:sz w:val="24"/>
+          <w:szCs w:val="24"/>
+        </w:rPr>
+        <w:t>ces membres.</w:t>
+      </w:r>
     </w:p>
     <w:p>
       <w:pPr>
@@ -6532,204 +7146,214 @@
         </w:numPr>
         <w:spacing w:line="276" w:lineRule="auto"/>
         <w:rPr>
-          <w:color w:val="000000" w:themeColor="text1"/>
-          <w:sz w:val="24"/>
-          <w:szCs w:val="24"/>
-          <w:highlight w:val="yellow"/>
-        </w:rPr>
-      </w:pPr>
-      <w:r>
-        <w:rPr>
-          <w:highlight w:val="yellow"/>
-        </w:rPr>
-        <w:t xml:space="preserve">Le </w:t>
-      </w:r>
-      <w:proofErr w:type="spellStart"/>
-      <w:r>
-        <w:rPr>
-          <w:highlight w:val="yellow"/>
-        </w:rPr>
-        <w:t>télésoin</w:t>
-      </w:r>
-      <w:proofErr w:type="spellEnd"/>
-    </w:p>
-    <w:p>
-      <w:pPr>
-        <w:pStyle w:val="Paragraphedeliste"/>
-        <w:rPr>
-          <w:color w:val="000000" w:themeColor="text1"/>
-          <w:sz w:val="24"/>
-          <w:szCs w:val="24"/>
-          <w:highlight w:val="yellow"/>
-        </w:rPr>
-      </w:pPr>
-    </w:p>
-    <w:p>
-      <w:pPr>
-        <w:pStyle w:val="Paragraphedeliste"/>
-        <w:numPr>
-          <w:ilvl w:val="1"/>
-          <w:numId w:val="14"/>
-        </w:numPr>
-        <w:spacing w:line="276" w:lineRule="auto"/>
-        <w:rPr>
-          <w:color w:val="000000" w:themeColor="text1"/>
-          <w:sz w:val="24"/>
-          <w:szCs w:val="24"/>
-          <w:highlight w:val="yellow"/>
-        </w:rPr>
-      </w:pPr>
-      <w:r>
-        <w:rPr>
-          <w:highlight w:val="yellow"/>
-        </w:rPr>
-        <w:lastRenderedPageBreak/>
-        <w:t>La prévention</w:t>
-      </w:r>
-    </w:p>
-    <w:p>
-      <w:pPr>
-        <w:pStyle w:val="Paragraphedeliste"/>
-        <w:rPr>
-          <w:color w:val="000000" w:themeColor="text1"/>
-          <w:sz w:val="24"/>
-          <w:szCs w:val="24"/>
-          <w:highlight w:val="yellow"/>
-        </w:rPr>
-      </w:pPr>
-    </w:p>
-    <w:p>
-      <w:pPr>
-        <w:pStyle w:val="Paragraphedeliste"/>
-        <w:numPr>
-          <w:ilvl w:val="1"/>
-          <w:numId w:val="14"/>
-        </w:numPr>
-        <w:spacing w:line="276" w:lineRule="auto"/>
-        <w:rPr>
-          <w:color w:val="000000" w:themeColor="text1"/>
-          <w:sz w:val="24"/>
-          <w:szCs w:val="24"/>
-          <w:highlight w:val="yellow"/>
-        </w:rPr>
-      </w:pPr>
-      <w:r>
-        <w:rPr>
-          <w:highlight w:val="yellow"/>
-        </w:rPr>
-        <w:t>Le maintien à domicile</w:t>
-      </w:r>
-    </w:p>
-    <w:p>
-      <w:pPr>
-        <w:pStyle w:val="Paragraphedeliste"/>
-        <w:rPr>
-          <w:color w:val="000000" w:themeColor="text1"/>
-          <w:sz w:val="24"/>
-          <w:szCs w:val="24"/>
-          <w:highlight w:val="yellow"/>
-        </w:rPr>
-      </w:pPr>
-    </w:p>
-    <w:p>
-      <w:pPr>
-        <w:pStyle w:val="Paragraphedeliste"/>
-        <w:numPr>
-          <w:ilvl w:val="1"/>
-          <w:numId w:val="14"/>
-        </w:numPr>
-        <w:spacing w:line="276" w:lineRule="auto"/>
-        <w:rPr>
-          <w:color w:val="000000" w:themeColor="text1"/>
-          <w:sz w:val="24"/>
-          <w:szCs w:val="24"/>
-          <w:highlight w:val="yellow"/>
-        </w:rPr>
-      </w:pPr>
-      <w:r>
-        <w:rPr>
-          <w:highlight w:val="yellow"/>
-        </w:rPr>
-        <w:t>Les dossiers médicaux électroniques</w:t>
-      </w:r>
-    </w:p>
-    <w:p>
-      <w:pPr>
-        <w:pStyle w:val="Paragraphedeliste"/>
-        <w:rPr>
-          <w:color w:val="000000" w:themeColor="text1"/>
-          <w:sz w:val="24"/>
-          <w:szCs w:val="24"/>
-          <w:highlight w:val="yellow"/>
-        </w:rPr>
-      </w:pPr>
-    </w:p>
-    <w:p>
-      <w:pPr>
-        <w:pStyle w:val="Paragraphedeliste"/>
-        <w:numPr>
-          <w:ilvl w:val="1"/>
-          <w:numId w:val="14"/>
-        </w:numPr>
-        <w:spacing w:line="276" w:lineRule="auto"/>
-        <w:rPr>
-          <w:color w:val="000000" w:themeColor="text1"/>
-          <w:sz w:val="24"/>
-          <w:szCs w:val="24"/>
-          <w:highlight w:val="yellow"/>
-        </w:rPr>
-      </w:pPr>
-      <w:r>
-        <w:rPr>
-          <w:highlight w:val="yellow"/>
-        </w:rPr>
-        <w:t>Les applications mobiles (m-santé)</w:t>
-      </w:r>
-    </w:p>
-    <w:p>
-      <w:pPr>
-        <w:pStyle w:val="Paragraphedeliste"/>
-        <w:rPr>
-          <w:color w:val="000000" w:themeColor="text1"/>
-          <w:sz w:val="24"/>
-          <w:szCs w:val="24"/>
-          <w:highlight w:val="yellow"/>
-        </w:rPr>
-      </w:pPr>
-    </w:p>
-    <w:p>
-      <w:pPr>
-        <w:pStyle w:val="Paragraphedeliste"/>
-        <w:numPr>
-          <w:ilvl w:val="1"/>
-          <w:numId w:val="14"/>
-        </w:numPr>
-        <w:spacing w:line="276" w:lineRule="auto"/>
-        <w:rPr>
-          <w:color w:val="000000" w:themeColor="text1"/>
-          <w:sz w:val="24"/>
-          <w:szCs w:val="24"/>
-          <w:highlight w:val="yellow"/>
-        </w:rPr>
-      </w:pPr>
-      <w:r>
-        <w:rPr>
-          <w:highlight w:val="yellow"/>
-        </w:rPr>
-        <w:t>Les applications web</w:t>
-      </w:r>
-    </w:p>
-    <w:p>
-      <w:pPr>
-        <w:pStyle w:val="Paragraphedeliste"/>
-        <w:spacing w:line="276" w:lineRule="auto"/>
-        <w:rPr>
+          <w:rFonts w:cstheme="minorHAnsi"/>
           <w:b/>
           <w:bCs/>
-          <w:sz w:val="28"/>
-          <w:szCs w:val="28"/>
-        </w:rPr>
-      </w:pPr>
+          <w:sz w:val="24"/>
+          <w:szCs w:val="24"/>
+        </w:rPr>
+      </w:pPr>
+      <w:r>
+        <w:rPr>
+          <w:rFonts w:cstheme="minorHAnsi"/>
+          <w:b/>
+          <w:bCs/>
+          <w:sz w:val="24"/>
+          <w:szCs w:val="24"/>
+        </w:rPr>
+        <w:t>Silver Economy</w:t>
+      </w:r>
+    </w:p>
+    <w:p>
+      <w:pPr>
+        <w:spacing w:line="276" w:lineRule="auto"/>
+        <w:jc w:val="both"/>
+        <w:rPr>
+          <w:rFonts w:cstheme="minorHAnsi"/>
+          <w:sz w:val="24"/>
+          <w:szCs w:val="24"/>
+        </w:rPr>
+      </w:pPr>
+      <w:r>
+        <w:rPr>
+          <w:rFonts w:cstheme="minorHAnsi"/>
+          <w:sz w:val="24"/>
+          <w:szCs w:val="24"/>
+        </w:rPr>
+        <w:t xml:space="preserve">Vise </w:t>
+      </w:r>
+      <w:r>
+        <w:rPr>
+          <w:rFonts w:cstheme="minorHAnsi"/>
+          <w:sz w:val="24"/>
+          <w:szCs w:val="24"/>
+        </w:rPr>
+        <w:t>à</w:t>
+      </w:r>
+      <w:r>
+        <w:rPr>
+          <w:rFonts w:cstheme="minorHAnsi"/>
+          <w:sz w:val="24"/>
+          <w:szCs w:val="24"/>
+        </w:rPr>
+        <w:t xml:space="preserve"> accompagner les</w:t>
+      </w:r>
+      <w:r>
+        <w:rPr>
+          <w:rFonts w:cstheme="minorHAnsi"/>
+          <w:sz w:val="24"/>
+          <w:szCs w:val="24"/>
+        </w:rPr>
+        <w:t xml:space="preserve"> </w:t>
+      </w:r>
+      <w:r>
+        <w:rPr>
+          <w:rFonts w:cstheme="minorHAnsi"/>
+          <w:sz w:val="24"/>
+          <w:szCs w:val="24"/>
+        </w:rPr>
+        <w:t>seniors dans leurs pertes d’autonomie</w:t>
+      </w:r>
+      <w:r>
+        <w:rPr>
+          <w:rFonts w:cstheme="minorHAnsi"/>
+          <w:sz w:val="24"/>
+          <w:szCs w:val="24"/>
+        </w:rPr>
+        <w:t xml:space="preserve"> </w:t>
+      </w:r>
+      <w:r>
+        <w:rPr>
+          <w:rFonts w:cstheme="minorHAnsi"/>
+          <w:sz w:val="24"/>
+          <w:szCs w:val="24"/>
+        </w:rPr>
+        <w:t xml:space="preserve">et </w:t>
+      </w:r>
+      <w:r>
+        <w:rPr>
+          <w:rFonts w:cstheme="minorHAnsi"/>
+          <w:sz w:val="24"/>
+          <w:szCs w:val="24"/>
+        </w:rPr>
+        <w:t xml:space="preserve">les </w:t>
+      </w:r>
+      <w:r>
+        <w:rPr>
+          <w:rFonts w:cstheme="minorHAnsi"/>
+          <w:sz w:val="24"/>
+          <w:szCs w:val="24"/>
+        </w:rPr>
+        <w:t>aidants dans la prise en charge de leurs proches</w:t>
+      </w:r>
+      <w:r>
+        <w:rPr>
+          <w:rFonts w:cstheme="minorHAnsi"/>
+          <w:sz w:val="24"/>
+          <w:szCs w:val="24"/>
+        </w:rPr>
+        <w:t xml:space="preserve"> </w:t>
+      </w:r>
+      <w:r>
+        <w:rPr>
+          <w:rFonts w:cstheme="minorHAnsi"/>
+          <w:sz w:val="24"/>
+          <w:szCs w:val="24"/>
+        </w:rPr>
+        <w:t xml:space="preserve">via des </w:t>
+      </w:r>
+      <w:r>
+        <w:rPr>
+          <w:rFonts w:cstheme="minorHAnsi"/>
+          <w:sz w:val="24"/>
+          <w:szCs w:val="24"/>
+        </w:rPr>
+        <w:t>objets connectés permettant de prolonger l’autonomie</w:t>
+      </w:r>
+      <w:r>
+        <w:rPr>
+          <w:rFonts w:cstheme="minorHAnsi"/>
+          <w:sz w:val="24"/>
+          <w:szCs w:val="24"/>
+        </w:rPr>
+        <w:t xml:space="preserve"> </w:t>
+      </w:r>
+      <w:r>
+        <w:rPr>
+          <w:rFonts w:cstheme="minorHAnsi"/>
+          <w:sz w:val="24"/>
+          <w:szCs w:val="24"/>
+        </w:rPr>
+        <w:t xml:space="preserve">et </w:t>
+      </w:r>
+      <w:r>
+        <w:rPr>
+          <w:rFonts w:cstheme="minorHAnsi"/>
+          <w:sz w:val="24"/>
+          <w:szCs w:val="24"/>
+        </w:rPr>
+        <w:t xml:space="preserve">le suivi de la personne aidée </w:t>
+      </w:r>
+      <w:r>
+        <w:rPr>
+          <w:rFonts w:cstheme="minorHAnsi"/>
+          <w:sz w:val="24"/>
+          <w:szCs w:val="24"/>
+        </w:rPr>
+        <w:t>(adaptation du domicile, prévention des chutes, sécurisation des déplacements, allègement des handicaps sensoriels,</w:t>
+      </w:r>
+      <w:r>
+        <w:rPr>
+          <w:rFonts w:cstheme="minorHAnsi"/>
+          <w:sz w:val="24"/>
+          <w:szCs w:val="24"/>
+        </w:rPr>
+        <w:t xml:space="preserve"> </w:t>
+      </w:r>
+      <w:r>
+        <w:rPr>
+          <w:rFonts w:cstheme="minorHAnsi"/>
+          <w:sz w:val="24"/>
+          <w:szCs w:val="24"/>
+        </w:rPr>
+        <w:t>aide à la mobilité, assistance administrative, entretien du cadre de vie</w:t>
+      </w:r>
+      <w:r>
+        <w:rPr>
+          <w:rFonts w:cstheme="minorHAnsi"/>
+          <w:sz w:val="24"/>
+          <w:szCs w:val="24"/>
+        </w:rPr>
+        <w:t xml:space="preserve"> …)</w:t>
+      </w:r>
+      <w:r>
+        <w:rPr>
+          <w:rFonts w:cstheme="minorHAnsi"/>
+          <w:sz w:val="24"/>
+          <w:szCs w:val="24"/>
+        </w:rPr>
+        <w:t>.</w:t>
+      </w:r>
+    </w:p>
+    <w:p>
+      <w:pPr>
+        <w:spacing w:line="276" w:lineRule="auto"/>
+        <w:rPr>
+          <w:color w:val="FF0000"/>
+          <w:sz w:val="24"/>
+          <w:szCs w:val="24"/>
+          <w:u w:val="single"/>
+        </w:rPr>
+      </w:pPr>
+      <w:r>
+        <w:rPr>
+          <w:color w:val="FF0000"/>
+          <w:sz w:val="24"/>
+          <w:szCs w:val="24"/>
+          <w:u w:val="single"/>
+        </w:rPr>
+        <w:t>La e-santé : un champ d’application large et impactant toutes les étapes de soins des patients (sia-partners.com)</w:t>
+      </w:r>
     </w:p>
     <w:p>
       <w:pPr>
@@ -6760,7 +7384,7 @@
           <w:szCs w:val="28"/>
         </w:rPr>
       </w:pPr>
-      <w:bookmarkStart w:id="8" w:name="_Toc119085908"/>
+      <w:bookmarkStart w:id="8" w:name="_Toc119141189"/>
       <w:r>
         <w:rPr>
           <w:b/>
@@ -6807,7 +7431,7 @@
           <w:szCs w:val="28"/>
         </w:rPr>
       </w:pPr>
-      <w:bookmarkStart w:id="9" w:name="_Toc119085909"/>
+      <w:bookmarkStart w:id="9" w:name="_Toc119141190"/>
       <w:r>
         <w:rPr>
           <w:b/>
@@ -6926,6 +7550,7 @@
           <w:sz w:val="24"/>
           <w:szCs w:val="24"/>
         </w:rPr>
+        <w:lastRenderedPageBreak/>
         <w:t>Obtenir des conseils médicaux rapidement.</w:t>
       </w:r>
     </w:p>
@@ -6980,7 +7605,7 @@
           <w:szCs w:val="28"/>
         </w:rPr>
       </w:pPr>
-      <w:bookmarkStart w:id="10" w:name="_Toc119085910"/>
+      <w:bookmarkStart w:id="10" w:name="_Toc119141191"/>
       <w:r>
         <w:rPr>
           <w:b/>
@@ -7145,7 +7770,7 @@
           <w:szCs w:val="28"/>
         </w:rPr>
       </w:pPr>
-      <w:bookmarkStart w:id="11" w:name="_Toc119085911"/>
+      <w:bookmarkStart w:id="11" w:name="_Toc119141192"/>
       <w:r>
         <w:rPr>
           <w:b/>
@@ -7237,7 +7862,35 @@
           <w:sz w:val="24"/>
           <w:szCs w:val="24"/>
         </w:rPr>
-        <w:t xml:space="preserve">, son historique, ses acteurs qui construit un </w:t>
+        <w:t>, son historique,</w:t>
+      </w:r>
+      <w:r>
+        <w:rPr>
+          <w:sz w:val="24"/>
+          <w:szCs w:val="24"/>
+        </w:rPr>
+        <w:t xml:space="preserve"> </w:t>
+      </w:r>
+      <w:r>
+        <w:rPr>
+          <w:sz w:val="24"/>
+          <w:szCs w:val="24"/>
+        </w:rPr>
+        <w:t>ses acteurs</w:t>
+      </w:r>
+      <w:r>
+        <w:rPr>
+          <w:sz w:val="24"/>
+          <w:szCs w:val="24"/>
+        </w:rPr>
+        <w:t xml:space="preserve"> </w:t>
+      </w:r>
+      <w:r>
+        <w:rPr>
+          <w:sz w:val="24"/>
+          <w:szCs w:val="24"/>
+        </w:rPr>
+        <w:t xml:space="preserve">qui construit un </w:t>
       </w:r>
       <w:r>
         <w:rPr>
@@ -7251,7 +7904,28 @@
           <w:sz w:val="24"/>
           <w:szCs w:val="24"/>
         </w:rPr>
-        <w:t xml:space="preserve"> complexe, les champs de son application </w:t>
+        <w:t xml:space="preserve"> complexe,</w:t>
+      </w:r>
+      <w:r>
+        <w:rPr>
+          <w:sz w:val="24"/>
+          <w:szCs w:val="24"/>
+        </w:rPr>
+        <w:t xml:space="preserve"> ses causes d’</w:t>
+      </w:r>
+      <w:r>
+        <w:rPr>
+          <w:sz w:val="24"/>
+          <w:szCs w:val="24"/>
+        </w:rPr>
+        <w:t>apparition, son système d’information,</w:t>
+      </w:r>
+      <w:r>
+        <w:rPr>
+          <w:sz w:val="24"/>
+          <w:szCs w:val="24"/>
+        </w:rPr>
+        <w:t xml:space="preserve"> les champs de son application </w:t>
       </w:r>
       <w:r>
         <w:rPr>
@@ -7277,6 +7951,31 @@
         </w:rPr>
         <w:t>Dans le chapitre suivant, nous allons définir le contexte de notre projet et étudier les outils de développement et l’environnement de travail.</w:t>
       </w:r>
+    </w:p>
+    <w:p>
+      <w:pPr>
+        <w:pStyle w:val="Paragraphedeliste"/>
+        <w:spacing w:line="276" w:lineRule="auto"/>
+        <w:jc w:val="both"/>
+        <w:rPr>
+          <w:b/>
+          <w:bCs/>
+          <w:sz w:val="28"/>
+          <w:szCs w:val="28"/>
+        </w:rPr>
+      </w:pPr>
+    </w:p>
+    <w:p>
+      <w:pPr>
+        <w:spacing w:line="276" w:lineRule="auto"/>
+        <w:jc w:val="both"/>
+        <w:rPr>
+          <w:b/>
+          <w:bCs/>
+          <w:sz w:val="28"/>
+          <w:szCs w:val="28"/>
+        </w:rPr>
+      </w:pPr>
     </w:p>
     <w:sectPr>
       <w:pgSz w:w="11906" w:h="16838"/>
@@ -9300,7 +9999,7 @@
   <w:style w:type="paragraph" w:default="1" w:styleId="Normal">
     <w:name w:val="Normal"/>
     <w:qFormat/>
-    <w:rsid w:val="00B13FA7"/>
+    <w:rsid w:val="007B501E"/>
     <w:rPr>
       <w:lang w:bidi="ar-DZ"/>
     </w:rPr>
@@ -9324,6 +10023,52 @@
       <w:color w:val="2F5496" w:themeColor="accent1" w:themeShade="BF"/>
       <w:sz w:val="32"/>
       <w:szCs w:val="32"/>
+    </w:rPr>
+  </w:style>
+  <w:style w:type="paragraph" w:styleId="Titre2">
+    <w:name w:val="heading 2"/>
+    <w:basedOn w:val="Normal"/>
+    <w:next w:val="Normal"/>
+    <w:link w:val="Titre2Car"/>
+    <w:uiPriority w:val="9"/>
+    <w:semiHidden/>
+    <w:unhideWhenUsed/>
+    <w:qFormat/>
+    <w:rsid w:val="006E6DD4"/>
+    <w:pPr>
+      <w:keepNext/>
+      <w:keepLines/>
+      <w:spacing w:before="40" w:after="0"/>
+      <w:outlineLvl w:val="1"/>
+    </w:pPr>
+    <w:rPr>
+      <w:rFonts w:asciiTheme="majorHAnsi" w:eastAsiaTheme="majorEastAsia" w:hAnsiTheme="majorHAnsi" w:cstheme="majorBidi"/>
+      <w:color w:val="2F5496" w:themeColor="accent1" w:themeShade="BF"/>
+      <w:sz w:val="26"/>
+      <w:szCs w:val="26"/>
+    </w:rPr>
+  </w:style>
+  <w:style w:type="paragraph" w:styleId="Titre3">
+    <w:name w:val="heading 3"/>
+    <w:basedOn w:val="Normal"/>
+    <w:next w:val="Normal"/>
+    <w:link w:val="Titre3Car"/>
+    <w:uiPriority w:val="9"/>
+    <w:semiHidden/>
+    <w:unhideWhenUsed/>
+    <w:qFormat/>
+    <w:rsid w:val="00F37B33"/>
+    <w:pPr>
+      <w:keepNext/>
+      <w:keepLines/>
+      <w:spacing w:before="40" w:after="0"/>
+      <w:outlineLvl w:val="2"/>
+    </w:pPr>
+    <w:rPr>
+      <w:rFonts w:asciiTheme="majorHAnsi" w:eastAsiaTheme="majorEastAsia" w:hAnsiTheme="majorHAnsi" w:cstheme="majorBidi"/>
+      <w:color w:val="1F3763" w:themeColor="accent1" w:themeShade="7F"/>
+      <w:sz w:val="24"/>
+      <w:szCs w:val="24"/>
     </w:rPr>
   </w:style>
   <w:style w:type="character" w:default="1" w:styleId="Policepardfaut">
@@ -9516,6 +10261,36 @@
       <w:sz w:val="24"/>
       <w:szCs w:val="24"/>
       <w:lang w:eastAsia="fr-FR" w:bidi="ar-SA"/>
+    </w:rPr>
+  </w:style>
+  <w:style w:type="character" w:customStyle="1" w:styleId="Titre2Car">
+    <w:name w:val="Titre 2 Car"/>
+    <w:basedOn w:val="Policepardfaut"/>
+    <w:link w:val="Titre2"/>
+    <w:uiPriority w:val="9"/>
+    <w:semiHidden/>
+    <w:rsid w:val="006E6DD4"/>
+    <w:rPr>
+      <w:rFonts w:asciiTheme="majorHAnsi" w:eastAsiaTheme="majorEastAsia" w:hAnsiTheme="majorHAnsi" w:cstheme="majorBidi"/>
+      <w:color w:val="2F5496" w:themeColor="accent1" w:themeShade="BF"/>
+      <w:sz w:val="26"/>
+      <w:szCs w:val="26"/>
+      <w:lang w:bidi="ar-DZ"/>
+    </w:rPr>
+  </w:style>
+  <w:style w:type="character" w:customStyle="1" w:styleId="Titre3Car">
+    <w:name w:val="Titre 3 Car"/>
+    <w:basedOn w:val="Policepardfaut"/>
+    <w:link w:val="Titre3"/>
+    <w:uiPriority w:val="9"/>
+    <w:semiHidden/>
+    <w:rsid w:val="00F37B33"/>
+    <w:rPr>
+      <w:rFonts w:asciiTheme="majorHAnsi" w:eastAsiaTheme="majorEastAsia" w:hAnsiTheme="majorHAnsi" w:cstheme="majorBidi"/>
+      <w:color w:val="1F3763" w:themeColor="accent1" w:themeShade="7F"/>
+      <w:sz w:val="24"/>
+      <w:szCs w:val="24"/>
+      <w:lang w:bidi="ar-DZ"/>
     </w:rPr>
   </w:style>
 </w:styles>

</xml_diff>

<commit_message>
les abreviation et les PDF
</commit_message>
<xml_diff>
--- a/chapitre 01 etat de l'art.docx
+++ b/chapitre 01 etat de l'art.docx
@@ -1031,10 +1031,53 @@
       </w:pPr>
       <w:r>
         <w:rPr>
-          <w:sz w:val="24"/>
-          <w:szCs w:val="24"/>
-        </w:rPr>
-        <w:t>COVID-19 </w:t>
+          <w:rFonts w:cstheme="minorHAnsi"/>
+          <w:b/>
+          <w:bCs/>
+          <w:sz w:val="24"/>
+          <w:szCs w:val="24"/>
+        </w:rPr>
+        <w:t>AMR</w:t>
+      </w:r>
+      <w:r>
+        <w:rPr>
+          <w:rFonts w:cstheme="minorHAnsi"/>
+          <w:sz w:val="24"/>
+          <w:szCs w:val="24"/>
+        </w:rPr>
+        <w:t xml:space="preserve"> </w:t>
+      </w:r>
+      <w:r>
+        <w:rPr>
+          <w:rFonts w:cstheme="minorHAnsi"/>
+          <w:sz w:val="24"/>
+          <w:szCs w:val="24"/>
+        </w:rPr>
+        <w:tab/>
+      </w:r>
+      <w:r>
+        <w:rPr>
+          <w:rFonts w:cstheme="minorHAnsi"/>
+          <w:sz w:val="24"/>
+          <w:szCs w:val="24"/>
+        </w:rPr>
+        <w:t xml:space="preserve"> </w:t>
+      </w:r>
+      <w:r>
+        <w:rPr>
+          <w:rFonts w:cstheme="minorHAnsi"/>
+          <w:sz w:val="24"/>
+          <w:szCs w:val="24"/>
+        </w:rPr>
+        <w:tab/>
+      </w:r>
+      <w:r>
+        <w:rPr>
+          <w:rFonts w:cstheme="minorHAnsi"/>
+          <w:sz w:val="24"/>
+          <w:szCs w:val="24"/>
+        </w:rPr>
+        <w:t xml:space="preserve">robots mobiles autonomes </w:t>
       </w:r>
     </w:p>
     <w:p>
@@ -1053,82 +1096,15 @@
       </w:pPr>
       <w:r>
         <w:rPr>
-          <w:sz w:val="24"/>
-          <w:szCs w:val="24"/>
-        </w:rPr>
-        <w:t xml:space="preserve">E-santé </w:t>
-      </w:r>
-    </w:p>
-    <w:p>
-      <w:pPr>
-        <w:pStyle w:val="Paragraphedeliste"/>
-        <w:numPr>
-          <w:ilvl w:val="0"/>
-          <w:numId w:val="12"/>
-        </w:numPr>
-        <w:spacing w:line="276" w:lineRule="auto"/>
-        <w:jc w:val="both"/>
-        <w:rPr>
-          <w:sz w:val="24"/>
-          <w:szCs w:val="24"/>
-        </w:rPr>
-      </w:pPr>
-      <w:r>
-        <w:rPr>
-          <w:sz w:val="24"/>
-          <w:szCs w:val="24"/>
-        </w:rPr>
-        <w:t>E-CPS</w:t>
-      </w:r>
-    </w:p>
-    <w:p>
-      <w:pPr>
-        <w:pStyle w:val="Paragraphedeliste"/>
-        <w:numPr>
-          <w:ilvl w:val="0"/>
-          <w:numId w:val="12"/>
-        </w:numPr>
-        <w:spacing w:line="276" w:lineRule="auto"/>
-        <w:jc w:val="both"/>
-        <w:rPr>
-          <w:sz w:val="24"/>
-          <w:szCs w:val="24"/>
-        </w:rPr>
-      </w:pPr>
-      <w:r>
-        <w:rPr>
-          <w:sz w:val="24"/>
-          <w:szCs w:val="24"/>
-        </w:rPr>
-        <w:t>MSSanté</w:t>
-      </w:r>
-    </w:p>
-    <w:p>
-      <w:pPr>
-        <w:pStyle w:val="Paragraphedeliste"/>
-        <w:numPr>
-          <w:ilvl w:val="0"/>
-          <w:numId w:val="12"/>
-        </w:numPr>
-        <w:spacing w:line="276" w:lineRule="auto"/>
-        <w:jc w:val="both"/>
-        <w:rPr>
-          <w:sz w:val="24"/>
-          <w:szCs w:val="24"/>
-        </w:rPr>
-      </w:pPr>
-      <w:proofErr w:type="gramStart"/>
-      <w:r>
-        <w:rPr>
-          <w:rFonts w:cstheme="minorHAnsi"/>
-          <w:sz w:val="24"/>
-          <w:szCs w:val="24"/>
-        </w:rPr>
-        <w:t xml:space="preserve">AMR </w:t>
-      </w:r>
-      <w:r>
-        <w:rPr>
-          <w:rFonts w:cstheme="minorHAnsi"/>
+          <w:b/>
+          <w:bCs/>
+          <w:sz w:val="24"/>
+          <w:szCs w:val="24"/>
+        </w:rPr>
+        <w:t>E-santé</w:t>
+      </w:r>
+      <w:r>
+        <w:rPr>
           <w:sz w:val="24"/>
           <w:szCs w:val="24"/>
         </w:rPr>
@@ -1136,20 +1112,11 @@
       </w:r>
       <w:r>
         <w:rPr>
-          <w:rFonts w:cstheme="minorHAnsi"/>
-          <w:sz w:val="24"/>
-          <w:szCs w:val="24"/>
-        </w:rPr>
-        <w:t>des</w:t>
-      </w:r>
-      <w:proofErr w:type="gramEnd"/>
-      <w:r>
-        <w:rPr>
-          <w:rFonts w:cstheme="minorHAnsi"/>
-          <w:sz w:val="24"/>
-          <w:szCs w:val="24"/>
-        </w:rPr>
-        <w:t xml:space="preserve"> robots mobiles autonomes </w:t>
+          <w:sz w:val="24"/>
+          <w:szCs w:val="24"/>
+        </w:rPr>
+        <w:tab/>
+        <w:t xml:space="preserve">sante numérique </w:t>
       </w:r>
     </w:p>
     <w:p>
@@ -1443,7 +1410,6 @@
         </w:rPr>
         <w:t xml:space="preserve">L’e-santé est le </w:t>
       </w:r>
-      <w:proofErr w:type="spellStart"/>
       <w:r>
         <w:rPr>
           <w:sz w:val="24"/>
@@ -1456,9 +1422,8 @@
           <w:sz w:val="24"/>
           <w:szCs w:val="24"/>
         </w:rPr>
-        <w:t>omain</w:t>
-      </w:r>
-      <w:proofErr w:type="spellEnd"/>
+        <w:t>omaine</w:t>
+      </w:r>
       <w:r>
         <w:rPr>
           <w:sz w:val="24"/>
@@ -3227,23 +3192,13 @@
                                     <w:szCs w:val="22"/>
                                   </w:rPr>
                                 </w:pPr>
-                                <w:proofErr w:type="gramStart"/>
                                 <w:r>
                                   <w:rPr>
                                     <w:rFonts w:ascii="Calibri" w:hAnsi="Calibri" w:cs="Calibri"/>
                                     <w:sz w:val="22"/>
                                     <w:szCs w:val="22"/>
                                   </w:rPr>
-                                  <w:t>santé</w:t>
-                                </w:r>
-                                <w:proofErr w:type="gramEnd"/>
-                                <w:r>
-                                  <w:rPr>
-                                    <w:rFonts w:ascii="Calibri" w:hAnsi="Calibri" w:cs="Calibri"/>
-                                    <w:sz w:val="22"/>
-                                    <w:szCs w:val="22"/>
-                                  </w:rPr>
-                                  <w:t xml:space="preserve">, </w:t>
+                                  <w:t xml:space="preserve">santé, </w:t>
                                 </w:r>
                               </w:p>
                               <w:p>
@@ -3698,23 +3653,13 @@
                                     <w:szCs w:val="22"/>
                                   </w:rPr>
                                 </w:pPr>
-                                <w:proofErr w:type="gramStart"/>
                                 <w:r>
                                   <w:rPr>
                                     <w:rFonts w:ascii="Calibri" w:hAnsi="Calibri" w:cs="Calibri"/>
                                     <w:sz w:val="22"/>
                                     <w:szCs w:val="22"/>
                                   </w:rPr>
-                                  <w:t>santé</w:t>
-                                </w:r>
-                                <w:proofErr w:type="gramEnd"/>
-                                <w:r>
-                                  <w:rPr>
-                                    <w:rFonts w:ascii="Calibri" w:hAnsi="Calibri" w:cs="Calibri"/>
-                                    <w:sz w:val="22"/>
-                                    <w:szCs w:val="22"/>
-                                  </w:rPr>
-                                  <w:t xml:space="preserve">, </w:t>
+                                  <w:t xml:space="preserve">santé, </w:t>
                                 </w:r>
                               </w:p>
                               <w:p>
@@ -4784,23 +4729,13 @@
                               <w:szCs w:val="22"/>
                             </w:rPr>
                           </w:pPr>
-                          <w:proofErr w:type="gramStart"/>
                           <w:r>
                             <w:rPr>
                               <w:rFonts w:ascii="Calibri" w:hAnsi="Calibri" w:cs="Calibri"/>
                               <w:sz w:val="22"/>
                               <w:szCs w:val="22"/>
                             </w:rPr>
-                            <w:t>santé</w:t>
-                          </w:r>
-                          <w:proofErr w:type="gramEnd"/>
-                          <w:r>
-                            <w:rPr>
-                              <w:rFonts w:ascii="Calibri" w:hAnsi="Calibri" w:cs="Calibri"/>
-                              <w:sz w:val="22"/>
-                              <w:szCs w:val="22"/>
-                            </w:rPr>
-                            <w:t xml:space="preserve">, </w:t>
+                            <w:t xml:space="preserve">santé, </w:t>
                           </w:r>
                         </w:p>
                         <w:p>
@@ -5095,23 +5030,13 @@
                               <w:szCs w:val="22"/>
                             </w:rPr>
                           </w:pPr>
-                          <w:proofErr w:type="gramStart"/>
                           <w:r>
                             <w:rPr>
                               <w:rFonts w:ascii="Calibri" w:hAnsi="Calibri" w:cs="Calibri"/>
                               <w:sz w:val="22"/>
                               <w:szCs w:val="22"/>
                             </w:rPr>
-                            <w:t>santé</w:t>
-                          </w:r>
-                          <w:proofErr w:type="gramEnd"/>
-                          <w:r>
-                            <w:rPr>
-                              <w:rFonts w:ascii="Calibri" w:hAnsi="Calibri" w:cs="Calibri"/>
-                              <w:sz w:val="22"/>
-                              <w:szCs w:val="22"/>
-                            </w:rPr>
-                            <w:t xml:space="preserve">, </w:t>
+                            <w:t xml:space="preserve">santé, </w:t>
                           </w:r>
                         </w:p>
                         <w:p>
@@ -6246,23 +6171,13 @@
           <w:szCs w:val="24"/>
         </w:rPr>
       </w:pPr>
-      <w:proofErr w:type="gramStart"/>
       <w:r>
         <w:rPr>
           <w:color w:val="FF0000"/>
           <w:sz w:val="24"/>
           <w:szCs w:val="24"/>
         </w:rPr>
-        <w:t>A.ABENYAHI</w:t>
-      </w:r>
-      <w:proofErr w:type="gramEnd"/>
-      <w:r>
-        <w:rPr>
-          <w:color w:val="FF0000"/>
-          <w:sz w:val="24"/>
-          <w:szCs w:val="24"/>
-        </w:rPr>
-        <w:t>, Etude d'une méthodologie pour la construction d'un système de télésurveillance médicale, thèse de doctorat, Université de Technologie de Belfort Montbéliard, (2015).</w:t>
+        <w:t>A.ABENYAHI, Etude d'une méthodologie pour la construction d'un système de télésurveillance médicale, thèse de doctorat, Université de Technologie de Belfort Montbéliard, (2015).</w:t>
       </w:r>
     </w:p>
     <w:p>
@@ -6665,25 +6580,7 @@
           <w:sz w:val="24"/>
           <w:szCs w:val="24"/>
         </w:rPr>
-        <w:t xml:space="preserve">permet </w:t>
-      </w:r>
-      <w:proofErr w:type="spellStart"/>
-      <w:r>
-        <w:rPr>
-          <w:color w:val="000000" w:themeColor="text1"/>
-          <w:sz w:val="24"/>
-          <w:szCs w:val="24"/>
-        </w:rPr>
-        <w:t>a</w:t>
-      </w:r>
-      <w:proofErr w:type="spellEnd"/>
-      <w:r>
-        <w:rPr>
-          <w:color w:val="000000" w:themeColor="text1"/>
-          <w:sz w:val="24"/>
-          <w:szCs w:val="24"/>
-        </w:rPr>
-        <w:t xml:space="preserve">̀ un professionnel médical d’interpréter à distance, grâce à l’utilisation d’un dispositif médical numérique (exemple : tensiomètre, électrocardiogramme…) qui sont reliés entre eux et vont permettre de collecter et enregistrer des données sur la santé du patient. Puis, les stocker et de les transférer au professionnel de santé concerné </w:t>
+        <w:t xml:space="preserve">permet à un professionnel médical d’interpréter à distance, grâce à l’utilisation d’un dispositif médical numérique (exemple : tensiomètre, électrocardiogramme…) qui sont reliés entre eux et vont permettre de collecter et enregistrer des données sur la santé du patient. Puis, les stocker et de les transférer au professionnel de santé concerné </w:t>
       </w:r>
       <w:r>
         <w:rPr>
@@ -7228,15 +7125,7 @@
           <w:sz w:val="24"/>
           <w:szCs w:val="24"/>
         </w:rPr>
-        <w:t xml:space="preserve">et </w:t>
-      </w:r>
-      <w:r>
-        <w:rPr>
-          <w:rFonts w:cstheme="minorHAnsi"/>
-          <w:sz w:val="24"/>
-          <w:szCs w:val="24"/>
-        </w:rPr>
-        <w:t xml:space="preserve">les </w:t>
+        <w:t xml:space="preserve">et les </w:t>
       </w:r>
       <w:r>
         <w:rPr>
@@ -7699,23 +7588,7 @@
             <w:rStyle w:val="Lienhypertexte"/>
             <w:color w:val="FF0000"/>
           </w:rPr>
-          <w:t>L’e-santé : quels sont ses avantages et inconvénients ? (</w:t>
-        </w:r>
-        <w:proofErr w:type="gramStart"/>
-        <w:r>
-          <w:rPr>
-            <w:rStyle w:val="Lienhypertexte"/>
-            <w:color w:val="FF0000"/>
-          </w:rPr>
-          <w:t>santeplusmag.com</w:t>
-        </w:r>
-        <w:proofErr w:type="gramEnd"/>
-        <w:r>
-          <w:rPr>
-            <w:rStyle w:val="Lienhypertexte"/>
-            <w:color w:val="FF0000"/>
-          </w:rPr>
-          <w:t>)</w:t>
+          <w:t>L’e-santé : quels sont ses avantages et inconvénients ? (santeplusmag.com)</w:t>
         </w:r>
       </w:hyperlink>
     </w:p>
@@ -7911,14 +7784,7 @@
           <w:sz w:val="24"/>
           <w:szCs w:val="24"/>
         </w:rPr>
-        <w:t xml:space="preserve"> ses causes d’</w:t>
-      </w:r>
-      <w:r>
-        <w:rPr>
-          <w:sz w:val="24"/>
-          <w:szCs w:val="24"/>
-        </w:rPr>
-        <w:t>apparition, son système d’information,</w:t>
+        <w:t xml:space="preserve"> ses causes d’apparition, son système d’information,</w:t>
       </w:r>
       <w:r>
         <w:rPr>

</xml_diff>